<commit_message>
Adding lex report for EfolioA, to compilator lexical analyses
</commit_message>
<xml_diff>
--- a/Uab.EFolioA/RelatórioEquipa.docx
+++ b/Uab.EFolioA/RelatórioEquipa.docx
@@ -141,13 +141,7 @@
         <w:rPr>
           <w:rStyle w:val="Forte"/>
         </w:rPr>
-        <w:t xml:space="preserve">S e </w:t>
-      </w:r>
-      <w:r>
-        <w:rPr>
-          <w:rStyle w:val="Forte"/>
-        </w:rPr>
-        <w:t>N.º DE ESTUDANTE:</w:t>
+        <w:t>S e N.º DE ESTUDANTE:</w:t>
       </w:r>
       <w:r>
         <w:t xml:space="preserve"> </w:t>
@@ -172,19 +166,77 @@
       <w:r>
         <w:t>2000130</w:t>
       </w:r>
+      <w:r>
+        <w:t xml:space="preserve"> (</w:t>
+      </w:r>
+      <w:proofErr w:type="spellStart"/>
+      <w:r>
+        <w:t>Alt</w:t>
+      </w:r>
+      <w:proofErr w:type="spellEnd"/>
+      <w:r>
+        <w:t xml:space="preserve"> + C ++ Elite</w:t>
+      </w:r>
+      <w:r>
+        <w:t>)</w:t>
+      </w:r>
     </w:p>
     <w:p>
-      <w:r>
+      <w:pPr>
+        <w:rPr>
+          <w:lang w:val="en-US"/>
+        </w:rPr>
+      </w:pPr>
+      <w:r>
+        <w:rPr>
+          <w:lang w:val="en-US"/>
+        </w:rPr>
         <w:t xml:space="preserve">- </w:t>
       </w:r>
       <w:r>
+        <w:rPr>
+          <w:lang w:val="en-US"/>
+        </w:rPr>
         <w:t xml:space="preserve">Inês </w:t>
       </w:r>
       <w:r>
-        <w:t xml:space="preserve">Oliveira, </w:t>
-      </w:r>
-      <w:r>
-        <w:t>2001090</w:t>
+        <w:rPr>
+          <w:lang w:val="en-US"/>
+        </w:rPr>
+        <w:t>Oliveira, 2001090</w:t>
+      </w:r>
+      <w:r>
+        <w:rPr>
+          <w:lang w:val="en-US"/>
+        </w:rPr>
+        <w:t xml:space="preserve"> </w:t>
+      </w:r>
+      <w:r>
+        <w:t>(</w:t>
+      </w:r>
+      <w:proofErr w:type="spellStart"/>
+      <w:r>
+        <w:t>The</w:t>
+      </w:r>
+      <w:proofErr w:type="spellEnd"/>
+      <w:r>
+        <w:t xml:space="preserve"> </w:t>
+      </w:r>
+      <w:proofErr w:type="spellStart"/>
+      <w:r>
+        <w:t>Optimization</w:t>
+      </w:r>
+      <w:proofErr w:type="spellEnd"/>
+      <w:r>
+        <w:t xml:space="preserve"> </w:t>
+      </w:r>
+      <w:proofErr w:type="spellStart"/>
+      <w:r>
+        <w:t>Optimists</w:t>
+      </w:r>
+      <w:proofErr w:type="spellEnd"/>
+      <w:r>
+        <w:t>)</w:t>
       </w:r>
     </w:p>
     <w:p>
@@ -197,6 +249,20 @@
       <w:r>
         <w:t>2003351</w:t>
       </w:r>
+      <w:r>
+        <w:t xml:space="preserve"> </w:t>
+      </w:r>
+      <w:r>
+        <w:t>(</w:t>
+      </w:r>
+      <w:proofErr w:type="spellStart"/>
+      <w:r>
+        <w:t>Alt</w:t>
+      </w:r>
+      <w:proofErr w:type="spellEnd"/>
+      <w:r>
+        <w:t xml:space="preserve"> + C ++ Elite)</w:t>
+      </w:r>
     </w:p>
     <w:p>
       <w:r>
@@ -205,8 +271,43 @@
       <w:r>
         <w:t>2103537</w:t>
       </w:r>
+      <w:r>
+        <w:t xml:space="preserve"> </w:t>
+      </w:r>
+      <w:r>
+        <w:t>(</w:t>
+      </w:r>
+      <w:proofErr w:type="spellStart"/>
+      <w:r>
+        <w:t>The</w:t>
+      </w:r>
+      <w:proofErr w:type="spellEnd"/>
+      <w:r>
+        <w:t xml:space="preserve"> </w:t>
+      </w:r>
+      <w:proofErr w:type="spellStart"/>
+      <w:r>
+        <w:t>Optimization</w:t>
+      </w:r>
+      <w:proofErr w:type="spellEnd"/>
+      <w:r>
+        <w:t xml:space="preserve"> </w:t>
+      </w:r>
+      <w:proofErr w:type="spellStart"/>
+      <w:r>
+        <w:t>Optimists</w:t>
+      </w:r>
+      <w:proofErr w:type="spellEnd"/>
+      <w:r>
+        <w:t>)</w:t>
+      </w:r>
     </w:p>
     <w:p>
+      <w:pPr>
+        <w:rPr>
+          <w:u w:val="single"/>
+        </w:rPr>
+      </w:pPr>
       <w:r>
         <w:t xml:space="preserve">- </w:t>
       </w:r>
@@ -218,6 +319,20 @@
       </w:r>
       <w:r>
         <w:t>2000563</w:t>
+      </w:r>
+      <w:r>
+        <w:t xml:space="preserve"> </w:t>
+      </w:r>
+      <w:r>
+        <w:t>(</w:t>
+      </w:r>
+      <w:proofErr w:type="spellStart"/>
+      <w:r>
+        <w:t>Alt</w:t>
+      </w:r>
+      <w:proofErr w:type="spellEnd"/>
+      <w:r>
+        <w:t xml:space="preserve"> + C ++ Elite)</w:t>
       </w:r>
     </w:p>
     <w:p>
@@ -1541,6 +1656,7 @@
     <w:lsdException w:name="HTML Sample" w:semiHidden="1" w:unhideWhenUsed="1"/>
     <w:lsdException w:name="HTML Typewriter" w:semiHidden="1" w:unhideWhenUsed="1"/>
     <w:lsdException w:name="HTML Variable" w:semiHidden="1" w:unhideWhenUsed="1"/>
+    <w:lsdException w:name="Normal Table" w:semiHidden="1" w:unhideWhenUsed="1"/>
     <w:lsdException w:name="annotation subject" w:semiHidden="1" w:unhideWhenUsed="1"/>
     <w:lsdException w:name="No List" w:semiHidden="1" w:unhideWhenUsed="1"/>
     <w:lsdException w:name="Outline List 1" w:semiHidden="1" w:unhideWhenUsed="1"/>
@@ -1583,8 +1699,11 @@
     <w:lsdException w:name="Table Contemporary" w:semiHidden="1" w:unhideWhenUsed="1"/>
     <w:lsdException w:name="Table Elegant" w:semiHidden="1" w:unhideWhenUsed="1"/>
     <w:lsdException w:name="Table Professional" w:semiHidden="1" w:unhideWhenUsed="1"/>
+    <w:lsdException w:name="Table Subtle 1" w:semiHidden="1" w:unhideWhenUsed="1"/>
     <w:lsdException w:name="Table Subtle 2" w:semiHidden="1" w:unhideWhenUsed="1"/>
     <w:lsdException w:name="Table Web 1" w:semiHidden="1" w:unhideWhenUsed="1"/>
+    <w:lsdException w:name="Table Web 2" w:semiHidden="1" w:unhideWhenUsed="1"/>
+    <w:lsdException w:name="Table Web 3" w:semiHidden="1" w:unhideWhenUsed="1"/>
     <w:lsdException w:name="Balloon Text" w:semiHidden="1" w:unhideWhenUsed="1"/>
     <w:lsdException w:name="Table Grid" w:uiPriority="59"/>
     <w:lsdException w:name="Table Theme" w:semiHidden="1" w:unhideWhenUsed="1"/>

</xml_diff>

<commit_message>
iniciado relatório, README e ficheiros teste
</commit_message>
<xml_diff>
--- a/Uab.EFolioA/RelatórioEquipa.docx
+++ b/Uab.EFolioA/RelatórioEquipa.docx
@@ -24,7 +24,7 @@
                     <pic:cNvPicPr/>
                   </pic:nvPicPr>
                   <pic:blipFill>
-                    <a:blip r:embed="rId7" cstate="print">
+                    <a:blip r:embed="rId8" cstate="print">
                       <a:extLst>
                         <a:ext uri="{28A0092B-C50C-407E-A947-70E740481C1C}">
                           <a14:useLocalDpi xmlns:a14="http://schemas.microsoft.com/office/drawing/2010/main" val="0"/>
@@ -212,31 +212,10 @@
         <w:t xml:space="preserve"> </w:t>
       </w:r>
       <w:r>
-        <w:t>(</w:t>
-      </w:r>
-      <w:proofErr w:type="spellStart"/>
-      <w:r>
-        <w:t>The</w:t>
-      </w:r>
-      <w:proofErr w:type="spellEnd"/>
-      <w:r>
-        <w:t xml:space="preserve"> </w:t>
-      </w:r>
-      <w:proofErr w:type="spellStart"/>
-      <w:r>
-        <w:t>Optimization</w:t>
-      </w:r>
-      <w:proofErr w:type="spellEnd"/>
-      <w:r>
-        <w:t xml:space="preserve"> </w:t>
-      </w:r>
-      <w:proofErr w:type="spellStart"/>
-      <w:r>
-        <w:t>Optimists</w:t>
-      </w:r>
-      <w:proofErr w:type="spellEnd"/>
-      <w:r>
-        <w:t>)</w:t>
+        <w:rPr>
+          <w:lang w:val="en-US"/>
+        </w:rPr>
+        <w:t>(The Optimization Optimists)</w:t>
       </w:r>
     </w:p>
     <w:p>
@@ -418,10 +397,825 @@
         <w:t>:</w:t>
       </w:r>
     </w:p>
+    <w:p>
+      <w:pPr>
+        <w:rPr>
+          <w:rFonts w:ascii="Times New Roman" w:hAnsi="Times New Roman"/>
+        </w:rPr>
+      </w:pPr>
+      <w:r>
+        <w:rPr>
+          <w:rFonts w:ascii="Times New Roman" w:hAnsi="Times New Roman"/>
+        </w:rPr>
+        <w:t>De acordo com o enunciado, pretende-se</w:t>
+      </w:r>
+      <w:r>
+        <w:rPr>
+          <w:rFonts w:ascii="Times New Roman" w:hAnsi="Times New Roman"/>
+        </w:rPr>
+        <w:t>,</w:t>
+      </w:r>
+      <w:r>
+        <w:rPr>
+          <w:rFonts w:ascii="Times New Roman" w:hAnsi="Times New Roman"/>
+        </w:rPr>
+        <w:t xml:space="preserve"> </w:t>
+      </w:r>
+      <w:r>
+        <w:rPr>
+          <w:rFonts w:ascii="Times New Roman" w:hAnsi="Times New Roman"/>
+        </w:rPr>
+        <w:t xml:space="preserve">em grupo, </w:t>
+      </w:r>
+      <w:r>
+        <w:rPr>
+          <w:rFonts w:ascii="Times New Roman" w:hAnsi="Times New Roman"/>
+        </w:rPr>
+        <w:t>construir de raiz um compilador para a linguagem YAIL, apresentando as análises léxica e sintática correspondentes.</w:t>
+      </w:r>
+    </w:p>
+    <w:p>
+      <w:pPr>
+        <w:rPr>
+          <w:rFonts w:ascii="Times New Roman" w:hAnsi="Times New Roman"/>
+        </w:rPr>
+      </w:pPr>
+      <w:r>
+        <w:rPr>
+          <w:rFonts w:ascii="Times New Roman" w:hAnsi="Times New Roman"/>
+        </w:rPr>
+        <w:t>Deste modo, e com base nos compiladores “</w:t>
+      </w:r>
+      <w:r>
+        <w:rPr>
+          <w:rFonts w:ascii="Times New Roman" w:hAnsi="Times New Roman"/>
+        </w:rPr>
+        <w:t>FLEX</w:t>
+      </w:r>
+      <w:r>
+        <w:rPr>
+          <w:rFonts w:ascii="Times New Roman" w:hAnsi="Times New Roman"/>
+        </w:rPr>
+        <w:t>” e “</w:t>
+      </w:r>
+      <w:r>
+        <w:rPr>
+          <w:rFonts w:ascii="Times New Roman" w:hAnsi="Times New Roman"/>
+        </w:rPr>
+        <w:t>BISON</w:t>
+      </w:r>
+      <w:r>
+        <w:rPr>
+          <w:rFonts w:ascii="Times New Roman" w:hAnsi="Times New Roman"/>
+        </w:rPr>
+        <w:t>”, procedeu-se às seguintes etapas:</w:t>
+      </w:r>
+    </w:p>
+    <w:p>
+      <w:pPr>
+        <w:rPr>
+          <w:rFonts w:ascii="Times New Roman" w:hAnsi="Times New Roman"/>
+        </w:rPr>
+      </w:pPr>
+      <w:r>
+        <w:rPr>
+          <w:rFonts w:ascii="Times New Roman" w:hAnsi="Times New Roman"/>
+        </w:rPr>
+        <w:t>a)</w:t>
+      </w:r>
+    </w:p>
+    <w:p>
+      <w:pPr>
+        <w:rPr>
+          <w:rFonts w:ascii="Times New Roman" w:hAnsi="Times New Roman"/>
+        </w:rPr>
+      </w:pPr>
+      <w:r>
+        <w:rPr>
+          <w:rFonts w:ascii="Times New Roman" w:hAnsi="Times New Roman"/>
+        </w:rPr>
+        <w:t>b)</w:t>
+      </w:r>
+    </w:p>
+    <w:p>
+      <w:pPr>
+        <w:rPr>
+          <w:rFonts w:ascii="Times New Roman" w:hAnsi="Times New Roman"/>
+        </w:rPr>
+      </w:pPr>
+      <w:r>
+        <w:rPr>
+          <w:rFonts w:ascii="Times New Roman" w:hAnsi="Times New Roman"/>
+        </w:rPr>
+        <w:t>c)</w:t>
+      </w:r>
+    </w:p>
+    <w:p>
+      <w:pPr>
+        <w:rPr>
+          <w:rFonts w:ascii="Times New Roman" w:hAnsi="Times New Roman"/>
+        </w:rPr>
+      </w:pPr>
+    </w:p>
+    <w:p>
+      <w:pPr>
+        <w:rPr>
+          <w:rFonts w:ascii="Times New Roman" w:hAnsi="Times New Roman"/>
+        </w:rPr>
+      </w:pPr>
+      <w:r>
+        <w:rPr>
+          <w:rFonts w:ascii="Times New Roman" w:hAnsi="Times New Roman"/>
+        </w:rPr>
+        <w:t xml:space="preserve">Durante a sua construção, </w:t>
+      </w:r>
+      <w:r>
+        <w:rPr>
+          <w:rFonts w:ascii="Times New Roman" w:hAnsi="Times New Roman"/>
+        </w:rPr>
+        <w:t>a equipa deparou-se perante situações, face às quais teve necessidade de resolver, tais como:</w:t>
+      </w:r>
+    </w:p>
+    <w:p>
+      <w:pPr>
+        <w:rPr>
+          <w:rFonts w:ascii="Times New Roman" w:hAnsi="Times New Roman"/>
+        </w:rPr>
+      </w:pPr>
+    </w:p>
+    <w:p>
+      <w:pPr>
+        <w:rPr>
+          <w:rFonts w:ascii="Times New Roman" w:hAnsi="Times New Roman"/>
+        </w:rPr>
+      </w:pPr>
+      <w:r>
+        <w:rPr>
+          <w:rFonts w:ascii="Times New Roman" w:hAnsi="Times New Roman"/>
+        </w:rPr>
+        <w:t>Atualmente, encontram-se dois ficheiros adaptados para YAIL, que permitiram realizar testes e enquadrar os resultados esperados, face ao</w:t>
+      </w:r>
+      <w:r>
+        <w:rPr>
+          <w:rFonts w:ascii="Times New Roman" w:hAnsi="Times New Roman"/>
+        </w:rPr>
+        <w:t xml:space="preserve"> código com erros (YAILcomErros.txt), e face ao código sem erros (YAILsemErros.txt).</w:t>
+      </w:r>
+    </w:p>
+    <w:p>
+      <w:pPr>
+        <w:rPr>
+          <w:rFonts w:ascii="Times New Roman" w:hAnsi="Times New Roman"/>
+        </w:rPr>
+      </w:pPr>
+      <w:r>
+        <w:rPr>
+          <w:rFonts w:ascii="Times New Roman" w:hAnsi="Times New Roman"/>
+        </w:rPr>
+        <w:t xml:space="preserve">A percentagem de testes </w:t>
+      </w:r>
+      <w:r>
+        <w:rPr>
+          <w:rFonts w:ascii="Times New Roman" w:hAnsi="Times New Roman"/>
+        </w:rPr>
+        <w:t>realizados com sucesso para ambos os ficheiros é de %%%%</w:t>
+      </w:r>
+    </w:p>
+    <w:p>
+      <w:pPr>
+        <w:rPr>
+          <w:rFonts w:ascii="Times New Roman" w:hAnsi="Times New Roman"/>
+        </w:rPr>
+      </w:pPr>
+    </w:p>
+    <w:p>
+      <w:pPr>
+        <w:rPr>
+          <w:rFonts w:ascii="Times New Roman" w:hAnsi="Times New Roman"/>
+        </w:rPr>
+      </w:pPr>
+      <w:r>
+        <w:rPr>
+          <w:rFonts w:ascii="Times New Roman" w:hAnsi="Times New Roman"/>
+        </w:rPr>
+        <w:t xml:space="preserve">Para melhor compreensão do que se realiza durante a leitura do próprio, adaptaram-se as mensagens de alerta de erros, tais como identificação da linha </w:t>
+      </w:r>
+      <w:r>
+        <w:rPr>
+          <w:rFonts w:ascii="Times New Roman" w:hAnsi="Times New Roman"/>
+        </w:rPr>
+        <w:t>e o tipo de “</w:t>
+      </w:r>
+      <w:proofErr w:type="spellStart"/>
+      <w:r>
+        <w:rPr>
+          <w:rFonts w:ascii="Times New Roman" w:hAnsi="Times New Roman"/>
+        </w:rPr>
+        <w:t>token</w:t>
+      </w:r>
+      <w:proofErr w:type="spellEnd"/>
+      <w:r>
+        <w:rPr>
+          <w:rFonts w:ascii="Times New Roman" w:hAnsi="Times New Roman"/>
+        </w:rPr>
+        <w:t>” onde se encontra potencialmente um erro.</w:t>
+      </w:r>
+      <w:r>
+        <w:rPr>
+          <w:rFonts w:ascii="Times New Roman" w:hAnsi="Times New Roman"/>
+        </w:rPr>
+        <w:t xml:space="preserve"> Indicando também a quantidade de erros detetados.</w:t>
+      </w:r>
+    </w:p>
+    <w:p>
+      <w:pPr>
+        <w:jc w:val="center"/>
+        <w:rPr>
+          <w:rFonts w:ascii="Times New Roman" w:hAnsi="Times New Roman"/>
+        </w:rPr>
+      </w:pPr>
+    </w:p>
+    <w:p>
+      <w:pPr>
+        <w:spacing w:after="0" w:line="240" w:lineRule="auto"/>
+      </w:pPr>
+    </w:p>
+    <w:p>
+      <w:pPr>
+        <w:spacing w:after="0" w:line="240" w:lineRule="auto"/>
+      </w:pPr>
+    </w:p>
+    <w:p>
+      <w:pPr>
+        <w:spacing w:after="0" w:line="240" w:lineRule="auto"/>
+      </w:pPr>
+    </w:p>
+    <w:p>
+      <w:pPr>
+        <w:spacing w:after="0" w:line="240" w:lineRule="auto"/>
+      </w:pPr>
+    </w:p>
+    <w:p>
+      <w:pPr>
+        <w:spacing w:after="0" w:line="240" w:lineRule="auto"/>
+      </w:pPr>
+    </w:p>
+    <w:p>
+      <w:pPr>
+        <w:spacing w:after="0" w:line="240" w:lineRule="auto"/>
+      </w:pPr>
+    </w:p>
+    <w:p>
+      <w:pPr>
+        <w:spacing w:after="0" w:line="240" w:lineRule="auto"/>
+      </w:pPr>
+    </w:p>
+    <w:p>
+      <w:pPr>
+        <w:spacing w:after="0" w:line="240" w:lineRule="auto"/>
+      </w:pPr>
+      <w:r>
+        <w:rPr>
+          <w:b/>
+          <w:sz w:val="22"/>
+          <w:u w:val="single"/>
+        </w:rPr>
+        <w:lastRenderedPageBreak/>
+        <w:t xml:space="preserve">Analisador Léxico (ficheiro </w:t>
+      </w:r>
+      <w:proofErr w:type="spellStart"/>
+      <w:r>
+        <w:rPr>
+          <w:b/>
+          <w:sz w:val="22"/>
+          <w:u w:val="single"/>
+        </w:rPr>
+        <w:t>flex</w:t>
+      </w:r>
+      <w:proofErr w:type="spellEnd"/>
+      <w:r>
+        <w:rPr>
+          <w:b/>
+          <w:sz w:val="22"/>
+          <w:u w:val="single"/>
+        </w:rPr>
+        <w:t>):</w:t>
+      </w:r>
+    </w:p>
+    <w:p>
+      <w:pPr>
+        <w:jc w:val="both"/>
+        <w:rPr>
+          <w:sz w:val="22"/>
+          <w:u w:val="single"/>
+        </w:rPr>
+      </w:pPr>
+      <w:r>
+        <w:rPr>
+          <w:sz w:val="22"/>
+          <w:u w:val="single"/>
+        </w:rPr>
+        <w:t xml:space="preserve">Inclui </w:t>
+      </w:r>
+      <w:proofErr w:type="spellStart"/>
+      <w:r>
+        <w:rPr>
+          <w:i/>
+          <w:sz w:val="22"/>
+          <w:u w:val="single"/>
+        </w:rPr>
+        <w:t>Token’s</w:t>
+      </w:r>
+      <w:proofErr w:type="spellEnd"/>
+      <w:r>
+        <w:rPr>
+          <w:sz w:val="22"/>
+          <w:u w:val="single"/>
+        </w:rPr>
+        <w:t xml:space="preserve"> que permitem a ligação entre o FLEX e o BISON. Expressa as unidades lexicais definidas pelas expressões regulares e define erro, através da função </w:t>
+      </w:r>
+      <w:proofErr w:type="spellStart"/>
+      <w:proofErr w:type="gramStart"/>
+      <w:r>
+        <w:rPr>
+          <w:i/>
+          <w:sz w:val="22"/>
+          <w:u w:val="single"/>
+        </w:rPr>
+        <w:t>yyerror</w:t>
+      </w:r>
+      <w:proofErr w:type="spellEnd"/>
+      <w:r>
+        <w:rPr>
+          <w:sz w:val="22"/>
+          <w:u w:val="single"/>
+        </w:rPr>
+        <w:t>(</w:t>
+      </w:r>
+      <w:proofErr w:type="gramEnd"/>
+      <w:r>
+        <w:rPr>
+          <w:sz w:val="22"/>
+          <w:u w:val="single"/>
+        </w:rPr>
+        <w:t>), qualquer expressão ou unidade léxica que não corresponde às definidas.</w:t>
+      </w:r>
+    </w:p>
+    <w:p>
+      <w:pPr>
+        <w:rPr>
+          <w:b/>
+          <w:sz w:val="22"/>
+          <w:u w:val="single"/>
+        </w:rPr>
+      </w:pPr>
+      <w:r>
+        <w:rPr>
+          <w:b/>
+          <w:sz w:val="22"/>
+          <w:u w:val="single"/>
+        </w:rPr>
+        <w:t xml:space="preserve">Analisador Sintático (ficheiro </w:t>
+      </w:r>
+      <w:proofErr w:type="spellStart"/>
+      <w:r>
+        <w:rPr>
+          <w:b/>
+          <w:i/>
+          <w:sz w:val="22"/>
+          <w:u w:val="single"/>
+        </w:rPr>
+        <w:t>bison</w:t>
+      </w:r>
+      <w:proofErr w:type="spellEnd"/>
+      <w:r>
+        <w:rPr>
+          <w:b/>
+          <w:sz w:val="22"/>
+          <w:u w:val="single"/>
+        </w:rPr>
+        <w:t>):</w:t>
+      </w:r>
+    </w:p>
+    <w:p>
+      <w:pPr>
+        <w:jc w:val="both"/>
+        <w:rPr>
+          <w:sz w:val="22"/>
+          <w:u w:val="single"/>
+        </w:rPr>
+      </w:pPr>
+      <w:r>
+        <w:rPr>
+          <w:sz w:val="22"/>
+          <w:u w:val="single"/>
+        </w:rPr>
+        <w:t xml:space="preserve">Inclui função </w:t>
+      </w:r>
+      <w:proofErr w:type="spellStart"/>
+      <w:proofErr w:type="gramStart"/>
+      <w:r>
+        <w:rPr>
+          <w:i/>
+          <w:sz w:val="22"/>
+          <w:u w:val="single"/>
+        </w:rPr>
+        <w:t>main</w:t>
+      </w:r>
+      <w:proofErr w:type="spellEnd"/>
+      <w:r>
+        <w:rPr>
+          <w:sz w:val="22"/>
+          <w:u w:val="single"/>
+        </w:rPr>
+        <w:t>(</w:t>
+      </w:r>
+      <w:proofErr w:type="gramEnd"/>
+      <w:r>
+        <w:rPr>
+          <w:sz w:val="22"/>
+          <w:u w:val="single"/>
+        </w:rPr>
+        <w:t xml:space="preserve">) para lançar programa. Define os </w:t>
+      </w:r>
+      <w:proofErr w:type="spellStart"/>
+      <w:r>
+        <w:rPr>
+          <w:i/>
+          <w:sz w:val="22"/>
+          <w:u w:val="single"/>
+        </w:rPr>
+        <w:t>Token’s</w:t>
+      </w:r>
+      <w:proofErr w:type="spellEnd"/>
+      <w:r>
+        <w:rPr>
+          <w:sz w:val="22"/>
+          <w:u w:val="single"/>
+        </w:rPr>
+        <w:t xml:space="preserve">, como no ficheiro </w:t>
+      </w:r>
+      <w:proofErr w:type="spellStart"/>
+      <w:r>
+        <w:rPr>
+          <w:i/>
+          <w:sz w:val="22"/>
+          <w:u w:val="single"/>
+        </w:rPr>
+        <w:t>Flex</w:t>
+      </w:r>
+      <w:proofErr w:type="spellEnd"/>
+      <w:r>
+        <w:rPr>
+          <w:sz w:val="22"/>
+          <w:u w:val="single"/>
+        </w:rPr>
+        <w:t>, permitindo a recuperação destes. Define a ação de arranque com utilização do %</w:t>
+      </w:r>
+      <w:proofErr w:type="spellStart"/>
+      <w:r>
+        <w:rPr>
+          <w:i/>
+          <w:sz w:val="22"/>
+          <w:u w:val="single"/>
+        </w:rPr>
+        <w:t>start</w:t>
+      </w:r>
+      <w:proofErr w:type="spellEnd"/>
+      <w:r>
+        <w:rPr>
+          <w:sz w:val="22"/>
+          <w:u w:val="single"/>
+        </w:rPr>
+        <w:t xml:space="preserve">. Entre %% encontramos a definição da gramática, sem ambiguidades. Na parte final, após %%, o programa arranca através da função </w:t>
+      </w:r>
+      <w:proofErr w:type="spellStart"/>
+      <w:proofErr w:type="gramStart"/>
+      <w:r>
+        <w:rPr>
+          <w:i/>
+          <w:sz w:val="22"/>
+          <w:u w:val="single"/>
+        </w:rPr>
+        <w:t>main</w:t>
+      </w:r>
+      <w:proofErr w:type="spellEnd"/>
+      <w:r>
+        <w:rPr>
+          <w:sz w:val="22"/>
+          <w:u w:val="single"/>
+        </w:rPr>
+        <w:t>(</w:t>
+      </w:r>
+      <w:proofErr w:type="gramEnd"/>
+      <w:r>
+        <w:rPr>
+          <w:sz w:val="22"/>
+          <w:u w:val="single"/>
+        </w:rPr>
+        <w:t>) que lê o ficheiro externo e lança as analises léxica e sintática. Todo o código está comentado.</w:t>
+      </w:r>
+    </w:p>
+    <w:p>
+      <w:pPr>
+        <w:rPr>
+          <w:b/>
+          <w:sz w:val="22"/>
+          <w:u w:val="single"/>
+        </w:rPr>
+      </w:pPr>
+      <w:r>
+        <w:rPr>
+          <w:b/>
+          <w:sz w:val="22"/>
+          <w:u w:val="single"/>
+        </w:rPr>
+        <w:t>Opções Tomadas:</w:t>
+      </w:r>
+    </w:p>
+    <w:p>
+      <w:pPr>
+        <w:jc w:val="both"/>
+        <w:rPr>
+          <w:sz w:val="22"/>
+          <w:u w:val="single"/>
+        </w:rPr>
+      </w:pPr>
+      <w:r>
+        <w:rPr>
+          <w:sz w:val="22"/>
+          <w:u w:val="single"/>
+        </w:rPr>
+        <w:t xml:space="preserve">Comentadas na análise do enunciado, reforço contudo a opção pela estrutura para </w:t>
+      </w:r>
+      <w:proofErr w:type="spellStart"/>
+      <w:r>
+        <w:rPr>
+          <w:i/>
+          <w:sz w:val="22"/>
+          <w:u w:val="single"/>
+        </w:rPr>
+        <w:t>if</w:t>
+      </w:r>
+      <w:r>
+        <w:rPr>
+          <w:sz w:val="22"/>
+          <w:u w:val="single"/>
+        </w:rPr>
+        <w:t>-</w:t>
+      </w:r>
+      <w:r>
+        <w:rPr>
+          <w:i/>
+          <w:sz w:val="22"/>
+          <w:u w:val="single"/>
+        </w:rPr>
+        <w:t>else</w:t>
+      </w:r>
+      <w:proofErr w:type="spellEnd"/>
+      <w:r>
+        <w:rPr>
+          <w:sz w:val="22"/>
+          <w:u w:val="single"/>
+        </w:rPr>
+        <w:t xml:space="preserve"> ser sempre na forma </w:t>
+      </w:r>
+      <w:proofErr w:type="spellStart"/>
+      <w:r>
+        <w:rPr>
+          <w:sz w:val="22"/>
+          <w:u w:val="single"/>
+        </w:rPr>
+        <w:t>if</w:t>
+      </w:r>
+      <w:proofErr w:type="spellEnd"/>
+      <w:r>
+        <w:rPr>
+          <w:sz w:val="22"/>
+          <w:u w:val="single"/>
+        </w:rPr>
+        <w:t>(condição</w:t>
+      </w:r>
+      <w:proofErr w:type="gramStart"/>
+      <w:r>
+        <w:rPr>
+          <w:sz w:val="22"/>
+          <w:u w:val="single"/>
+        </w:rPr>
+        <w:t>){</w:t>
+      </w:r>
+      <w:proofErr w:type="gramEnd"/>
+      <w:r>
+        <w:rPr>
+          <w:sz w:val="22"/>
+          <w:u w:val="single"/>
+        </w:rPr>
+        <w:t xml:space="preserve">bloco instruções} </w:t>
+      </w:r>
+      <w:proofErr w:type="spellStart"/>
+      <w:r>
+        <w:rPr>
+          <w:i/>
+          <w:sz w:val="22"/>
+          <w:u w:val="single"/>
+        </w:rPr>
+        <w:t>else</w:t>
+      </w:r>
+      <w:proofErr w:type="spellEnd"/>
+      <w:r>
+        <w:rPr>
+          <w:sz w:val="22"/>
+          <w:u w:val="single"/>
+        </w:rPr>
+        <w:t xml:space="preserve"> {bloco instruções}, mas o bloco de instruções pode estar vazio. Assim, como para o Output a utilização de sucesso ou erro como solicitado no enunciado, tendo acrescentado para controlo mais alguns prints, no caso dos erros não coloquei o número de linha, mas poderia ser feito com a opção </w:t>
+      </w:r>
+      <w:proofErr w:type="spellStart"/>
+      <w:r>
+        <w:rPr>
+          <w:i/>
+          <w:sz w:val="22"/>
+          <w:u w:val="single"/>
+        </w:rPr>
+        <w:t>yylineno</w:t>
+      </w:r>
+      <w:proofErr w:type="spellEnd"/>
+      <w:r>
+        <w:rPr>
+          <w:sz w:val="22"/>
+          <w:u w:val="single"/>
+        </w:rPr>
+        <w:t>.</w:t>
+      </w:r>
+    </w:p>
+    <w:p>
+      <w:pPr>
+        <w:spacing w:after="0" w:line="240" w:lineRule="auto"/>
+      </w:pPr>
+      <w:r>
+        <w:br w:type="page"/>
+      </w:r>
+    </w:p>
+    <w:p>
+      <w:pPr>
+        <w:spacing w:after="0" w:line="240" w:lineRule="auto"/>
+      </w:pPr>
+    </w:p>
+    <w:sdt>
+      <w:sdtPr>
+        <w:rPr>
+          <w:rFonts w:ascii="Arial" w:eastAsia="Calibri" w:hAnsi="Arial"/>
+          <w:b w:val="0"/>
+          <w:bCs w:val="0"/>
+          <w:caps w:val="0"/>
+          <w:color w:val="auto"/>
+          <w:sz w:val="24"/>
+          <w:szCs w:val="22"/>
+        </w:rPr>
+        <w:id w:val="-1678723467"/>
+        <w:docPartObj>
+          <w:docPartGallery w:val="Bibliographies"/>
+          <w:docPartUnique/>
+        </w:docPartObj>
+      </w:sdtPr>
+      <w:sdtContent>
+        <w:p>
+          <w:pPr>
+            <w:pStyle w:val="Ttulo1"/>
+            <w:rPr>
+              <w:rFonts w:ascii="Arial" w:hAnsi="Arial" w:cs="Arial"/>
+              <w:color w:val="auto"/>
+              <w:sz w:val="24"/>
+              <w:szCs w:val="24"/>
+            </w:rPr>
+          </w:pPr>
+          <w:r>
+            <w:rPr>
+              <w:rFonts w:ascii="Arial" w:hAnsi="Arial" w:cs="Arial"/>
+              <w:color w:val="auto"/>
+              <w:sz w:val="24"/>
+              <w:szCs w:val="24"/>
+            </w:rPr>
+            <w:t>Bibliografia</w:t>
+          </w:r>
+        </w:p>
+        <w:sdt>
+          <w:sdtPr>
+            <w:id w:val="111145805"/>
+            <w:bibliography/>
+          </w:sdtPr>
+          <w:sdtContent>
+            <w:p>
+              <w:pPr>
+                <w:pStyle w:val="Bibliografia"/>
+                <w:ind w:left="720" w:hanging="720"/>
+                <w:rPr>
+                  <w:rFonts w:ascii="Times New Roman" w:hAnsi="Times New Roman"/>
+                  <w:noProof/>
+                  <w:szCs w:val="24"/>
+                </w:rPr>
+              </w:pPr>
+              <w:r>
+                <w:rPr>
+                  <w:rFonts w:ascii="Times New Roman" w:hAnsi="Times New Roman"/>
+                </w:rPr>
+                <w:fldChar w:fldCharType="begin"/>
+              </w:r>
+              <w:r>
+                <w:rPr>
+                  <w:rFonts w:ascii="Times New Roman" w:hAnsi="Times New Roman"/>
+                </w:rPr>
+                <w:instrText>BIBLIOGRAPHY</w:instrText>
+              </w:r>
+              <w:r>
+                <w:rPr>
+                  <w:rFonts w:ascii="Times New Roman" w:hAnsi="Times New Roman"/>
+                </w:rPr>
+                <w:fldChar w:fldCharType="separate"/>
+              </w:r>
+              <w:r>
+                <w:rPr>
+                  <w:rFonts w:ascii="Times New Roman" w:hAnsi="Times New Roman"/>
+                  <w:noProof/>
+                </w:rPr>
+                <w:t xml:space="preserve">Aho, A., S. Lam, M., Ravi , S., &amp; D. Ullman, J. (2008). </w:t>
+              </w:r>
+              <w:r>
+                <w:rPr>
+                  <w:rFonts w:ascii="Times New Roman" w:hAnsi="Times New Roman"/>
+                  <w:i/>
+                  <w:iCs/>
+                  <w:noProof/>
+                  <w:lang w:val="en-US"/>
+                </w:rPr>
+                <w:t>Compilers: principles, techniques and tools</w:t>
+              </w:r>
+              <w:r>
+                <w:rPr>
+                  <w:rFonts w:ascii="Times New Roman" w:hAnsi="Times New Roman"/>
+                  <w:noProof/>
+                  <w:lang w:val="en-US"/>
+                </w:rPr>
+                <w:t xml:space="preserve"> (2ª ed.). (A. Wesley, Ed., &amp; D. Vieira, Trad.) </w:t>
+              </w:r>
+              <w:r>
+                <w:rPr>
+                  <w:rFonts w:ascii="Times New Roman" w:hAnsi="Times New Roman"/>
+                  <w:noProof/>
+                </w:rPr>
+                <w:t>Universidade Federal de Minas Gerais, Brasil: Pearson.</w:t>
+              </w:r>
+            </w:p>
+            <w:p>
+              <w:pPr>
+                <w:pStyle w:val="Bibliografia"/>
+                <w:ind w:left="720" w:hanging="720"/>
+                <w:rPr>
+                  <w:rFonts w:ascii="Times New Roman" w:hAnsi="Times New Roman"/>
+                  <w:noProof/>
+                </w:rPr>
+              </w:pPr>
+              <w:r>
+                <w:rPr>
+                  <w:rFonts w:ascii="Times New Roman" w:hAnsi="Times New Roman"/>
+                  <w:noProof/>
+                </w:rPr>
+                <w:t xml:space="preserve">Reis Santos, P., &amp; Thibault, L. (2015). </w:t>
+              </w:r>
+              <w:r>
+                <w:rPr>
+                  <w:rFonts w:ascii="Times New Roman" w:hAnsi="Times New Roman"/>
+                  <w:i/>
+                  <w:iCs/>
+                  <w:noProof/>
+                </w:rPr>
+                <w:t>Compiladores.</w:t>
+              </w:r>
+              <w:r>
+                <w:rPr>
+                  <w:rFonts w:ascii="Times New Roman" w:hAnsi="Times New Roman"/>
+                  <w:noProof/>
+                </w:rPr>
+                <w:t xml:space="preserve"> FCA.</w:t>
+              </w:r>
+            </w:p>
+            <w:p>
+              <w:r>
+                <w:rPr>
+                  <w:rFonts w:ascii="Times New Roman" w:hAnsi="Times New Roman"/>
+                  <w:b/>
+                  <w:bCs/>
+                </w:rPr>
+                <w:fldChar w:fldCharType="end"/>
+              </w:r>
+            </w:p>
+          </w:sdtContent>
+        </w:sdt>
+      </w:sdtContent>
+    </w:sdt>
     <w:p/>
     <w:sectPr>
-      <w:footerReference w:type="default" r:id="rId8"/>
-      <w:footerReference w:type="first" r:id="rId9"/>
+      <w:footerReference w:type="default" r:id="rId9"/>
+      <w:footerReference w:type="first" r:id="rId10"/>
       <w:pgSz w:w="11906" w:h="16838"/>
       <w:pgMar w:top="1417" w:right="1701" w:bottom="1417" w:left="1701" w:header="708" w:footer="708" w:gutter="0"/>
       <w:cols w:space="708"/>
@@ -1552,7 +2346,7 @@
   </w:docDefaults>
   <w:latentStyles w:defLockedState="0" w:defUIPriority="99" w:defSemiHidden="0" w:defUnhideWhenUsed="0" w:defQFormat="0" w:count="376">
     <w:lsdException w:name="Normal" w:uiPriority="0" w:qFormat="1"/>
-    <w:lsdException w:name="heading 1" w:uiPriority="9"/>
+    <w:lsdException w:name="heading 1" w:uiPriority="9" w:qFormat="1"/>
     <w:lsdException w:name="heading 2" w:semiHidden="1" w:uiPriority="9" w:unhideWhenUsed="1" w:qFormat="1"/>
     <w:lsdException w:name="heading 3" w:semiHidden="1" w:uiPriority="9" w:unhideWhenUsed="1"/>
     <w:lsdException w:name="heading 4" w:semiHidden="1" w:uiPriority="9" w:unhideWhenUsed="1" w:qFormat="1"/>
@@ -1948,6 +2742,7 @@
     <w:next w:val="Normal"/>
     <w:link w:val="Ttulo1Carter"/>
     <w:uiPriority w:val="9"/>
+    <w:qFormat/>
     <w:rsid w:val="00FD65C4"/>
     <w:pPr>
       <w:keepNext/>
@@ -2310,6 +3105,14 @@
       <w:lang w:eastAsia="en-US"/>
     </w:rPr>
   </w:style>
+  <w:style w:type="paragraph" w:styleId="Bibliografia">
+    <w:name w:val="Bibliography"/>
+    <w:basedOn w:val="Normal"/>
+    <w:next w:val="Normal"/>
+    <w:uiPriority w:val="37"/>
+    <w:unhideWhenUsed/>
+    <w:rsid w:val="00C70E85"/>
+  </w:style>
 </w:styles>
 </file>
 
@@ -2596,4 +3399,92 @@
   <a:objectDefaults/>
   <a:extraClrSchemeLst/>
 </a:theme>
+</file>
+
+<file path=customXml/item1.xml><?xml version="1.0" encoding="utf-8"?>
+<b:Sources xmlns:b="http://schemas.openxmlformats.org/officeDocument/2006/bibliography" xmlns="http://schemas.openxmlformats.org/officeDocument/2006/bibliography" SelectedStyle="\APASixthEditionOfficeOnline.xsl" StyleName="APA" Version="6">
+  <b:Source>
+    <b:Tag>Rei15</b:Tag>
+    <b:SourceType>Book</b:SourceType>
+    <b:Guid>{B1304CB7-1356-42F7-9016-9A5DCE7B7D8A}</b:Guid>
+    <b:Author>
+      <b:Author>
+        <b:NameList>
+          <b:Person>
+            <b:Last>Reis Santos</b:Last>
+            <b:First>Pedro</b:First>
+          </b:Person>
+          <b:Person>
+            <b:Last>Thibault</b:Last>
+            <b:First>Langlois</b:First>
+          </b:Person>
+        </b:NameList>
+      </b:Author>
+    </b:Author>
+    <b:Title>Compiladores</b:Title>
+    <b:PeriodicalTitle>Da Teoria à Prática</b:PeriodicalTitle>
+    <b:Year>2015</b:Year>
+    <b:Publisher>FCA</b:Publisher>
+    <b:RefOrder>1</b:RefOrder>
+  </b:Source>
+  <b:Source>
+    <b:Tag>Aho08</b:Tag>
+    <b:SourceType>Book</b:SourceType>
+    <b:Guid>{37BBBDAA-6439-4A9F-B174-3E29E8EC315D}</b:Guid>
+    <b:Title>Compilers: principles, techniques and tools</b:Title>
+    <b:Year>2008</b:Year>
+    <b:City>Universidade Federal de Minas Gerais</b:City>
+    <b:Publisher>Pearson</b:Publisher>
+    <b:Author>
+      <b:Author>
+        <b:NameList>
+          <b:Person>
+            <b:Last>Aho</b:Last>
+            <b:First>Alfred V. </b:First>
+          </b:Person>
+          <b:Person>
+            <b:Last>S. Lam</b:Last>
+            <b:First>Monica</b:First>
+          </b:Person>
+          <b:Person>
+            <b:Last>Ravi </b:Last>
+            <b:First>Sethi</b:First>
+          </b:Person>
+          <b:Person>
+            <b:Last>D. Ullman</b:Last>
+            <b:First>Jeffrey </b:First>
+          </b:Person>
+        </b:NameList>
+      </b:Author>
+      <b:Editor>
+        <b:NameList>
+          <b:Person>
+            <b:Last>Wesley</b:Last>
+            <b:First>Addison</b:First>
+          </b:Person>
+        </b:NameList>
+      </b:Editor>
+      <b:Translator>
+        <b:NameList>
+          <b:Person>
+            <b:Last>Vieira</b:Last>
+            <b:First>Daniel</b:First>
+          </b:Person>
+        </b:NameList>
+      </b:Translator>
+    </b:Author>
+    <b:CountryRegion>Brasil</b:CountryRegion>
+    <b:Pages>649</b:Pages>
+    <b:Edition>2ª</b:Edition>
+    <b:RefOrder>2</b:RefOrder>
+  </b:Source>
+</b:Sources>
+</file>
+
+<file path=customXml/itemProps1.xml><?xml version="1.0" encoding="utf-8"?>
+<ds:datastoreItem xmlns:ds="http://schemas.openxmlformats.org/officeDocument/2006/customXml" ds:itemID="{7CB3A7ED-8021-41FE-AA5E-54114150C99C}">
+  <ds:schemaRefs>
+    <ds:schemaRef ds:uri="http://schemas.openxmlformats.org/officeDocument/2006/bibliography"/>
+  </ds:schemaRefs>
+</ds:datastoreItem>
 </file>
</xml_diff>

<commit_message>
new info en RelatorioEquipa => data de passagem para C
</commit_message>
<xml_diff>
--- a/Uab.EFolioA/RelatórioEquipa.docx
+++ b/Uab.EFolioA/RelatórioEquipa.docx
@@ -533,15 +533,65 @@
         <w:rPr>
           <w:rFonts w:ascii="Times New Roman" w:hAnsi="Times New Roman"/>
         </w:rPr>
-        <w:t>a equipa deparou-se perante situações, face às quais teve necessidade de resolver, tais como:</w:t>
-      </w:r>
-    </w:p>
-    <w:p>
-      <w:pPr>
-        <w:rPr>
-          <w:rFonts w:ascii="Times New Roman" w:hAnsi="Times New Roman"/>
-        </w:rPr>
-      </w:pPr>
+        <w:t xml:space="preserve">a equipa deparou-se perante situações, face às quais teve </w:t>
+      </w:r>
+      <w:r>
+        <w:rPr>
+          <w:rFonts w:ascii="Times New Roman" w:hAnsi="Times New Roman"/>
+        </w:rPr>
+        <w:t>necessidade de resolver, tais como:</w:t>
+      </w:r>
+    </w:p>
+    <w:p>
+      <w:pPr>
+        <w:rPr>
+          <w:rFonts w:ascii="Times New Roman" w:hAnsi="Times New Roman"/>
+        </w:rPr>
+      </w:pPr>
+      <w:r>
+        <w:rPr>
+          <w:rFonts w:ascii="Times New Roman" w:hAnsi="Times New Roman"/>
+        </w:rPr>
+        <w:t xml:space="preserve">- Um analisador sintático </w:t>
+      </w:r>
+      <w:r>
+        <w:rPr>
+          <w:rFonts w:ascii="Times New Roman" w:hAnsi="Times New Roman"/>
+        </w:rPr>
+        <w:t xml:space="preserve">(BISON) </w:t>
+      </w:r>
+      <w:r>
+        <w:rPr>
+          <w:rFonts w:ascii="Times New Roman" w:hAnsi="Times New Roman"/>
+        </w:rPr>
+        <w:t xml:space="preserve">que </w:t>
+      </w:r>
+      <w:proofErr w:type="gramStart"/>
+      <w:r>
+        <w:rPr>
+          <w:rFonts w:ascii="Times New Roman" w:hAnsi="Times New Roman"/>
+        </w:rPr>
+        <w:t>funciona-se</w:t>
+      </w:r>
+      <w:proofErr w:type="gramEnd"/>
+      <w:r>
+        <w:rPr>
+          <w:rFonts w:ascii="Times New Roman" w:hAnsi="Times New Roman"/>
+        </w:rPr>
+        <w:t xml:space="preserve"> para C++</w:t>
+      </w:r>
+      <w:r>
+        <w:rPr>
+          <w:rFonts w:ascii="Times New Roman" w:hAnsi="Times New Roman"/>
+        </w:rPr>
+        <w:t xml:space="preserve"> adequadamente</w:t>
+      </w:r>
+      <w:r>
+        <w:rPr>
+          <w:rFonts w:ascii="Times New Roman" w:hAnsi="Times New Roman"/>
+        </w:rPr>
+        <w:t>, e dadas as dificuldades em instalar e usar algo que se ajustasse, alterou-se a linguagem para C, em consenso com todos os elementos do grupo.</w:t>
+      </w:r>
     </w:p>
     <w:p>
       <w:pPr>
@@ -680,7 +730,6 @@
           <w:sz w:val="22"/>
           <w:u w:val="single"/>
         </w:rPr>
-        <w:lastRenderedPageBreak/>
         <w:t xml:space="preserve">Analisador Léxico (ficheiro </w:t>
       </w:r>
       <w:proofErr w:type="spellStart"/>

</xml_diff>

<commit_message>
yail new version com novos vetores
</commit_message>
<xml_diff>
--- a/Uab.EFolioA/RelatórioEquipa.docx
+++ b/Uab.EFolioA/RelatórioEquipa.docx
@@ -24,7 +24,7 @@
                     <pic:cNvPicPr/>
                   </pic:nvPicPr>
                   <pic:blipFill>
-                    <a:blip r:embed="rId7" cstate="print">
+                    <a:blip r:embed="rId8" cstate="print">
                       <a:extLst>
                         <a:ext uri="{28A0092B-C50C-407E-A947-70E740481C1C}">
                           <a14:useLocalDpi xmlns:a14="http://schemas.microsoft.com/office/drawing/2010/main" val="0"/>
@@ -212,31 +212,10 @@
         <w:t xml:space="preserve"> </w:t>
       </w:r>
       <w:r>
-        <w:t>(</w:t>
-      </w:r>
-      <w:proofErr w:type="spellStart"/>
-      <w:r>
-        <w:t>The</w:t>
-      </w:r>
-      <w:proofErr w:type="spellEnd"/>
-      <w:r>
-        <w:t xml:space="preserve"> </w:t>
-      </w:r>
-      <w:proofErr w:type="spellStart"/>
-      <w:r>
-        <w:t>Optimization</w:t>
-      </w:r>
-      <w:proofErr w:type="spellEnd"/>
-      <w:r>
-        <w:t xml:space="preserve"> </w:t>
-      </w:r>
-      <w:proofErr w:type="spellStart"/>
-      <w:r>
-        <w:t>Optimists</w:t>
-      </w:r>
-      <w:proofErr w:type="spellEnd"/>
-      <w:r>
-        <w:t>)</w:t>
+        <w:rPr>
+          <w:lang w:val="en-US"/>
+        </w:rPr>
+        <w:t>(The Optimization Optimists)</w:t>
       </w:r>
     </w:p>
     <w:p>
@@ -418,10 +397,874 @@
         <w:t>:</w:t>
       </w:r>
     </w:p>
+    <w:p>
+      <w:pPr>
+        <w:rPr>
+          <w:rFonts w:ascii="Times New Roman" w:hAnsi="Times New Roman"/>
+        </w:rPr>
+      </w:pPr>
+      <w:r>
+        <w:rPr>
+          <w:rFonts w:ascii="Times New Roman" w:hAnsi="Times New Roman"/>
+        </w:rPr>
+        <w:t>De acordo com o enunciado, pretende-se</w:t>
+      </w:r>
+      <w:r>
+        <w:rPr>
+          <w:rFonts w:ascii="Times New Roman" w:hAnsi="Times New Roman"/>
+        </w:rPr>
+        <w:t>,</w:t>
+      </w:r>
+      <w:r>
+        <w:rPr>
+          <w:rFonts w:ascii="Times New Roman" w:hAnsi="Times New Roman"/>
+        </w:rPr>
+        <w:t xml:space="preserve"> </w:t>
+      </w:r>
+      <w:r>
+        <w:rPr>
+          <w:rFonts w:ascii="Times New Roman" w:hAnsi="Times New Roman"/>
+        </w:rPr>
+        <w:t xml:space="preserve">em grupo, </w:t>
+      </w:r>
+      <w:r>
+        <w:rPr>
+          <w:rFonts w:ascii="Times New Roman" w:hAnsi="Times New Roman"/>
+        </w:rPr>
+        <w:t>construir de raiz um compilador para a linguagem YAIL, apresentando as análises léxica e sintática correspondentes.</w:t>
+      </w:r>
+    </w:p>
+    <w:p>
+      <w:pPr>
+        <w:rPr>
+          <w:rFonts w:ascii="Times New Roman" w:hAnsi="Times New Roman"/>
+        </w:rPr>
+      </w:pPr>
+      <w:r>
+        <w:rPr>
+          <w:rFonts w:ascii="Times New Roman" w:hAnsi="Times New Roman"/>
+        </w:rPr>
+        <w:t>Deste modo, e com base nos compiladores “</w:t>
+      </w:r>
+      <w:r>
+        <w:rPr>
+          <w:rFonts w:ascii="Times New Roman" w:hAnsi="Times New Roman"/>
+        </w:rPr>
+        <w:t>FLEX</w:t>
+      </w:r>
+      <w:r>
+        <w:rPr>
+          <w:rFonts w:ascii="Times New Roman" w:hAnsi="Times New Roman"/>
+        </w:rPr>
+        <w:t>” e “</w:t>
+      </w:r>
+      <w:r>
+        <w:rPr>
+          <w:rFonts w:ascii="Times New Roman" w:hAnsi="Times New Roman"/>
+        </w:rPr>
+        <w:t>BISON</w:t>
+      </w:r>
+      <w:r>
+        <w:rPr>
+          <w:rFonts w:ascii="Times New Roman" w:hAnsi="Times New Roman"/>
+        </w:rPr>
+        <w:t>”, procedeu-se às seguintes etapas:</w:t>
+      </w:r>
+    </w:p>
+    <w:p>
+      <w:pPr>
+        <w:rPr>
+          <w:rFonts w:ascii="Times New Roman" w:hAnsi="Times New Roman"/>
+        </w:rPr>
+      </w:pPr>
+      <w:r>
+        <w:rPr>
+          <w:rFonts w:ascii="Times New Roman" w:hAnsi="Times New Roman"/>
+        </w:rPr>
+        <w:t>a)</w:t>
+      </w:r>
+    </w:p>
+    <w:p>
+      <w:pPr>
+        <w:rPr>
+          <w:rFonts w:ascii="Times New Roman" w:hAnsi="Times New Roman"/>
+        </w:rPr>
+      </w:pPr>
+      <w:r>
+        <w:rPr>
+          <w:rFonts w:ascii="Times New Roman" w:hAnsi="Times New Roman"/>
+        </w:rPr>
+        <w:t>b)</w:t>
+      </w:r>
+    </w:p>
+    <w:p>
+      <w:pPr>
+        <w:rPr>
+          <w:rFonts w:ascii="Times New Roman" w:hAnsi="Times New Roman"/>
+        </w:rPr>
+      </w:pPr>
+      <w:r>
+        <w:rPr>
+          <w:rFonts w:ascii="Times New Roman" w:hAnsi="Times New Roman"/>
+        </w:rPr>
+        <w:t>c)</w:t>
+      </w:r>
+    </w:p>
+    <w:p>
+      <w:pPr>
+        <w:rPr>
+          <w:rFonts w:ascii="Times New Roman" w:hAnsi="Times New Roman"/>
+        </w:rPr>
+      </w:pPr>
+    </w:p>
+    <w:p>
+      <w:pPr>
+        <w:rPr>
+          <w:rFonts w:ascii="Times New Roman" w:hAnsi="Times New Roman"/>
+        </w:rPr>
+      </w:pPr>
+      <w:r>
+        <w:rPr>
+          <w:rFonts w:ascii="Times New Roman" w:hAnsi="Times New Roman"/>
+        </w:rPr>
+        <w:t xml:space="preserve">Durante a sua construção, </w:t>
+      </w:r>
+      <w:r>
+        <w:rPr>
+          <w:rFonts w:ascii="Times New Roman" w:hAnsi="Times New Roman"/>
+        </w:rPr>
+        <w:t xml:space="preserve">a equipa deparou-se perante situações, face às quais teve </w:t>
+      </w:r>
+      <w:r>
+        <w:rPr>
+          <w:rFonts w:ascii="Times New Roman" w:hAnsi="Times New Roman"/>
+        </w:rPr>
+        <w:t>necessidade de resolver, tais como:</w:t>
+      </w:r>
+    </w:p>
+    <w:p>
+      <w:pPr>
+        <w:rPr>
+          <w:rFonts w:ascii="Times New Roman" w:hAnsi="Times New Roman"/>
+        </w:rPr>
+      </w:pPr>
+      <w:r>
+        <w:rPr>
+          <w:rFonts w:ascii="Times New Roman" w:hAnsi="Times New Roman"/>
+        </w:rPr>
+        <w:t xml:space="preserve">- Um analisador sintático </w:t>
+      </w:r>
+      <w:r>
+        <w:rPr>
+          <w:rFonts w:ascii="Times New Roman" w:hAnsi="Times New Roman"/>
+        </w:rPr>
+        <w:t xml:space="preserve">(BISON) </w:t>
+      </w:r>
+      <w:r>
+        <w:rPr>
+          <w:rFonts w:ascii="Times New Roman" w:hAnsi="Times New Roman"/>
+        </w:rPr>
+        <w:t xml:space="preserve">que </w:t>
+      </w:r>
+      <w:proofErr w:type="gramStart"/>
+      <w:r>
+        <w:rPr>
+          <w:rFonts w:ascii="Times New Roman" w:hAnsi="Times New Roman"/>
+        </w:rPr>
+        <w:t>funciona-se</w:t>
+      </w:r>
+      <w:proofErr w:type="gramEnd"/>
+      <w:r>
+        <w:rPr>
+          <w:rFonts w:ascii="Times New Roman" w:hAnsi="Times New Roman"/>
+        </w:rPr>
+        <w:t xml:space="preserve"> para C++</w:t>
+      </w:r>
+      <w:r>
+        <w:rPr>
+          <w:rFonts w:ascii="Times New Roman" w:hAnsi="Times New Roman"/>
+        </w:rPr>
+        <w:t xml:space="preserve"> adequadamente</w:t>
+      </w:r>
+      <w:r>
+        <w:rPr>
+          <w:rFonts w:ascii="Times New Roman" w:hAnsi="Times New Roman"/>
+        </w:rPr>
+        <w:t>, e dadas as dificuldades em instalar e usar algo que se ajustasse, alterou-se a linguagem para C, em consenso com todos os elementos do grupo.</w:t>
+      </w:r>
+    </w:p>
+    <w:p>
+      <w:pPr>
+        <w:rPr>
+          <w:rFonts w:ascii="Times New Roman" w:hAnsi="Times New Roman"/>
+        </w:rPr>
+      </w:pPr>
+      <w:r>
+        <w:rPr>
+          <w:rFonts w:ascii="Times New Roman" w:hAnsi="Times New Roman"/>
+        </w:rPr>
+        <w:t>Atualmente, encontram-se dois ficheiros adaptados para YAIL, que permitiram realizar testes e enquadrar os resultados esperados, face ao</w:t>
+      </w:r>
+      <w:r>
+        <w:rPr>
+          <w:rFonts w:ascii="Times New Roman" w:hAnsi="Times New Roman"/>
+        </w:rPr>
+        <w:t xml:space="preserve"> código com erros (YAILcomErros.txt), e face ao código sem erros (YAILsemErros.txt).</w:t>
+      </w:r>
+    </w:p>
+    <w:p>
+      <w:pPr>
+        <w:rPr>
+          <w:rFonts w:ascii="Times New Roman" w:hAnsi="Times New Roman"/>
+        </w:rPr>
+      </w:pPr>
+      <w:r>
+        <w:rPr>
+          <w:rFonts w:ascii="Times New Roman" w:hAnsi="Times New Roman"/>
+        </w:rPr>
+        <w:t xml:space="preserve">A percentagem de testes </w:t>
+      </w:r>
+      <w:r>
+        <w:rPr>
+          <w:rFonts w:ascii="Times New Roman" w:hAnsi="Times New Roman"/>
+        </w:rPr>
+        <w:t>realizados com sucesso para ambos os ficheiros é de %%%%</w:t>
+      </w:r>
+    </w:p>
+    <w:p>
+      <w:pPr>
+        <w:rPr>
+          <w:rFonts w:ascii="Times New Roman" w:hAnsi="Times New Roman"/>
+        </w:rPr>
+      </w:pPr>
+    </w:p>
+    <w:p>
+      <w:pPr>
+        <w:rPr>
+          <w:rFonts w:ascii="Times New Roman" w:hAnsi="Times New Roman"/>
+        </w:rPr>
+      </w:pPr>
+      <w:r>
+        <w:rPr>
+          <w:rFonts w:ascii="Times New Roman" w:hAnsi="Times New Roman"/>
+        </w:rPr>
+        <w:t xml:space="preserve">Para melhor compreensão do que se realiza durante a leitura do próprio, adaptaram-se as mensagens de alerta de erros, tais como identificação da linha </w:t>
+      </w:r>
+      <w:r>
+        <w:rPr>
+          <w:rFonts w:ascii="Times New Roman" w:hAnsi="Times New Roman"/>
+        </w:rPr>
+        <w:t>e o tipo de “</w:t>
+      </w:r>
+      <w:proofErr w:type="spellStart"/>
+      <w:r>
+        <w:rPr>
+          <w:rFonts w:ascii="Times New Roman" w:hAnsi="Times New Roman"/>
+        </w:rPr>
+        <w:t>token</w:t>
+      </w:r>
+      <w:proofErr w:type="spellEnd"/>
+      <w:r>
+        <w:rPr>
+          <w:rFonts w:ascii="Times New Roman" w:hAnsi="Times New Roman"/>
+        </w:rPr>
+        <w:t>” onde se encontra potencialmente um erro.</w:t>
+      </w:r>
+      <w:r>
+        <w:rPr>
+          <w:rFonts w:ascii="Times New Roman" w:hAnsi="Times New Roman"/>
+        </w:rPr>
+        <w:t xml:space="preserve"> Indicando também a quantidade de erros detetados.</w:t>
+      </w:r>
+    </w:p>
+    <w:p>
+      <w:pPr>
+        <w:jc w:val="center"/>
+        <w:rPr>
+          <w:rFonts w:ascii="Times New Roman" w:hAnsi="Times New Roman"/>
+        </w:rPr>
+      </w:pPr>
+    </w:p>
+    <w:p>
+      <w:pPr>
+        <w:spacing w:after="0" w:line="240" w:lineRule="auto"/>
+      </w:pPr>
+    </w:p>
+    <w:p>
+      <w:pPr>
+        <w:spacing w:after="0" w:line="240" w:lineRule="auto"/>
+      </w:pPr>
+    </w:p>
+    <w:p>
+      <w:pPr>
+        <w:spacing w:after="0" w:line="240" w:lineRule="auto"/>
+      </w:pPr>
+    </w:p>
+    <w:p>
+      <w:pPr>
+        <w:spacing w:after="0" w:line="240" w:lineRule="auto"/>
+      </w:pPr>
+    </w:p>
+    <w:p>
+      <w:pPr>
+        <w:spacing w:after="0" w:line="240" w:lineRule="auto"/>
+      </w:pPr>
+    </w:p>
+    <w:p>
+      <w:pPr>
+        <w:spacing w:after="0" w:line="240" w:lineRule="auto"/>
+      </w:pPr>
+    </w:p>
+    <w:p>
+      <w:pPr>
+        <w:spacing w:after="0" w:line="240" w:lineRule="auto"/>
+      </w:pPr>
+    </w:p>
+    <w:p>
+      <w:pPr>
+        <w:spacing w:after="0" w:line="240" w:lineRule="auto"/>
+      </w:pPr>
+      <w:r>
+        <w:rPr>
+          <w:b/>
+          <w:sz w:val="22"/>
+          <w:u w:val="single"/>
+        </w:rPr>
+        <w:t xml:space="preserve">Analisador Léxico (ficheiro </w:t>
+      </w:r>
+      <w:proofErr w:type="spellStart"/>
+      <w:r>
+        <w:rPr>
+          <w:b/>
+          <w:sz w:val="22"/>
+          <w:u w:val="single"/>
+        </w:rPr>
+        <w:t>flex</w:t>
+      </w:r>
+      <w:proofErr w:type="spellEnd"/>
+      <w:r>
+        <w:rPr>
+          <w:b/>
+          <w:sz w:val="22"/>
+          <w:u w:val="single"/>
+        </w:rPr>
+        <w:t>):</w:t>
+      </w:r>
+    </w:p>
+    <w:p>
+      <w:pPr>
+        <w:jc w:val="both"/>
+        <w:rPr>
+          <w:sz w:val="22"/>
+          <w:u w:val="single"/>
+        </w:rPr>
+      </w:pPr>
+      <w:r>
+        <w:rPr>
+          <w:sz w:val="22"/>
+          <w:u w:val="single"/>
+        </w:rPr>
+        <w:t xml:space="preserve">Inclui </w:t>
+      </w:r>
+      <w:proofErr w:type="spellStart"/>
+      <w:r>
+        <w:rPr>
+          <w:i/>
+          <w:sz w:val="22"/>
+          <w:u w:val="single"/>
+        </w:rPr>
+        <w:t>Token’s</w:t>
+      </w:r>
+      <w:proofErr w:type="spellEnd"/>
+      <w:r>
+        <w:rPr>
+          <w:sz w:val="22"/>
+          <w:u w:val="single"/>
+        </w:rPr>
+        <w:t xml:space="preserve"> que permitem a ligação entre o FLEX e o BISON. Expressa as unidades lexicais definidas pelas expressões regulares e define erro, através da função </w:t>
+      </w:r>
+      <w:proofErr w:type="spellStart"/>
+      <w:proofErr w:type="gramStart"/>
+      <w:r>
+        <w:rPr>
+          <w:i/>
+          <w:sz w:val="22"/>
+          <w:u w:val="single"/>
+        </w:rPr>
+        <w:t>yyerror</w:t>
+      </w:r>
+      <w:proofErr w:type="spellEnd"/>
+      <w:r>
+        <w:rPr>
+          <w:sz w:val="22"/>
+          <w:u w:val="single"/>
+        </w:rPr>
+        <w:t>(</w:t>
+      </w:r>
+      <w:proofErr w:type="gramEnd"/>
+      <w:r>
+        <w:rPr>
+          <w:sz w:val="22"/>
+          <w:u w:val="single"/>
+        </w:rPr>
+        <w:t>), qualquer expressão ou unidade léxica que não corresponde às definidas.</w:t>
+      </w:r>
+    </w:p>
+    <w:p>
+      <w:pPr>
+        <w:rPr>
+          <w:b/>
+          <w:sz w:val="22"/>
+          <w:u w:val="single"/>
+        </w:rPr>
+      </w:pPr>
+      <w:r>
+        <w:rPr>
+          <w:b/>
+          <w:sz w:val="22"/>
+          <w:u w:val="single"/>
+        </w:rPr>
+        <w:t xml:space="preserve">Analisador Sintático (ficheiro </w:t>
+      </w:r>
+      <w:proofErr w:type="spellStart"/>
+      <w:r>
+        <w:rPr>
+          <w:b/>
+          <w:i/>
+          <w:sz w:val="22"/>
+          <w:u w:val="single"/>
+        </w:rPr>
+        <w:t>bison</w:t>
+      </w:r>
+      <w:proofErr w:type="spellEnd"/>
+      <w:r>
+        <w:rPr>
+          <w:b/>
+          <w:sz w:val="22"/>
+          <w:u w:val="single"/>
+        </w:rPr>
+        <w:t>):</w:t>
+      </w:r>
+    </w:p>
+    <w:p>
+      <w:pPr>
+        <w:jc w:val="both"/>
+        <w:rPr>
+          <w:sz w:val="22"/>
+          <w:u w:val="single"/>
+        </w:rPr>
+      </w:pPr>
+      <w:r>
+        <w:rPr>
+          <w:sz w:val="22"/>
+          <w:u w:val="single"/>
+        </w:rPr>
+        <w:t xml:space="preserve">Inclui função </w:t>
+      </w:r>
+      <w:proofErr w:type="spellStart"/>
+      <w:proofErr w:type="gramStart"/>
+      <w:r>
+        <w:rPr>
+          <w:i/>
+          <w:sz w:val="22"/>
+          <w:u w:val="single"/>
+        </w:rPr>
+        <w:t>main</w:t>
+      </w:r>
+      <w:proofErr w:type="spellEnd"/>
+      <w:r>
+        <w:rPr>
+          <w:sz w:val="22"/>
+          <w:u w:val="single"/>
+        </w:rPr>
+        <w:t>(</w:t>
+      </w:r>
+      <w:proofErr w:type="gramEnd"/>
+      <w:r>
+        <w:rPr>
+          <w:sz w:val="22"/>
+          <w:u w:val="single"/>
+        </w:rPr>
+        <w:t xml:space="preserve">) para lançar programa. Define os </w:t>
+      </w:r>
+      <w:proofErr w:type="spellStart"/>
+      <w:r>
+        <w:rPr>
+          <w:i/>
+          <w:sz w:val="22"/>
+          <w:u w:val="single"/>
+        </w:rPr>
+        <w:t>Token’s</w:t>
+      </w:r>
+      <w:proofErr w:type="spellEnd"/>
+      <w:r>
+        <w:rPr>
+          <w:sz w:val="22"/>
+          <w:u w:val="single"/>
+        </w:rPr>
+        <w:t xml:space="preserve">, como no ficheiro </w:t>
+      </w:r>
+      <w:proofErr w:type="spellStart"/>
+      <w:r>
+        <w:rPr>
+          <w:i/>
+          <w:sz w:val="22"/>
+          <w:u w:val="single"/>
+        </w:rPr>
+        <w:t>Flex</w:t>
+      </w:r>
+      <w:proofErr w:type="spellEnd"/>
+      <w:r>
+        <w:rPr>
+          <w:sz w:val="22"/>
+          <w:u w:val="single"/>
+        </w:rPr>
+        <w:t>, permitindo a recuperação destes. Define a ação de arranque com utilização do %</w:t>
+      </w:r>
+      <w:proofErr w:type="spellStart"/>
+      <w:r>
+        <w:rPr>
+          <w:i/>
+          <w:sz w:val="22"/>
+          <w:u w:val="single"/>
+        </w:rPr>
+        <w:t>start</w:t>
+      </w:r>
+      <w:proofErr w:type="spellEnd"/>
+      <w:r>
+        <w:rPr>
+          <w:sz w:val="22"/>
+          <w:u w:val="single"/>
+        </w:rPr>
+        <w:t xml:space="preserve">. Entre %% encontramos a definição da gramática, sem ambiguidades. Na parte final, após %%, o programa arranca através da função </w:t>
+      </w:r>
+      <w:proofErr w:type="spellStart"/>
+      <w:proofErr w:type="gramStart"/>
+      <w:r>
+        <w:rPr>
+          <w:i/>
+          <w:sz w:val="22"/>
+          <w:u w:val="single"/>
+        </w:rPr>
+        <w:t>main</w:t>
+      </w:r>
+      <w:proofErr w:type="spellEnd"/>
+      <w:r>
+        <w:rPr>
+          <w:sz w:val="22"/>
+          <w:u w:val="single"/>
+        </w:rPr>
+        <w:t>(</w:t>
+      </w:r>
+      <w:proofErr w:type="gramEnd"/>
+      <w:r>
+        <w:rPr>
+          <w:sz w:val="22"/>
+          <w:u w:val="single"/>
+        </w:rPr>
+        <w:t>) que lê o ficheiro externo e lança as analises léxica e sintática. Todo o código está comentado.</w:t>
+      </w:r>
+    </w:p>
+    <w:p>
+      <w:pPr>
+        <w:rPr>
+          <w:b/>
+          <w:sz w:val="22"/>
+          <w:u w:val="single"/>
+        </w:rPr>
+      </w:pPr>
+      <w:r>
+        <w:rPr>
+          <w:b/>
+          <w:sz w:val="22"/>
+          <w:u w:val="single"/>
+        </w:rPr>
+        <w:t>Opções Tomadas:</w:t>
+      </w:r>
+    </w:p>
+    <w:p>
+      <w:pPr>
+        <w:jc w:val="both"/>
+        <w:rPr>
+          <w:sz w:val="22"/>
+          <w:u w:val="single"/>
+        </w:rPr>
+      </w:pPr>
+      <w:r>
+        <w:rPr>
+          <w:sz w:val="22"/>
+          <w:u w:val="single"/>
+        </w:rPr>
+        <w:t xml:space="preserve">Comentadas na análise do enunciado, reforço contudo a opção pela estrutura para </w:t>
+      </w:r>
+      <w:proofErr w:type="spellStart"/>
+      <w:r>
+        <w:rPr>
+          <w:i/>
+          <w:sz w:val="22"/>
+          <w:u w:val="single"/>
+        </w:rPr>
+        <w:t>if</w:t>
+      </w:r>
+      <w:r>
+        <w:rPr>
+          <w:sz w:val="22"/>
+          <w:u w:val="single"/>
+        </w:rPr>
+        <w:t>-</w:t>
+      </w:r>
+      <w:r>
+        <w:rPr>
+          <w:i/>
+          <w:sz w:val="22"/>
+          <w:u w:val="single"/>
+        </w:rPr>
+        <w:t>else</w:t>
+      </w:r>
+      <w:proofErr w:type="spellEnd"/>
+      <w:r>
+        <w:rPr>
+          <w:sz w:val="22"/>
+          <w:u w:val="single"/>
+        </w:rPr>
+        <w:t xml:space="preserve"> ser sempre na forma </w:t>
+      </w:r>
+      <w:proofErr w:type="spellStart"/>
+      <w:r>
+        <w:rPr>
+          <w:sz w:val="22"/>
+          <w:u w:val="single"/>
+        </w:rPr>
+        <w:t>if</w:t>
+      </w:r>
+      <w:proofErr w:type="spellEnd"/>
+      <w:r>
+        <w:rPr>
+          <w:sz w:val="22"/>
+          <w:u w:val="single"/>
+        </w:rPr>
+        <w:t>(condição</w:t>
+      </w:r>
+      <w:proofErr w:type="gramStart"/>
+      <w:r>
+        <w:rPr>
+          <w:sz w:val="22"/>
+          <w:u w:val="single"/>
+        </w:rPr>
+        <w:t>){</w:t>
+      </w:r>
+      <w:proofErr w:type="gramEnd"/>
+      <w:r>
+        <w:rPr>
+          <w:sz w:val="22"/>
+          <w:u w:val="single"/>
+        </w:rPr>
+        <w:t xml:space="preserve">bloco instruções} </w:t>
+      </w:r>
+      <w:proofErr w:type="spellStart"/>
+      <w:r>
+        <w:rPr>
+          <w:i/>
+          <w:sz w:val="22"/>
+          <w:u w:val="single"/>
+        </w:rPr>
+        <w:t>else</w:t>
+      </w:r>
+      <w:proofErr w:type="spellEnd"/>
+      <w:r>
+        <w:rPr>
+          <w:sz w:val="22"/>
+          <w:u w:val="single"/>
+        </w:rPr>
+        <w:t xml:space="preserve"> {bloco instruções}, mas o bloco de instruções pode estar vazio. Assim, como para o Output a utilização de sucesso ou erro como solicitado no enunciado, tendo acrescentado para controlo mais alguns prints, no caso dos erros não coloquei o número de linha, mas poderia ser feito com a opção </w:t>
+      </w:r>
+      <w:proofErr w:type="spellStart"/>
+      <w:r>
+        <w:rPr>
+          <w:i/>
+          <w:sz w:val="22"/>
+          <w:u w:val="single"/>
+        </w:rPr>
+        <w:t>yylineno</w:t>
+      </w:r>
+      <w:proofErr w:type="spellEnd"/>
+      <w:r>
+        <w:rPr>
+          <w:sz w:val="22"/>
+          <w:u w:val="single"/>
+        </w:rPr>
+        <w:t>.</w:t>
+      </w:r>
+    </w:p>
+    <w:p>
+      <w:pPr>
+        <w:spacing w:after="0" w:line="240" w:lineRule="auto"/>
+      </w:pPr>
+      <w:r>
+        <w:br w:type="page"/>
+      </w:r>
+    </w:p>
+    <w:p>
+      <w:pPr>
+        <w:spacing w:after="0" w:line="240" w:lineRule="auto"/>
+      </w:pPr>
+    </w:p>
+    <w:sdt>
+      <w:sdtPr>
+        <w:rPr>
+          <w:rFonts w:ascii="Arial" w:eastAsia="Calibri" w:hAnsi="Arial"/>
+          <w:b w:val="0"/>
+          <w:bCs w:val="0"/>
+          <w:caps w:val="0"/>
+          <w:color w:val="auto"/>
+          <w:sz w:val="24"/>
+          <w:szCs w:val="22"/>
+        </w:rPr>
+        <w:id w:val="-1678723467"/>
+        <w:docPartObj>
+          <w:docPartGallery w:val="Bibliographies"/>
+          <w:docPartUnique/>
+        </w:docPartObj>
+      </w:sdtPr>
+      <w:sdtContent>
+        <w:p>
+          <w:pPr>
+            <w:pStyle w:val="Ttulo1"/>
+            <w:rPr>
+              <w:rFonts w:ascii="Arial" w:hAnsi="Arial" w:cs="Arial"/>
+              <w:color w:val="auto"/>
+              <w:sz w:val="24"/>
+              <w:szCs w:val="24"/>
+            </w:rPr>
+          </w:pPr>
+          <w:r>
+            <w:rPr>
+              <w:rFonts w:ascii="Arial" w:hAnsi="Arial" w:cs="Arial"/>
+              <w:color w:val="auto"/>
+              <w:sz w:val="24"/>
+              <w:szCs w:val="24"/>
+            </w:rPr>
+            <w:t>Bibliografia</w:t>
+          </w:r>
+        </w:p>
+        <w:sdt>
+          <w:sdtPr>
+            <w:id w:val="111145805"/>
+            <w:bibliography/>
+          </w:sdtPr>
+          <w:sdtContent>
+            <w:p>
+              <w:pPr>
+                <w:pStyle w:val="Bibliografia"/>
+                <w:ind w:left="720" w:hanging="720"/>
+                <w:rPr>
+                  <w:rFonts w:ascii="Times New Roman" w:hAnsi="Times New Roman"/>
+                  <w:noProof/>
+                  <w:szCs w:val="24"/>
+                </w:rPr>
+              </w:pPr>
+              <w:r>
+                <w:rPr>
+                  <w:rFonts w:ascii="Times New Roman" w:hAnsi="Times New Roman"/>
+                </w:rPr>
+                <w:fldChar w:fldCharType="begin"/>
+              </w:r>
+              <w:r>
+                <w:rPr>
+                  <w:rFonts w:ascii="Times New Roman" w:hAnsi="Times New Roman"/>
+                </w:rPr>
+                <w:instrText>BIBLIOGRAPHY</w:instrText>
+              </w:r>
+              <w:r>
+                <w:rPr>
+                  <w:rFonts w:ascii="Times New Roman" w:hAnsi="Times New Roman"/>
+                </w:rPr>
+                <w:fldChar w:fldCharType="separate"/>
+              </w:r>
+              <w:r>
+                <w:rPr>
+                  <w:rFonts w:ascii="Times New Roman" w:hAnsi="Times New Roman"/>
+                  <w:noProof/>
+                </w:rPr>
+                <w:t xml:space="preserve">Aho, A., S. Lam, M., Ravi , S., &amp; D. Ullman, J. (2008). </w:t>
+              </w:r>
+              <w:r>
+                <w:rPr>
+                  <w:rFonts w:ascii="Times New Roman" w:hAnsi="Times New Roman"/>
+                  <w:i/>
+                  <w:iCs/>
+                  <w:noProof/>
+                  <w:lang w:val="en-US"/>
+                </w:rPr>
+                <w:t>Compilers: principles, techniques and tools</w:t>
+              </w:r>
+              <w:r>
+                <w:rPr>
+                  <w:rFonts w:ascii="Times New Roman" w:hAnsi="Times New Roman"/>
+                  <w:noProof/>
+                  <w:lang w:val="en-US"/>
+                </w:rPr>
+                <w:t xml:space="preserve"> (2ª ed.). (A. Wesley, Ed., &amp; D. Vieira, Trad.) </w:t>
+              </w:r>
+              <w:r>
+                <w:rPr>
+                  <w:rFonts w:ascii="Times New Roman" w:hAnsi="Times New Roman"/>
+                  <w:noProof/>
+                </w:rPr>
+                <w:t>Universidade Federal de Minas Gerais, Brasil: Pearson.</w:t>
+              </w:r>
+            </w:p>
+            <w:p>
+              <w:pPr>
+                <w:pStyle w:val="Bibliografia"/>
+                <w:ind w:left="720" w:hanging="720"/>
+                <w:rPr>
+                  <w:rFonts w:ascii="Times New Roman" w:hAnsi="Times New Roman"/>
+                  <w:noProof/>
+                </w:rPr>
+              </w:pPr>
+              <w:r>
+                <w:rPr>
+                  <w:rFonts w:ascii="Times New Roman" w:hAnsi="Times New Roman"/>
+                  <w:noProof/>
+                </w:rPr>
+                <w:t xml:space="preserve">Reis Santos, P., &amp; Thibault, L. (2015). </w:t>
+              </w:r>
+              <w:r>
+                <w:rPr>
+                  <w:rFonts w:ascii="Times New Roman" w:hAnsi="Times New Roman"/>
+                  <w:i/>
+                  <w:iCs/>
+                  <w:noProof/>
+                </w:rPr>
+                <w:t>Compiladores.</w:t>
+              </w:r>
+              <w:r>
+                <w:rPr>
+                  <w:rFonts w:ascii="Times New Roman" w:hAnsi="Times New Roman"/>
+                  <w:noProof/>
+                </w:rPr>
+                <w:t xml:space="preserve"> FCA.</w:t>
+              </w:r>
+            </w:p>
+            <w:p>
+              <w:r>
+                <w:rPr>
+                  <w:rFonts w:ascii="Times New Roman" w:hAnsi="Times New Roman"/>
+                  <w:b/>
+                  <w:bCs/>
+                </w:rPr>
+                <w:fldChar w:fldCharType="end"/>
+              </w:r>
+            </w:p>
+          </w:sdtContent>
+        </w:sdt>
+      </w:sdtContent>
+    </w:sdt>
     <w:p/>
     <w:sectPr>
-      <w:footerReference w:type="default" r:id="rId8"/>
-      <w:footerReference w:type="first" r:id="rId9"/>
+      <w:footerReference w:type="default" r:id="rId9"/>
+      <w:footerReference w:type="first" r:id="rId10"/>
       <w:pgSz w:w="11906" w:h="16838"/>
       <w:pgMar w:top="1417" w:right="1701" w:bottom="1417" w:left="1701" w:header="708" w:footer="708" w:gutter="0"/>
       <w:cols w:space="708"/>
@@ -1552,7 +2395,7 @@
   </w:docDefaults>
   <w:latentStyles w:defLockedState="0" w:defUIPriority="99" w:defSemiHidden="0" w:defUnhideWhenUsed="0" w:defQFormat="0" w:count="376">
     <w:lsdException w:name="Normal" w:uiPriority="0" w:qFormat="1"/>
-    <w:lsdException w:name="heading 1" w:uiPriority="9"/>
+    <w:lsdException w:name="heading 1" w:uiPriority="9" w:qFormat="1"/>
     <w:lsdException w:name="heading 2" w:semiHidden="1" w:uiPriority="9" w:unhideWhenUsed="1" w:qFormat="1"/>
     <w:lsdException w:name="heading 3" w:semiHidden="1" w:uiPriority="9" w:unhideWhenUsed="1"/>
     <w:lsdException w:name="heading 4" w:semiHidden="1" w:uiPriority="9" w:unhideWhenUsed="1" w:qFormat="1"/>
@@ -1948,6 +2791,7 @@
     <w:next w:val="Normal"/>
     <w:link w:val="Ttulo1Carter"/>
     <w:uiPriority w:val="9"/>
+    <w:qFormat/>
     <w:rsid w:val="00FD65C4"/>
     <w:pPr>
       <w:keepNext/>
@@ -2310,6 +3154,14 @@
       <w:lang w:eastAsia="en-US"/>
     </w:rPr>
   </w:style>
+  <w:style w:type="paragraph" w:styleId="Bibliografia">
+    <w:name w:val="Bibliography"/>
+    <w:basedOn w:val="Normal"/>
+    <w:next w:val="Normal"/>
+    <w:uiPriority w:val="37"/>
+    <w:unhideWhenUsed/>
+    <w:rsid w:val="00C70E85"/>
+  </w:style>
 </w:styles>
 </file>
 
@@ -2596,4 +3448,92 @@
   <a:objectDefaults/>
   <a:extraClrSchemeLst/>
 </a:theme>
+</file>
+
+<file path=customXml/item1.xml><?xml version="1.0" encoding="utf-8"?>
+<b:Sources xmlns:b="http://schemas.openxmlformats.org/officeDocument/2006/bibliography" xmlns="http://schemas.openxmlformats.org/officeDocument/2006/bibliography" SelectedStyle="\APASixthEditionOfficeOnline.xsl" StyleName="APA" Version="6">
+  <b:Source>
+    <b:Tag>Rei15</b:Tag>
+    <b:SourceType>Book</b:SourceType>
+    <b:Guid>{B1304CB7-1356-42F7-9016-9A5DCE7B7D8A}</b:Guid>
+    <b:Author>
+      <b:Author>
+        <b:NameList>
+          <b:Person>
+            <b:Last>Reis Santos</b:Last>
+            <b:First>Pedro</b:First>
+          </b:Person>
+          <b:Person>
+            <b:Last>Thibault</b:Last>
+            <b:First>Langlois</b:First>
+          </b:Person>
+        </b:NameList>
+      </b:Author>
+    </b:Author>
+    <b:Title>Compiladores</b:Title>
+    <b:PeriodicalTitle>Da Teoria à Prática</b:PeriodicalTitle>
+    <b:Year>2015</b:Year>
+    <b:Publisher>FCA</b:Publisher>
+    <b:RefOrder>1</b:RefOrder>
+  </b:Source>
+  <b:Source>
+    <b:Tag>Aho08</b:Tag>
+    <b:SourceType>Book</b:SourceType>
+    <b:Guid>{37BBBDAA-6439-4A9F-B174-3E29E8EC315D}</b:Guid>
+    <b:Title>Compilers: principles, techniques and tools</b:Title>
+    <b:Year>2008</b:Year>
+    <b:City>Universidade Federal de Minas Gerais</b:City>
+    <b:Publisher>Pearson</b:Publisher>
+    <b:Author>
+      <b:Author>
+        <b:NameList>
+          <b:Person>
+            <b:Last>Aho</b:Last>
+            <b:First>Alfred V. </b:First>
+          </b:Person>
+          <b:Person>
+            <b:Last>S. Lam</b:Last>
+            <b:First>Monica</b:First>
+          </b:Person>
+          <b:Person>
+            <b:Last>Ravi </b:Last>
+            <b:First>Sethi</b:First>
+          </b:Person>
+          <b:Person>
+            <b:Last>D. Ullman</b:Last>
+            <b:First>Jeffrey </b:First>
+          </b:Person>
+        </b:NameList>
+      </b:Author>
+      <b:Editor>
+        <b:NameList>
+          <b:Person>
+            <b:Last>Wesley</b:Last>
+            <b:First>Addison</b:First>
+          </b:Person>
+        </b:NameList>
+      </b:Editor>
+      <b:Translator>
+        <b:NameList>
+          <b:Person>
+            <b:Last>Vieira</b:Last>
+            <b:First>Daniel</b:First>
+          </b:Person>
+        </b:NameList>
+      </b:Translator>
+    </b:Author>
+    <b:CountryRegion>Brasil</b:CountryRegion>
+    <b:Pages>649</b:Pages>
+    <b:Edition>2ª</b:Edition>
+    <b:RefOrder>2</b:RefOrder>
+  </b:Source>
+</b:Sources>
+</file>
+
+<file path=customXml/itemProps1.xml><?xml version="1.0" encoding="utf-8"?>
+<ds:datastoreItem xmlns:ds="http://schemas.openxmlformats.org/officeDocument/2006/customXml" ds:itemID="{7CB3A7ED-8021-41FE-AA5E-54114150C99C}">
+  <ds:schemaRefs>
+    <ds:schemaRef ds:uri="http://schemas.openxmlformats.org/officeDocument/2006/bibliography"/>
+  </ds:schemaRefs>
+</ds:datastoreItem>
 </file>
</xml_diff>

<commit_message>
criada função com método SIZE e RESIZ e testes verificados
</commit_message>
<xml_diff>
--- a/Uab.EFolioA/RelatórioEquipa.docx
+++ b/Uab.EFolioA/RelatórioEquipa.docx
@@ -351,15 +351,7 @@
         <w:t xml:space="preserve"> </w:t>
       </w:r>
       <w:r>
-        <w:t xml:space="preserve">24 de </w:t>
-      </w:r>
-      <w:proofErr w:type="gramStart"/>
-      <w:r>
-        <w:t>Abril</w:t>
-      </w:r>
-      <w:proofErr w:type="gramEnd"/>
-      <w:r>
-        <w:t xml:space="preserve"> 2023</w:t>
+        <w:t>24 de Abril 2023</w:t>
       </w:r>
     </w:p>
     <w:p>
@@ -564,21 +556,7 @@
         <w:rPr>
           <w:rFonts w:ascii="Times New Roman" w:hAnsi="Times New Roman"/>
         </w:rPr>
-        <w:t xml:space="preserve">que </w:t>
-      </w:r>
-      <w:proofErr w:type="gramStart"/>
-      <w:r>
-        <w:rPr>
-          <w:rFonts w:ascii="Times New Roman" w:hAnsi="Times New Roman"/>
-        </w:rPr>
-        <w:t>funciona-se</w:t>
-      </w:r>
-      <w:proofErr w:type="gramEnd"/>
-      <w:r>
-        <w:rPr>
-          <w:rFonts w:ascii="Times New Roman" w:hAnsi="Times New Roman"/>
-        </w:rPr>
-        <w:t xml:space="preserve"> para C++</w:t>
+        <w:t>que funciona-se para C++</w:t>
       </w:r>
       <w:r>
         <w:rPr>
@@ -679,9 +657,92 @@
     </w:p>
     <w:p>
       <w:pPr>
+        <w:shd w:val="clear" w:color="auto" w:fill="2B2B2B"/>
+        <w:spacing w:after="0" w:line="240" w:lineRule="auto"/>
+        <w:rPr>
+          <w:rFonts w:ascii="Courier New" w:eastAsia="Times New Roman" w:hAnsi="Courier New" w:cs="Courier New"/>
+          <w:color w:val="A9B7C6"/>
+          <w:szCs w:val="24"/>
+          <w:lang w:eastAsia="pt-PT"/>
+        </w:rPr>
+      </w:pPr>
+      <w:r>
+        <w:rPr>
+          <w:rFonts w:ascii="Courier New" w:eastAsia="Times New Roman" w:hAnsi="Courier New" w:cs="Courier New"/>
+          <w:color w:val="A9B7C6"/>
+          <w:szCs w:val="24"/>
+          <w:lang w:eastAsia="pt-PT"/>
+        </w:rPr>
+        <w:br/>
+        <w:t>|| + PARA RELATORIO ||</w:t>
+      </w:r>
+      <w:r>
+        <w:rPr>
+          <w:rFonts w:ascii="Courier New" w:eastAsia="Times New Roman" w:hAnsi="Courier New" w:cs="Courier New"/>
+          <w:color w:val="A9B7C6"/>
+          <w:szCs w:val="24"/>
+          <w:lang w:eastAsia="pt-PT"/>
+        </w:rPr>
+        <w:br/>
+        <w:t>+ explicar como se considerou o valor interno do vetor ? sem ou com letras?</w:t>
+      </w:r>
+      <w:r>
+        <w:rPr>
+          <w:rFonts w:ascii="Courier New" w:eastAsia="Times New Roman" w:hAnsi="Courier New" w:cs="Courier New"/>
+          <w:color w:val="A9B7C6"/>
+          <w:szCs w:val="24"/>
+          <w:lang w:eastAsia="pt-PT"/>
+        </w:rPr>
+        <w:br/>
+        <w:t xml:space="preserve">+ Parte de </w:t>
+      </w:r>
+      <w:proofErr w:type="spellStart"/>
+      <w:r>
+        <w:rPr>
+          <w:rFonts w:ascii="Courier New" w:eastAsia="Times New Roman" w:hAnsi="Courier New" w:cs="Courier New"/>
+          <w:color w:val="A9B7C6"/>
+          <w:szCs w:val="24"/>
+          <w:lang w:eastAsia="pt-PT"/>
+        </w:rPr>
+        <w:t>sintatica</w:t>
+      </w:r>
+      <w:proofErr w:type="spellEnd"/>
+      <w:r>
+        <w:rPr>
+          <w:rFonts w:ascii="Courier New" w:eastAsia="Times New Roman" w:hAnsi="Courier New" w:cs="Courier New"/>
+          <w:color w:val="A9B7C6"/>
+          <w:szCs w:val="24"/>
+          <w:lang w:eastAsia="pt-PT"/>
+        </w:rPr>
+        <w:t xml:space="preserve"> VS parte de Funcionamento (</w:t>
+      </w:r>
+      <w:proofErr w:type="spellStart"/>
+      <w:r>
+        <w:rPr>
+          <w:rFonts w:ascii="Courier New" w:eastAsia="Times New Roman" w:hAnsi="Courier New" w:cs="Courier New"/>
+          <w:color w:val="A9B7C6"/>
+          <w:szCs w:val="24"/>
+          <w:lang w:eastAsia="pt-PT"/>
+        </w:rPr>
+        <w:t>EfolioB</w:t>
+      </w:r>
+      <w:proofErr w:type="spellEnd"/>
+      <w:r>
+        <w:rPr>
+          <w:rFonts w:ascii="Courier New" w:eastAsia="Times New Roman" w:hAnsi="Courier New" w:cs="Courier New"/>
+          <w:color w:val="A9B7C6"/>
+          <w:szCs w:val="24"/>
+          <w:lang w:eastAsia="pt-PT"/>
+        </w:rPr>
+        <w:t>)</w:t>
+      </w:r>
+    </w:p>
+    <w:p>
+      <w:pPr>
         <w:jc w:val="center"/>
         <w:rPr>
           <w:rFonts w:ascii="Times New Roman" w:hAnsi="Times New Roman"/>
+          <w:u w:val="single"/>
         </w:rPr>
       </w:pPr>
     </w:p>
@@ -784,7 +845,6 @@
         <w:t xml:space="preserve"> que permitem a ligação entre o FLEX e o BISON. Expressa as unidades lexicais definidas pelas expressões regulares e define erro, através da função </w:t>
       </w:r>
       <w:proofErr w:type="spellStart"/>
-      <w:proofErr w:type="gramStart"/>
       <w:r>
         <w:rPr>
           <w:i/>
@@ -799,15 +859,7 @@
           <w:sz w:val="22"/>
           <w:u w:val="single"/>
         </w:rPr>
-        <w:t>(</w:t>
-      </w:r>
-      <w:proofErr w:type="gramEnd"/>
-      <w:r>
-        <w:rPr>
-          <w:sz w:val="22"/>
-          <w:u w:val="single"/>
-        </w:rPr>
-        <w:t>), qualquer expressão ou unidade léxica que não corresponde às definidas.</w:t>
+        <w:t>(), qualquer expressão ou unidade léxica que não corresponde às definidas.</w:t>
       </w:r>
     </w:p>
     <w:p>
@@ -862,7 +914,6 @@
         <w:t xml:space="preserve">Inclui função </w:t>
       </w:r>
       <w:proofErr w:type="spellStart"/>
-      <w:proofErr w:type="gramStart"/>
       <w:r>
         <w:rPr>
           <w:i/>
@@ -877,15 +928,7 @@
           <w:sz w:val="22"/>
           <w:u w:val="single"/>
         </w:rPr>
-        <w:t>(</w:t>
-      </w:r>
-      <w:proofErr w:type="gramEnd"/>
-      <w:r>
-        <w:rPr>
-          <w:sz w:val="22"/>
-          <w:u w:val="single"/>
-        </w:rPr>
-        <w:t xml:space="preserve">) para lançar programa. Define os </w:t>
+        <w:t xml:space="preserve">() para lançar programa. Define os </w:t>
       </w:r>
       <w:proofErr w:type="spellStart"/>
       <w:r>
@@ -939,7 +982,6 @@
         <w:t xml:space="preserve">. Entre %% encontramos a definição da gramática, sem ambiguidades. Na parte final, após %%, o programa arranca através da função </w:t>
       </w:r>
       <w:proofErr w:type="spellStart"/>
-      <w:proofErr w:type="gramStart"/>
       <w:r>
         <w:rPr>
           <w:i/>
@@ -954,15 +996,7 @@
           <w:sz w:val="22"/>
           <w:u w:val="single"/>
         </w:rPr>
-        <w:t>(</w:t>
-      </w:r>
-      <w:proofErr w:type="gramEnd"/>
-      <w:r>
-        <w:rPr>
-          <w:sz w:val="22"/>
-          <w:u w:val="single"/>
-        </w:rPr>
-        <w:t>) que lê o ficheiro externo e lança as analises léxica e sintática. Todo o código está comentado.</w:t>
+        <w:t>() que lê o ficheiro externo e lança as analises léxica e sintática. Todo o código está comentado.</w:t>
       </w:r>
     </w:p>
     <w:p>
@@ -1043,23 +1077,7 @@
           <w:sz w:val="22"/>
           <w:u w:val="single"/>
         </w:rPr>
-        <w:t>(condição</w:t>
-      </w:r>
-      <w:proofErr w:type="gramStart"/>
-      <w:r>
-        <w:rPr>
-          <w:sz w:val="22"/>
-          <w:u w:val="single"/>
-        </w:rPr>
-        <w:t>){</w:t>
-      </w:r>
-      <w:proofErr w:type="gramEnd"/>
-      <w:r>
-        <w:rPr>
-          <w:sz w:val="22"/>
-          <w:u w:val="single"/>
-        </w:rPr>
-        <w:t xml:space="preserve">bloco instruções} </w:t>
+        <w:t xml:space="preserve">(condição){bloco instruções} </w:t>
       </w:r>
       <w:proofErr w:type="spellStart"/>
       <w:r>

</xml_diff>

<commit_message>
a tentar reestrutrar codigo para Expoente e Raiz com calculos gerais para vetor tambem
</commit_message>
<xml_diff>
--- a/Uab.EFolioA/RelatórioEquipa.docx
+++ b/Uab.EFolioA/RelatórioEquipa.docx
@@ -351,7 +351,15 @@
         <w:t xml:space="preserve"> </w:t>
       </w:r>
       <w:r>
-        <w:t>24 de Abril 2023</w:t>
+        <w:t xml:space="preserve">24 de </w:t>
+      </w:r>
+      <w:proofErr w:type="gramStart"/>
+      <w:r>
+        <w:t>Abril</w:t>
+      </w:r>
+      <w:proofErr w:type="gramEnd"/>
+      <w:r>
+        <w:t xml:space="preserve"> 2023</w:t>
       </w:r>
     </w:p>
     <w:p>
@@ -556,7 +564,21 @@
         <w:rPr>
           <w:rFonts w:ascii="Times New Roman" w:hAnsi="Times New Roman"/>
         </w:rPr>
-        <w:t>que funciona-se para C++</w:t>
+        <w:t xml:space="preserve">que </w:t>
+      </w:r>
+      <w:proofErr w:type="gramStart"/>
+      <w:r>
+        <w:rPr>
+          <w:rFonts w:ascii="Times New Roman" w:hAnsi="Times New Roman"/>
+        </w:rPr>
+        <w:t>funciona-se</w:t>
+      </w:r>
+      <w:proofErr w:type="gramEnd"/>
+      <w:r>
+        <w:rPr>
+          <w:rFonts w:ascii="Times New Roman" w:hAnsi="Times New Roman"/>
+        </w:rPr>
+        <w:t xml:space="preserve"> para C++</w:t>
       </w:r>
       <w:r>
         <w:rPr>
@@ -684,8 +706,9 @@
           <w:lang w:eastAsia="pt-PT"/>
         </w:rPr>
         <w:br/>
-        <w:t>+ explicar como se considerou o valor interno do vetor ? sem ou com letras?</w:t>
-      </w:r>
+        <w:t xml:space="preserve">+ explicar como se considerou o valor interno do </w:t>
+      </w:r>
+      <w:proofErr w:type="gramStart"/>
       <w:r>
         <w:rPr>
           <w:rFonts w:ascii="Courier New" w:eastAsia="Times New Roman" w:hAnsi="Courier New" w:cs="Courier New"/>
@@ -693,10 +716,9 @@
           <w:szCs w:val="24"/>
           <w:lang w:eastAsia="pt-PT"/>
         </w:rPr>
-        <w:br/>
-        <w:t xml:space="preserve">+ Parte de </w:t>
-      </w:r>
-      <w:proofErr w:type="spellStart"/>
+        <w:t>vetor ?</w:t>
+      </w:r>
+      <w:proofErr w:type="gramEnd"/>
       <w:r>
         <w:rPr>
           <w:rFonts w:ascii="Courier New" w:eastAsia="Times New Roman" w:hAnsi="Courier New" w:cs="Courier New"/>
@@ -704,9 +726,8 @@
           <w:szCs w:val="24"/>
           <w:lang w:eastAsia="pt-PT"/>
         </w:rPr>
-        <w:t>sintatica</w:t>
-      </w:r>
-      <w:proofErr w:type="spellEnd"/>
+        <w:t xml:space="preserve"> sem ou com letras?</w:t>
+      </w:r>
       <w:r>
         <w:rPr>
           <w:rFonts w:ascii="Courier New" w:eastAsia="Times New Roman" w:hAnsi="Courier New" w:cs="Courier New"/>
@@ -714,7 +735,8 @@
           <w:szCs w:val="24"/>
           <w:lang w:eastAsia="pt-PT"/>
         </w:rPr>
-        <w:t xml:space="preserve"> VS parte de Funcionamento (</w:t>
+        <w:br/>
+        <w:t xml:space="preserve">+ Parte de </w:t>
       </w:r>
       <w:proofErr w:type="spellStart"/>
       <w:r>
@@ -724,7 +746,7 @@
           <w:szCs w:val="24"/>
           <w:lang w:eastAsia="pt-PT"/>
         </w:rPr>
-        <w:t>EfolioB</w:t>
+        <w:t>sintatica</w:t>
       </w:r>
       <w:proofErr w:type="spellEnd"/>
       <w:r>
@@ -734,41 +756,126 @@
           <w:szCs w:val="24"/>
           <w:lang w:eastAsia="pt-PT"/>
         </w:rPr>
+        <w:t xml:space="preserve"> VS parte de Funcionamento (</w:t>
+      </w:r>
+      <w:proofErr w:type="spellStart"/>
+      <w:r>
+        <w:rPr>
+          <w:rFonts w:ascii="Courier New" w:eastAsia="Times New Roman" w:hAnsi="Courier New" w:cs="Courier New"/>
+          <w:color w:val="A9B7C6"/>
+          <w:szCs w:val="24"/>
+          <w:lang w:eastAsia="pt-PT"/>
+        </w:rPr>
+        <w:t>EfolioB</w:t>
+      </w:r>
+      <w:proofErr w:type="spellEnd"/>
+      <w:r>
+        <w:rPr>
+          <w:rFonts w:ascii="Courier New" w:eastAsia="Times New Roman" w:hAnsi="Courier New" w:cs="Courier New"/>
+          <w:color w:val="A9B7C6"/>
+          <w:szCs w:val="24"/>
+          <w:lang w:eastAsia="pt-PT"/>
+        </w:rPr>
         <w:t>)</w:t>
       </w:r>
     </w:p>
     <w:p>
       <w:pPr>
-        <w:jc w:val="center"/>
-        <w:rPr>
-          <w:rFonts w:ascii="Times New Roman" w:hAnsi="Times New Roman"/>
-          <w:u w:val="single"/>
-        </w:rPr>
-      </w:pPr>
-    </w:p>
-    <w:p>
-      <w:pPr>
+        <w:shd w:val="clear" w:color="auto" w:fill="2B2B2B"/>
         <w:spacing w:after="0" w:line="240" w:lineRule="auto"/>
-      </w:pPr>
-    </w:p>
-    <w:p>
-      <w:pPr>
+        <w:rPr>
+          <w:rFonts w:ascii="Courier New" w:eastAsia="Times New Roman" w:hAnsi="Courier New" w:cs="Courier New"/>
+          <w:color w:val="A9B7C6"/>
+          <w:szCs w:val="24"/>
+          <w:lang w:eastAsia="pt-PT"/>
+        </w:rPr>
+      </w:pPr>
+    </w:p>
+    <w:p>
+      <w:pPr>
+        <w:shd w:val="clear" w:color="auto" w:fill="2B2B2B"/>
         <w:spacing w:after="0" w:line="240" w:lineRule="auto"/>
-      </w:pPr>
-    </w:p>
-    <w:p>
-      <w:pPr>
+        <w:rPr>
+          <w:rFonts w:ascii="Courier New" w:eastAsia="Times New Roman" w:hAnsi="Courier New" w:cs="Courier New"/>
+          <w:color w:val="A9B7C6"/>
+          <w:szCs w:val="24"/>
+          <w:lang w:eastAsia="pt-PT"/>
+        </w:rPr>
+      </w:pPr>
+      <w:proofErr w:type="gramStart"/>
+      <w:r>
+        <w:rPr>
+          <w:rFonts w:ascii="Courier New" w:eastAsia="Times New Roman" w:hAnsi="Courier New" w:cs="Courier New"/>
+          <w:color w:val="A9B7C6"/>
+          <w:szCs w:val="24"/>
+          <w:lang w:eastAsia="pt-PT"/>
+        </w:rPr>
+        <w:lastRenderedPageBreak/>
+        <w:t>Corrigir  ou</w:t>
+      </w:r>
+      <w:proofErr w:type="gramEnd"/>
+      <w:r>
+        <w:rPr>
+          <w:rFonts w:ascii="Courier New" w:eastAsia="Times New Roman" w:hAnsi="Courier New" w:cs="Courier New"/>
+          <w:color w:val="A9B7C6"/>
+          <w:szCs w:val="24"/>
+          <w:lang w:eastAsia="pt-PT"/>
+        </w:rPr>
+        <w:t xml:space="preserve"> confirmar o Inteiro</w:t>
+      </w:r>
+      <w:r>
+        <w:rPr>
+          <w:rFonts w:ascii="Courier New" w:eastAsia="Times New Roman" w:hAnsi="Courier New" w:cs="Courier New"/>
+          <w:color w:val="A9B7C6"/>
+          <w:szCs w:val="24"/>
+          <w:lang w:eastAsia="pt-PT"/>
+        </w:rPr>
+        <w:t xml:space="preserve"> e justificar</w:t>
+      </w:r>
+    </w:p>
+    <w:p>
+      <w:pPr>
+        <w:shd w:val="clear" w:color="auto" w:fill="2B2B2B"/>
         <w:spacing w:after="0" w:line="240" w:lineRule="auto"/>
-      </w:pPr>
-    </w:p>
-    <w:p>
-      <w:pPr>
+        <w:rPr>
+          <w:rFonts w:ascii="Courier New" w:eastAsia="Times New Roman" w:hAnsi="Courier New" w:cs="Courier New"/>
+          <w:color w:val="A9B7C6"/>
+          <w:szCs w:val="24"/>
+          <w:lang w:eastAsia="pt-PT"/>
+        </w:rPr>
+      </w:pPr>
+    </w:p>
+    <w:p>
+      <w:pPr>
+        <w:shd w:val="clear" w:color="auto" w:fill="2B2B2B"/>
         <w:spacing w:after="0" w:line="240" w:lineRule="auto"/>
-      </w:pPr>
-    </w:p>
-    <w:p>
-      <w:pPr>
+        <w:rPr>
+          <w:rFonts w:ascii="Courier New" w:eastAsia="Times New Roman" w:hAnsi="Courier New" w:cs="Courier New"/>
+          <w:color w:val="A9B7C6"/>
+          <w:szCs w:val="24"/>
+          <w:lang w:eastAsia="pt-PT"/>
+        </w:rPr>
+      </w:pPr>
+      <w:r>
+        <w:rPr>
+          <w:rFonts w:ascii="Courier New" w:eastAsia="Times New Roman" w:hAnsi="Courier New" w:cs="Courier New"/>
+          <w:color w:val="A9B7C6"/>
+          <w:szCs w:val="24"/>
+          <w:lang w:eastAsia="pt-PT"/>
+        </w:rPr>
+        <w:t>RESIZE ABREPARENT IDENT VIRGULA INTEIRO FECHAPARENT</w:t>
+      </w:r>
+    </w:p>
+    <w:p>
+      <w:pPr>
+        <w:shd w:val="clear" w:color="auto" w:fill="2B2B2B"/>
         <w:spacing w:after="0" w:line="240" w:lineRule="auto"/>
+        <w:rPr>
+          <w:rFonts w:ascii="Courier New" w:eastAsia="Times New Roman" w:hAnsi="Courier New" w:cs="Courier New"/>
+          <w:color w:val="A9B7C6"/>
+          <w:szCs w:val="24"/>
+          <w:lang w:eastAsia="pt-PT"/>
+        </w:rPr>
       </w:pPr>
     </w:p>
     <w:p>
@@ -786,6 +893,51 @@
         <w:spacing w:after="0" w:line="240" w:lineRule="auto"/>
       </w:pPr>
       <w:r>
+        <w:t xml:space="preserve">Em que nível está a ser colocadas as </w:t>
+      </w:r>
+      <w:proofErr w:type="spellStart"/>
+      <w:r>
+        <w:t>Funções_internas</w:t>
+      </w:r>
+      <w:proofErr w:type="spellEnd"/>
+      <w:r>
+        <w:t xml:space="preserve"> “especiais”? e PQ?</w:t>
+      </w:r>
+      <w:r>
+        <w:br/>
+        <w:t>para serem lidas em todos os níveis, fica em “primeira camada”</w:t>
+      </w:r>
+    </w:p>
+    <w:p>
+      <w:pPr>
+        <w:spacing w:after="0" w:line="240" w:lineRule="auto"/>
+      </w:pPr>
+    </w:p>
+    <w:p>
+      <w:pPr>
+        <w:spacing w:after="0" w:line="240" w:lineRule="auto"/>
+      </w:pPr>
+    </w:p>
+    <w:p>
+      <w:pPr>
+        <w:spacing w:after="0" w:line="240" w:lineRule="auto"/>
+      </w:pPr>
+    </w:p>
+    <w:p>
+      <w:pPr>
+        <w:spacing w:after="0" w:line="240" w:lineRule="auto"/>
+      </w:pPr>
+    </w:p>
+    <w:p>
+      <w:pPr>
+        <w:spacing w:after="0" w:line="240" w:lineRule="auto"/>
+      </w:pPr>
+    </w:p>
+    <w:p>
+      <w:pPr>
+        <w:spacing w:after="0" w:line="240" w:lineRule="auto"/>
+      </w:pPr>
+      <w:r>
         <w:rPr>
           <w:b/>
           <w:sz w:val="22"/>
@@ -845,6 +997,7 @@
         <w:t xml:space="preserve"> que permitem a ligação entre o FLEX e o BISON. Expressa as unidades lexicais definidas pelas expressões regulares e define erro, através da função </w:t>
       </w:r>
       <w:proofErr w:type="spellStart"/>
+      <w:proofErr w:type="gramStart"/>
       <w:r>
         <w:rPr>
           <w:i/>
@@ -859,7 +1012,15 @@
           <w:sz w:val="22"/>
           <w:u w:val="single"/>
         </w:rPr>
-        <w:t>(), qualquer expressão ou unidade léxica que não corresponde às definidas.</w:t>
+        <w:t>(</w:t>
+      </w:r>
+      <w:proofErr w:type="gramEnd"/>
+      <w:r>
+        <w:rPr>
+          <w:sz w:val="22"/>
+          <w:u w:val="single"/>
+        </w:rPr>
+        <w:t>), qualquer expressão ou unidade léxica que não corresponde às definidas.</w:t>
       </w:r>
     </w:p>
     <w:p>
@@ -914,6 +1075,7 @@
         <w:t xml:space="preserve">Inclui função </w:t>
       </w:r>
       <w:proofErr w:type="spellStart"/>
+      <w:proofErr w:type="gramStart"/>
       <w:r>
         <w:rPr>
           <w:i/>
@@ -928,7 +1090,15 @@
           <w:sz w:val="22"/>
           <w:u w:val="single"/>
         </w:rPr>
-        <w:t xml:space="preserve">() para lançar programa. Define os </w:t>
+        <w:t>(</w:t>
+      </w:r>
+      <w:proofErr w:type="gramEnd"/>
+      <w:r>
+        <w:rPr>
+          <w:sz w:val="22"/>
+          <w:u w:val="single"/>
+        </w:rPr>
+        <w:t xml:space="preserve">) para lançar programa. Define os </w:t>
       </w:r>
       <w:proofErr w:type="spellStart"/>
       <w:r>
@@ -982,6 +1152,7 @@
         <w:t xml:space="preserve">. Entre %% encontramos a definição da gramática, sem ambiguidades. Na parte final, após %%, o programa arranca através da função </w:t>
       </w:r>
       <w:proofErr w:type="spellStart"/>
+      <w:proofErr w:type="gramStart"/>
       <w:r>
         <w:rPr>
           <w:i/>
@@ -996,7 +1167,15 @@
           <w:sz w:val="22"/>
           <w:u w:val="single"/>
         </w:rPr>
-        <w:t>() que lê o ficheiro externo e lança as analises léxica e sintática. Todo o código está comentado.</w:t>
+        <w:t>(</w:t>
+      </w:r>
+      <w:proofErr w:type="gramEnd"/>
+      <w:r>
+        <w:rPr>
+          <w:sz w:val="22"/>
+          <w:u w:val="single"/>
+        </w:rPr>
+        <w:t>) que lê o ficheiro externo e lança as analises léxica e sintática. Todo o código está comentado.</w:t>
       </w:r>
     </w:p>
     <w:p>
@@ -1077,7 +1256,23 @@
           <w:sz w:val="22"/>
           <w:u w:val="single"/>
         </w:rPr>
-        <w:t xml:space="preserve">(condição){bloco instruções} </w:t>
+        <w:t>(condição</w:t>
+      </w:r>
+      <w:proofErr w:type="gramStart"/>
+      <w:r>
+        <w:rPr>
+          <w:sz w:val="22"/>
+          <w:u w:val="single"/>
+        </w:rPr>
+        <w:t>){</w:t>
+      </w:r>
+      <w:proofErr w:type="gramEnd"/>
+      <w:r>
+        <w:rPr>
+          <w:sz w:val="22"/>
+          <w:u w:val="single"/>
+        </w:rPr>
+        <w:t xml:space="preserve">bloco instruções} </w:t>
       </w:r>
       <w:proofErr w:type="spellStart"/>
       <w:r>

</xml_diff>

<commit_message>
Restrutaração e comentarios, de código e testes sem erros criados com TODO's para fazer e validar mais questoes em Perguntas e coerencias.txt
</commit_message>
<xml_diff>
--- a/Uab.EFolioA/RelatórioEquipa.docx
+++ b/Uab.EFolioA/RelatórioEquipa.docx
@@ -351,15 +351,7 @@
         <w:t xml:space="preserve"> </w:t>
       </w:r>
       <w:r>
-        <w:t xml:space="preserve">24 de </w:t>
-      </w:r>
-      <w:proofErr w:type="gramStart"/>
-      <w:r>
-        <w:t>Abril</w:t>
-      </w:r>
-      <w:proofErr w:type="gramEnd"/>
-      <w:r>
-        <w:t xml:space="preserve"> 2023</w:t>
+        <w:t>24 de Abril 2023</w:t>
       </w:r>
     </w:p>
     <w:p>
@@ -564,21 +556,7 @@
         <w:rPr>
           <w:rFonts w:ascii="Times New Roman" w:hAnsi="Times New Roman"/>
         </w:rPr>
-        <w:t xml:space="preserve">que </w:t>
-      </w:r>
-      <w:proofErr w:type="gramStart"/>
-      <w:r>
-        <w:rPr>
-          <w:rFonts w:ascii="Times New Roman" w:hAnsi="Times New Roman"/>
-        </w:rPr>
-        <w:t>funciona-se</w:t>
-      </w:r>
-      <w:proofErr w:type="gramEnd"/>
-      <w:r>
-        <w:rPr>
-          <w:rFonts w:ascii="Times New Roman" w:hAnsi="Times New Roman"/>
-        </w:rPr>
-        <w:t xml:space="preserve"> para C++</w:t>
+        <w:t>que funciona-se para C++</w:t>
       </w:r>
       <w:r>
         <w:rPr>
@@ -706,9 +684,8 @@
           <w:lang w:eastAsia="pt-PT"/>
         </w:rPr>
         <w:br/>
-        <w:t xml:space="preserve">+ explicar como se considerou o valor interno do </w:t>
-      </w:r>
-      <w:proofErr w:type="gramStart"/>
+        <w:t>+ explicar como se considerou o valor interno do vetor ? sem ou com letras?</w:t>
+      </w:r>
       <w:r>
         <w:rPr>
           <w:rFonts w:ascii="Courier New" w:eastAsia="Times New Roman" w:hAnsi="Courier New" w:cs="Courier New"/>
@@ -716,9 +693,10 @@
           <w:szCs w:val="24"/>
           <w:lang w:eastAsia="pt-PT"/>
         </w:rPr>
-        <w:t>vetor ?</w:t>
-      </w:r>
-      <w:proofErr w:type="gramEnd"/>
+        <w:br/>
+        <w:t xml:space="preserve">+ Parte de </w:t>
+      </w:r>
+      <w:proofErr w:type="spellStart"/>
       <w:r>
         <w:rPr>
           <w:rFonts w:ascii="Courier New" w:eastAsia="Times New Roman" w:hAnsi="Courier New" w:cs="Courier New"/>
@@ -726,8 +704,9 @@
           <w:szCs w:val="24"/>
           <w:lang w:eastAsia="pt-PT"/>
         </w:rPr>
-        <w:t xml:space="preserve"> sem ou com letras?</w:t>
-      </w:r>
+        <w:t>sintatica</w:t>
+      </w:r>
+      <w:proofErr w:type="spellEnd"/>
       <w:r>
         <w:rPr>
           <w:rFonts w:ascii="Courier New" w:eastAsia="Times New Roman" w:hAnsi="Courier New" w:cs="Courier New"/>
@@ -735,8 +714,7 @@
           <w:szCs w:val="24"/>
           <w:lang w:eastAsia="pt-PT"/>
         </w:rPr>
-        <w:br/>
-        <w:t xml:space="preserve">+ Parte de </w:t>
+        <w:t xml:space="preserve"> VS parte de Funcionamento (</w:t>
       </w:r>
       <w:proofErr w:type="spellStart"/>
       <w:r>
@@ -746,7 +724,7 @@
           <w:szCs w:val="24"/>
           <w:lang w:eastAsia="pt-PT"/>
         </w:rPr>
-        <w:t>sintatica</w:t>
+        <w:t>EfolioB</w:t>
       </w:r>
       <w:proofErr w:type="spellEnd"/>
       <w:r>
@@ -756,73 +734,85 @@
           <w:szCs w:val="24"/>
           <w:lang w:eastAsia="pt-PT"/>
         </w:rPr>
-        <w:t xml:space="preserve"> VS parte de Funcionamento (</w:t>
-      </w:r>
-      <w:proofErr w:type="spellStart"/>
-      <w:r>
+        <w:t>)</w:t>
+      </w:r>
+    </w:p>
+    <w:p>
+      <w:pPr>
+        <w:shd w:val="clear" w:color="auto" w:fill="2B2B2B"/>
+        <w:spacing w:after="0" w:line="240" w:lineRule="auto"/>
         <w:rPr>
           <w:rFonts w:ascii="Courier New" w:eastAsia="Times New Roman" w:hAnsi="Courier New" w:cs="Courier New"/>
           <w:color w:val="A9B7C6"/>
           <w:szCs w:val="24"/>
           <w:lang w:eastAsia="pt-PT"/>
         </w:rPr>
-        <w:t>EfolioB</w:t>
-      </w:r>
-      <w:proofErr w:type="spellEnd"/>
-      <w:r>
+      </w:pPr>
+    </w:p>
+    <w:p>
+      <w:pPr>
+        <w:shd w:val="clear" w:color="auto" w:fill="2B2B2B"/>
+        <w:spacing w:after="0" w:line="240" w:lineRule="auto"/>
         <w:rPr>
           <w:rFonts w:ascii="Courier New" w:eastAsia="Times New Roman" w:hAnsi="Courier New" w:cs="Courier New"/>
           <w:color w:val="A9B7C6"/>
           <w:szCs w:val="24"/>
           <w:lang w:eastAsia="pt-PT"/>
         </w:rPr>
-        <w:t>)</w:t>
-      </w:r>
-    </w:p>
-    <w:p>
-      <w:pPr>
-        <w:shd w:val="clear" w:color="auto" w:fill="2B2B2B"/>
-        <w:spacing w:after="0" w:line="240" w:lineRule="auto"/>
+      </w:pPr>
+      <w:r>
         <w:rPr>
           <w:rFonts w:ascii="Courier New" w:eastAsia="Times New Roman" w:hAnsi="Courier New" w:cs="Courier New"/>
           <w:color w:val="A9B7C6"/>
           <w:szCs w:val="24"/>
           <w:lang w:eastAsia="pt-PT"/>
         </w:rPr>
-      </w:pPr>
-    </w:p>
-    <w:p>
-      <w:pPr>
-        <w:shd w:val="clear" w:color="auto" w:fill="2B2B2B"/>
-        <w:spacing w:after="0" w:line="240" w:lineRule="auto"/>
+        <w:lastRenderedPageBreak/>
+        <w:t xml:space="preserve">Corrigir  ou confirmar o </w:t>
+      </w:r>
+      <w:r>
+        <w:rPr>
+          <w:rFonts w:ascii="Courier New" w:eastAsia="Times New Roman" w:hAnsi="Courier New" w:cs="Courier New"/>
+          <w:color w:val="A9B7C6"/>
+          <w:szCs w:val="24"/>
+          <w:u w:val="single"/>
+          <w:lang w:eastAsia="pt-PT"/>
+        </w:rPr>
+        <w:t>Inteiro</w:t>
+      </w:r>
+      <w:r>
         <w:rPr>
           <w:rFonts w:ascii="Courier New" w:eastAsia="Times New Roman" w:hAnsi="Courier New" w:cs="Courier New"/>
           <w:color w:val="A9B7C6"/>
           <w:szCs w:val="24"/>
           <w:lang w:eastAsia="pt-PT"/>
         </w:rPr>
-      </w:pPr>
-      <w:proofErr w:type="gramStart"/>
-      <w:r>
+        <w:t xml:space="preserve"> e justificar</w:t>
+      </w:r>
+    </w:p>
+    <w:p>
+      <w:pPr>
+        <w:shd w:val="clear" w:color="auto" w:fill="2B2B2B"/>
+        <w:spacing w:after="0" w:line="240" w:lineRule="auto"/>
         <w:rPr>
           <w:rFonts w:ascii="Courier New" w:eastAsia="Times New Roman" w:hAnsi="Courier New" w:cs="Courier New"/>
           <w:color w:val="A9B7C6"/>
           <w:szCs w:val="24"/>
           <w:lang w:eastAsia="pt-PT"/>
         </w:rPr>
-        <w:lastRenderedPageBreak/>
-        <w:t>Corrigir  ou</w:t>
-      </w:r>
-      <w:proofErr w:type="gramEnd"/>
-      <w:r>
+      </w:pPr>
+    </w:p>
+    <w:p>
+      <w:pPr>
+        <w:shd w:val="clear" w:color="auto" w:fill="2B2B2B"/>
+        <w:spacing w:after="0" w:line="240" w:lineRule="auto"/>
         <w:rPr>
           <w:rFonts w:ascii="Courier New" w:eastAsia="Times New Roman" w:hAnsi="Courier New" w:cs="Courier New"/>
           <w:color w:val="A9B7C6"/>
           <w:szCs w:val="24"/>
           <w:lang w:eastAsia="pt-PT"/>
         </w:rPr>
-        <w:t xml:space="preserve"> confirmar o Inteiro</w:t>
-      </w:r>
+      </w:pPr>
       <w:r>
         <w:rPr>
           <w:rFonts w:ascii="Courier New" w:eastAsia="Times New Roman" w:hAnsi="Courier New" w:cs="Courier New"/>
@@ -830,7 +820,7 @@
           <w:szCs w:val="24"/>
           <w:lang w:eastAsia="pt-PT"/>
         </w:rPr>
-        <w:t xml:space="preserve"> e justificar</w:t>
+        <w:t>RESIZE ABREPARENT IDENT VIRGULA INTEIRO FECHAPARENT</w:t>
       </w:r>
     </w:p>
     <w:p>
@@ -856,6 +846,7 @@
           <w:lang w:eastAsia="pt-PT"/>
         </w:rPr>
       </w:pPr>
+      <w:proofErr w:type="spellStart"/>
       <w:r>
         <w:rPr>
           <w:rFonts w:ascii="Courier New" w:eastAsia="Times New Roman" w:hAnsi="Courier New" w:cs="Courier New"/>
@@ -863,20 +854,38 @@
           <w:szCs w:val="24"/>
           <w:lang w:eastAsia="pt-PT"/>
         </w:rPr>
-        <w:t>RESIZE ABREPARENT IDENT VIRGULA INTEIRO FECHAPARENT</w:t>
-      </w:r>
-    </w:p>
-    <w:p>
-      <w:pPr>
-        <w:shd w:val="clear" w:color="auto" w:fill="2B2B2B"/>
-        <w:spacing w:after="0" w:line="240" w:lineRule="auto"/>
+        <w:t>While</w:t>
+      </w:r>
+      <w:proofErr w:type="spellEnd"/>
+      <w:r>
         <w:rPr>
           <w:rFonts w:ascii="Courier New" w:eastAsia="Times New Roman" w:hAnsi="Courier New" w:cs="Courier New"/>
           <w:color w:val="A9B7C6"/>
           <w:szCs w:val="24"/>
           <w:lang w:eastAsia="pt-PT"/>
         </w:rPr>
-      </w:pPr>
+        <w:t xml:space="preserve">  Justificar o motivo como foi feito ( </w:t>
+      </w:r>
+      <w:proofErr w:type="spellStart"/>
+      <w:r>
+        <w:rPr>
+          <w:rFonts w:ascii="Courier New" w:eastAsia="Times New Roman" w:hAnsi="Courier New" w:cs="Courier New"/>
+          <w:color w:val="A9B7C6"/>
+          <w:szCs w:val="24"/>
+          <w:lang w:eastAsia="pt-PT"/>
+        </w:rPr>
+        <w:t>variaval</w:t>
+      </w:r>
+      <w:proofErr w:type="spellEnd"/>
+      <w:r>
+        <w:rPr>
+          <w:rFonts w:ascii="Courier New" w:eastAsia="Times New Roman" w:hAnsi="Courier New" w:cs="Courier New"/>
+          <w:color w:val="A9B7C6"/>
+          <w:szCs w:val="24"/>
+          <w:lang w:eastAsia="pt-PT"/>
+        </w:rPr>
+        <w:t xml:space="preserve"> condição valor)  {…}</w:t>
+      </w:r>
     </w:p>
     <w:p>
       <w:pPr>
@@ -997,7 +1006,6 @@
         <w:t xml:space="preserve"> que permitem a ligação entre o FLEX e o BISON. Expressa as unidades lexicais definidas pelas expressões regulares e define erro, através da função </w:t>
       </w:r>
       <w:proofErr w:type="spellStart"/>
-      <w:proofErr w:type="gramStart"/>
       <w:r>
         <w:rPr>
           <w:i/>
@@ -1012,15 +1020,7 @@
           <w:sz w:val="22"/>
           <w:u w:val="single"/>
         </w:rPr>
-        <w:t>(</w:t>
-      </w:r>
-      <w:proofErr w:type="gramEnd"/>
-      <w:r>
-        <w:rPr>
-          <w:sz w:val="22"/>
-          <w:u w:val="single"/>
-        </w:rPr>
-        <w:t>), qualquer expressão ou unidade léxica que não corresponde às definidas.</w:t>
+        <w:t>(), qualquer expressão ou unidade léxica que não corresponde às definidas.</w:t>
       </w:r>
     </w:p>
     <w:p>
@@ -1075,7 +1075,6 @@
         <w:t xml:space="preserve">Inclui função </w:t>
       </w:r>
       <w:proofErr w:type="spellStart"/>
-      <w:proofErr w:type="gramStart"/>
       <w:r>
         <w:rPr>
           <w:i/>
@@ -1090,15 +1089,7 @@
           <w:sz w:val="22"/>
           <w:u w:val="single"/>
         </w:rPr>
-        <w:t>(</w:t>
-      </w:r>
-      <w:proofErr w:type="gramEnd"/>
-      <w:r>
-        <w:rPr>
-          <w:sz w:val="22"/>
-          <w:u w:val="single"/>
-        </w:rPr>
-        <w:t xml:space="preserve">) para lançar programa. Define os </w:t>
+        <w:t xml:space="preserve">() para lançar programa. Define os </w:t>
       </w:r>
       <w:proofErr w:type="spellStart"/>
       <w:r>
@@ -1152,7 +1143,6 @@
         <w:t xml:space="preserve">. Entre %% encontramos a definição da gramática, sem ambiguidades. Na parte final, após %%, o programa arranca através da função </w:t>
       </w:r>
       <w:proofErr w:type="spellStart"/>
-      <w:proofErr w:type="gramStart"/>
       <w:r>
         <w:rPr>
           <w:i/>
@@ -1167,15 +1157,7 @@
           <w:sz w:val="22"/>
           <w:u w:val="single"/>
         </w:rPr>
-        <w:t>(</w:t>
-      </w:r>
-      <w:proofErr w:type="gramEnd"/>
-      <w:r>
-        <w:rPr>
-          <w:sz w:val="22"/>
-          <w:u w:val="single"/>
-        </w:rPr>
-        <w:t>) que lê o ficheiro externo e lança as analises léxica e sintática. Todo o código está comentado.</w:t>
+        <w:t>() que lê o ficheiro externo e lança as analises léxica e sintática. Todo o código está comentado.</w:t>
       </w:r>
     </w:p>
     <w:p>
@@ -1256,23 +1238,7 @@
           <w:sz w:val="22"/>
           <w:u w:val="single"/>
         </w:rPr>
-        <w:t>(condição</w:t>
-      </w:r>
-      <w:proofErr w:type="gramStart"/>
-      <w:r>
-        <w:rPr>
-          <w:sz w:val="22"/>
-          <w:u w:val="single"/>
-        </w:rPr>
-        <w:t>){</w:t>
-      </w:r>
-      <w:proofErr w:type="gramEnd"/>
-      <w:r>
-        <w:rPr>
-          <w:sz w:val="22"/>
-          <w:u w:val="single"/>
-        </w:rPr>
-        <w:t xml:space="preserve">bloco instruções} </w:t>
+        <w:t xml:space="preserve">(condição){bloco instruções} </w:t>
       </w:r>
       <w:proofErr w:type="spellStart"/>
       <w:r>

</xml_diff>

<commit_message>
documento word como RelatórioEquipa.docx
</commit_message>
<xml_diff>
--- a/Uab.EFolioA/RelatórioEquipa.docx
+++ b/Uab.EFolioA/RelatórioEquipa.docx
@@ -215,7 +215,19 @@
         <w:rPr>
           <w:lang w:val="en-US"/>
         </w:rPr>
-        <w:t>(The Optimization Optimists)</w:t>
+        <w:t>(</w:t>
+      </w:r>
+      <w:r>
+        <w:rPr>
+          <w:lang w:val="en-US"/>
+        </w:rPr>
+        <w:t>Alt + C ++ Elite</w:t>
+      </w:r>
+      <w:r>
+        <w:rPr>
+          <w:lang w:val="en-US"/>
+        </w:rPr>
+        <w:t>)</w:t>
       </w:r>
     </w:p>
     <w:p>
@@ -258,100 +270,90 @@
       </w:r>
       <w:proofErr w:type="spellStart"/>
       <w:r>
-        <w:t>The</w:t>
+        <w:t>Alt</w:t>
       </w:r>
       <w:proofErr w:type="spellEnd"/>
       <w:r>
+        <w:t xml:space="preserve"> + C ++ Elite</w:t>
+      </w:r>
+      <w:r>
+        <w:t>)</w:t>
+      </w:r>
+    </w:p>
+    <w:p>
+      <w:pPr>
+        <w:rPr>
+          <w:u w:val="single"/>
+        </w:rPr>
+      </w:pPr>
+      <w:r>
+        <w:t xml:space="preserve">- </w:t>
+      </w:r>
+      <w:r>
+        <w:t>Mário Carvalho</w:t>
+      </w:r>
+      <w:r>
+        <w:t xml:space="preserve">, </w:t>
+      </w:r>
+      <w:r>
+        <w:t>2000563</w:t>
+      </w:r>
+      <w:r>
         <w:t xml:space="preserve"> </w:t>
       </w:r>
+      <w:r>
+        <w:t>(</w:t>
+      </w:r>
       <w:proofErr w:type="spellStart"/>
       <w:r>
-        <w:t>Optimization</w:t>
+        <w:t>Alt</w:t>
       </w:r>
       <w:proofErr w:type="spellEnd"/>
       <w:r>
+        <w:t xml:space="preserve"> + C ++ Elite)</w:t>
+      </w:r>
+    </w:p>
+    <w:p>
+      <w:r>
+        <w:rPr>
+          <w:rStyle w:val="Forte"/>
+        </w:rPr>
+        <w:t>CURSO</w:t>
+      </w:r>
+      <w:r>
+        <w:rPr>
+          <w:rStyle w:val="Forte"/>
+        </w:rPr>
+        <w:t>:</w:t>
+      </w:r>
+      <w:r>
         <w:t xml:space="preserve"> </w:t>
       </w:r>
-      <w:proofErr w:type="spellStart"/>
-      <w:r>
-        <w:t>Optimists</w:t>
-      </w:r>
-      <w:proofErr w:type="spellEnd"/>
-      <w:r>
-        <w:t>)</w:t>
-      </w:r>
-    </w:p>
-    <w:p>
-      <w:pPr>
-        <w:rPr>
-          <w:u w:val="single"/>
-        </w:rPr>
-      </w:pPr>
-      <w:r>
-        <w:t xml:space="preserve">- </w:t>
-      </w:r>
-      <w:r>
-        <w:t>Mário Carvalho</w:t>
-      </w:r>
-      <w:r>
-        <w:t xml:space="preserve">, </w:t>
-      </w:r>
-      <w:r>
-        <w:t>2000563</w:t>
+      <w:r>
+        <w:t>Licenciatura em Engenharia Informática</w:t>
+      </w:r>
+    </w:p>
+    <w:p>
+      <w:r>
+        <w:rPr>
+          <w:rStyle w:val="Forte"/>
+        </w:rPr>
+        <w:t>DATA DE ENTREGA</w:t>
+      </w:r>
+      <w:r>
+        <w:rPr>
+          <w:rStyle w:val="Forte"/>
+        </w:rPr>
+        <w:t>:</w:t>
       </w:r>
       <w:r>
         <w:t xml:space="preserve"> </w:t>
       </w:r>
       <w:r>
-        <w:t>(</w:t>
-      </w:r>
-      <w:proofErr w:type="spellStart"/>
-      <w:r>
-        <w:t>Alt</w:t>
-      </w:r>
-      <w:proofErr w:type="spellEnd"/>
-      <w:r>
-        <w:t xml:space="preserve"> + C ++ Elite)</w:t>
-      </w:r>
-    </w:p>
-    <w:p>
-      <w:r>
-        <w:rPr>
-          <w:rStyle w:val="Forte"/>
-        </w:rPr>
-        <w:t>CURSO</w:t>
-      </w:r>
-      <w:r>
-        <w:rPr>
-          <w:rStyle w:val="Forte"/>
-        </w:rPr>
-        <w:t>:</w:t>
-      </w:r>
-      <w:r>
-        <w:t xml:space="preserve"> </w:t>
-      </w:r>
-      <w:r>
-        <w:t>Licenciatura em Engenharia Informática</w:t>
-      </w:r>
-    </w:p>
-    <w:p>
-      <w:r>
-        <w:rPr>
-          <w:rStyle w:val="Forte"/>
-        </w:rPr>
-        <w:t>DATA DE ENTREGA</w:t>
-      </w:r>
-      <w:r>
-        <w:rPr>
-          <w:rStyle w:val="Forte"/>
-        </w:rPr>
-        <w:t>:</w:t>
-      </w:r>
-      <w:r>
-        <w:t xml:space="preserve"> </w:t>
-      </w:r>
-      <w:r>
-        <w:t>24 de Abril 2023</w:t>
+        <w:t>01 de maio de</w:t>
+      </w:r>
+      <w:r>
+        <w:t xml:space="preserve"> 2023</w:t>
       </w:r>
     </w:p>
     <w:p>
@@ -391,897 +393,772 @@
     </w:p>
     <w:p>
       <w:pPr>
-        <w:rPr>
-          <w:rFonts w:ascii="Times New Roman" w:hAnsi="Times New Roman"/>
-        </w:rPr>
-      </w:pPr>
-      <w:r>
-        <w:rPr>
-          <w:rFonts w:ascii="Times New Roman" w:hAnsi="Times New Roman"/>
-        </w:rPr>
-        <w:t>De acordo com o enunciado, pretende-se</w:t>
-      </w:r>
-      <w:r>
-        <w:rPr>
-          <w:rFonts w:ascii="Times New Roman" w:hAnsi="Times New Roman"/>
-        </w:rPr>
-        <w:t>,</w:t>
-      </w:r>
-      <w:r>
-        <w:rPr>
-          <w:rFonts w:ascii="Times New Roman" w:hAnsi="Times New Roman"/>
-        </w:rPr>
+        <w:spacing w:after="0" w:line="240" w:lineRule="auto"/>
+        <w:rPr>
+          <w:b/>
+          <w:bCs/>
+        </w:rPr>
+      </w:pPr>
+      <w:r>
+        <w:rPr>
+          <w:b/>
+          <w:bCs/>
+        </w:rPr>
+        <w:t>INTRODUÇÃO</w:t>
+      </w:r>
+    </w:p>
+    <w:p>
+      <w:pPr>
+        <w:spacing w:after="0" w:line="240" w:lineRule="auto"/>
+      </w:pPr>
+    </w:p>
+    <w:p>
+      <w:pPr>
+        <w:spacing w:after="0"/>
+      </w:pPr>
+      <w:r>
+        <w:t>De acordo com o enunciado, pretende-se, em grupo, construir um compilador para a linguagem YAIL, apresentando as análises léxica e sintática correspondentes.</w:t>
+      </w:r>
+    </w:p>
+    <w:p>
+      <w:pPr>
+        <w:spacing w:after="0"/>
+      </w:pPr>
+      <w:r>
+        <w:t>Numa primeira fase escolhemos realizar um compilador em C++, mas ao longo do percurso, surgiram dificuldades de funcionalidade e devido às diversas incompatibilidades, alterou-se a linguagem para C, em consenso com todos os elementos do grupo.</w:t>
+      </w:r>
+    </w:p>
+    <w:p>
+      <w:pPr>
+        <w:spacing w:after="0"/>
+      </w:pPr>
+      <w:r>
+        <w:t>Juntos, na nossa opinião, C, FLEX e BISON formam um conjunto de ferramentas poderosas e flexíveis para o desenvolvimento de um compilador, pois automatizam muitas das tarefas necessárias nesse processo, além disso, podem aumentar a eficiência e a precisão, embora num primeiro contacto a relação entre ambos apresentou dificuldades e exigiu empenho. Em suma, percebemos que a combinação dessas tecnologias permite que o compilador seja criado de forma mais rápida e eficiente, sem sacrificar o desempenho ou a qualidade do código.</w:t>
+      </w:r>
+    </w:p>
+    <w:p>
+      <w:pPr>
+        <w:spacing w:after="0"/>
+      </w:pPr>
+      <w:r>
+        <w:t xml:space="preserve">No entanto, apesar de acreditarmos que a nossa escolha foi a mais adequada, o uso do FLEX e BISON apresentou algumas dificuldades. Foi necessário, conhecimento sólido em teoria da linguagem e gramática formal, para a estruturação e criação de gramáticas corretas e sem ambiguidade. Entender a correta diferença entre análise léxica e sintática, além de compreender a sintaxe dessas ferramentas. </w:t>
+      </w:r>
+    </w:p>
+    <w:p>
+      <w:pPr>
+        <w:spacing w:after="0"/>
+      </w:pPr>
+      <w:r>
+        <w:t>Outra dificuldade foi o processo de depuração; identificar e corrigir erros no código, nem sempre foi tarefa fácil, no entanto, com dedicação, esforço e pesquisa, conseguimos ultrapassar essas dificuldades e aproveitar os benefícios destas ferramentas na construção do nosso compilador.</w:t>
+      </w:r>
+      <w:r>
+        <w:br w:type="page"/>
+      </w:r>
+    </w:p>
+    <w:p>
+      <w:pPr>
+        <w:spacing w:after="0" w:line="240" w:lineRule="auto"/>
+        <w:rPr>
+          <w:b/>
+          <w:bCs/>
+        </w:rPr>
+      </w:pPr>
+      <w:r>
+        <w:rPr>
+          <w:b/>
+          <w:bCs/>
+        </w:rPr>
+        <w:lastRenderedPageBreak/>
+        <w:t>DESENVOLVIMENTO</w:t>
+      </w:r>
+    </w:p>
+    <w:p>
+      <w:pPr>
+        <w:spacing w:after="0" w:line="240" w:lineRule="auto"/>
+        <w:rPr>
+          <w:b/>
+          <w:bCs/>
+        </w:rPr>
+      </w:pPr>
+    </w:p>
+    <w:p>
+      <w:pPr>
+        <w:spacing w:after="0"/>
+      </w:pPr>
+      <w:r>
+        <w:t xml:space="preserve">Depois de optarmos pela escolha do FLEX, procedemos à criação da gramática necessária para a linguagem YAIL. Através do ficheiro </w:t>
+      </w:r>
+      <w:proofErr w:type="spellStart"/>
+      <w:proofErr w:type="gramStart"/>
+      <w:r>
+        <w:t>lex.l</w:t>
+      </w:r>
+      <w:proofErr w:type="spellEnd"/>
+      <w:proofErr w:type="gramEnd"/>
+      <w:r>
+        <w:t>, foram especificados os</w:t>
+      </w:r>
+      <w:r>
         <w:t xml:space="preserve"> </w:t>
       </w:r>
-      <w:r>
-        <w:rPr>
-          <w:rFonts w:ascii="Times New Roman" w:hAnsi="Times New Roman"/>
-        </w:rPr>
-        <w:t xml:space="preserve">em grupo, </w:t>
-      </w:r>
-      <w:r>
-        <w:rPr>
-          <w:rFonts w:ascii="Times New Roman" w:hAnsi="Times New Roman"/>
-        </w:rPr>
-        <w:t>construir de raiz um compilador para a linguagem YAIL, apresentando as análises léxica e sintática correspondentes.</w:t>
-      </w:r>
-    </w:p>
-    <w:p>
-      <w:pPr>
-        <w:rPr>
-          <w:rFonts w:ascii="Times New Roman" w:hAnsi="Times New Roman"/>
-        </w:rPr>
-      </w:pPr>
-      <w:r>
-        <w:rPr>
-          <w:rFonts w:ascii="Times New Roman" w:hAnsi="Times New Roman"/>
-        </w:rPr>
-        <w:t>Deste modo, e com base nos compiladores “</w:t>
-      </w:r>
-      <w:r>
-        <w:rPr>
-          <w:rFonts w:ascii="Times New Roman" w:hAnsi="Times New Roman"/>
-        </w:rPr>
-        <w:t>FLEX</w:t>
-      </w:r>
-      <w:r>
-        <w:rPr>
-          <w:rFonts w:ascii="Times New Roman" w:hAnsi="Times New Roman"/>
-        </w:rPr>
+      <w:proofErr w:type="spellStart"/>
+      <w:r>
+        <w:rPr>
+          <w:i/>
+          <w:iCs/>
+        </w:rPr>
+        <w:t>tokens</w:t>
+      </w:r>
+      <w:proofErr w:type="spellEnd"/>
+      <w:r>
+        <w:t>, como por exemplo os tipos de variáveis (</w:t>
+      </w:r>
+      <w:r>
+        <w:rPr>
+          <w:i/>
+          <w:iCs/>
+        </w:rPr>
+        <w:t>INT</w:t>
+      </w:r>
+      <w:r>
+        <w:t xml:space="preserve">, </w:t>
+      </w:r>
+      <w:r>
+        <w:rPr>
+          <w:i/>
+          <w:iCs/>
+        </w:rPr>
+        <w:t>FLOAT</w:t>
+      </w:r>
+      <w:r>
+        <w:t xml:space="preserve">, </w:t>
+      </w:r>
+      <w:r>
+        <w:rPr>
+          <w:i/>
+          <w:iCs/>
+        </w:rPr>
+        <w:t>BOOL</w:t>
+      </w:r>
+      <w:r>
+        <w:t>), os nomes dos caracteres (</w:t>
+      </w:r>
+      <w:r>
+        <w:rPr>
+          <w:i/>
+          <w:iCs/>
+        </w:rPr>
+        <w:t>ABREPARENT</w:t>
+      </w:r>
+      <w:r>
+        <w:t xml:space="preserve">, </w:t>
+      </w:r>
+      <w:r>
+        <w:rPr>
+          <w:i/>
+          <w:iCs/>
+        </w:rPr>
+        <w:t>FECHAPARENT</w:t>
+      </w:r>
+      <w:r>
+        <w:t xml:space="preserve">, etc.), ou os nomes dos métodos </w:t>
+      </w:r>
+      <w:proofErr w:type="spellStart"/>
+      <w:r>
+        <w:rPr>
+          <w:i/>
+          <w:iCs/>
+        </w:rPr>
+        <w:t>default</w:t>
+      </w:r>
+      <w:proofErr w:type="spellEnd"/>
+      <w:r>
+        <w:t xml:space="preserve"> da linguagem (</w:t>
+      </w:r>
+      <w:proofErr w:type="spellStart"/>
+      <w:r>
+        <w:rPr>
+          <w:i/>
+          <w:iCs/>
+        </w:rPr>
+        <w:t>write</w:t>
+      </w:r>
+      <w:proofErr w:type="spellEnd"/>
+      <w:r>
+        <w:t xml:space="preserve">, </w:t>
+      </w:r>
+      <w:proofErr w:type="spellStart"/>
+      <w:r>
+        <w:t>write_all</w:t>
+      </w:r>
+      <w:proofErr w:type="spellEnd"/>
+      <w:r>
+        <w:t xml:space="preserve">, </w:t>
+      </w:r>
+      <w:proofErr w:type="spellStart"/>
+      <w:r>
+        <w:rPr>
+          <w:i/>
+          <w:iCs/>
+        </w:rPr>
+        <w:t>write_string</w:t>
+      </w:r>
+      <w:proofErr w:type="spellEnd"/>
+      <w:r>
+        <w:t xml:space="preserve">, </w:t>
+      </w:r>
+      <w:proofErr w:type="spellStart"/>
+      <w:r>
+        <w:rPr>
+          <w:i/>
+          <w:iCs/>
+        </w:rPr>
+        <w:t>etc</w:t>
+      </w:r>
+      <w:proofErr w:type="spellEnd"/>
+      <w:r>
+        <w:t>), por exemplo.</w:t>
+      </w:r>
+    </w:p>
+    <w:p>
+      <w:pPr>
+        <w:spacing w:after="0"/>
+      </w:pPr>
+      <w:r>
+        <w:t xml:space="preserve">Além disso, neste ficheiro também estão presentes </w:t>
+      </w:r>
+      <w:proofErr w:type="gramStart"/>
+      <w:r>
+        <w:t>os lexemas aceites</w:t>
+      </w:r>
+      <w:proofErr w:type="gramEnd"/>
+      <w:r>
+        <w:t xml:space="preserve"> através de expressões </w:t>
+      </w:r>
+      <w:proofErr w:type="spellStart"/>
+      <w:r>
+        <w:rPr>
+          <w:i/>
+          <w:iCs/>
+        </w:rPr>
+        <w:t>regex</w:t>
+      </w:r>
+      <w:proofErr w:type="spellEnd"/>
+      <w:r>
+        <w:t>, para que seja possível o compilador interpretar parágrafos, ou até mesmo aceitar os caracteres definidos para os nomes das variáveis (identificadores).</w:t>
+      </w:r>
+    </w:p>
+    <w:p>
+      <w:pPr>
+        <w:spacing w:after="0"/>
+      </w:pPr>
+      <w:r>
+        <w:t>Através do comando “</w:t>
+      </w:r>
+      <w:proofErr w:type="spellStart"/>
+      <w:r>
+        <w:rPr>
+          <w:i/>
+          <w:iCs/>
+        </w:rPr>
+        <w:t>flex</w:t>
+      </w:r>
+      <w:proofErr w:type="spellEnd"/>
+      <w:r>
+        <w:rPr>
+          <w:i/>
+          <w:iCs/>
+        </w:rPr>
+        <w:t xml:space="preserve"> </w:t>
+      </w:r>
+      <w:proofErr w:type="spellStart"/>
+      <w:proofErr w:type="gramStart"/>
+      <w:r>
+        <w:rPr>
+          <w:i/>
+          <w:iCs/>
+        </w:rPr>
+        <w:t>lex.y</w:t>
+      </w:r>
+      <w:proofErr w:type="spellEnd"/>
+      <w:proofErr w:type="gramEnd"/>
+      <w:r>
+        <w:t>”, é criado um ficheiro em linguagem C, “</w:t>
+      </w:r>
+      <w:proofErr w:type="spellStart"/>
+      <w:r>
+        <w:rPr>
+          <w:i/>
+          <w:iCs/>
+        </w:rPr>
+        <w:t>lex.yy.c</w:t>
+      </w:r>
+      <w:proofErr w:type="spellEnd"/>
+      <w:r>
+        <w:t>”, que representa o analisador léxico para a gramática que o nosso grupo especificou em “</w:t>
+      </w:r>
+      <w:proofErr w:type="spellStart"/>
+      <w:r>
+        <w:rPr>
+          <w:i/>
+          <w:iCs/>
+        </w:rPr>
+        <w:t>lex.l</w:t>
+      </w:r>
+      <w:proofErr w:type="spellEnd"/>
+      <w:r>
+        <w:t>”.</w:t>
+      </w:r>
+    </w:p>
+    <w:p>
+      <w:pPr>
+        <w:spacing w:after="0"/>
+      </w:pPr>
+      <w:r>
+        <w:t>No ficheiro “</w:t>
+      </w:r>
+      <w:proofErr w:type="spellStart"/>
+      <w:proofErr w:type="gramStart"/>
+      <w:r>
+        <w:rPr>
+          <w:i/>
+          <w:iCs/>
+        </w:rPr>
+        <w:t>syntax.y</w:t>
+      </w:r>
+      <w:proofErr w:type="spellEnd"/>
+      <w:proofErr w:type="gramEnd"/>
+      <w:r>
+        <w:t xml:space="preserve">” especificamos a gramática a ser analisada. Começamos por incluir todos os </w:t>
+      </w:r>
+      <w:proofErr w:type="spellStart"/>
+      <w:r>
+        <w:rPr>
+          <w:i/>
+          <w:iCs/>
+        </w:rPr>
+        <w:t>tokens</w:t>
+      </w:r>
+      <w:proofErr w:type="spellEnd"/>
+      <w:r>
+        <w:t xml:space="preserve"> aceites gerados pelo analisador léxico, como os tipos e características específicas da linguagem YAIL. A construção da análise léxica foi elaborada por camadas, de modo a facilitar o que o analisador pode aceitar para a linguagem nos diferentes níveis definidos. Na primeira camada é aceite o método </w:t>
+      </w:r>
+      <w:proofErr w:type="spellStart"/>
+      <w:proofErr w:type="gramStart"/>
+      <w:r>
+        <w:rPr>
+          <w:i/>
+          <w:iCs/>
+        </w:rPr>
+        <w:t>main</w:t>
+      </w:r>
+      <w:proofErr w:type="spellEnd"/>
+      <w:r>
+        <w:rPr>
+          <w:i/>
+          <w:iCs/>
+        </w:rPr>
+        <w:t>(</w:t>
+      </w:r>
+      <w:proofErr w:type="gramEnd"/>
+      <w:r>
+        <w:rPr>
+          <w:i/>
+          <w:iCs/>
+        </w:rPr>
+        <w:t>),</w:t>
+      </w:r>
+      <w:r>
+        <w:t xml:space="preserve"> </w:t>
+      </w:r>
+      <w:proofErr w:type="spellStart"/>
+      <w:r>
+        <w:rPr>
+          <w:i/>
+          <w:iCs/>
+        </w:rPr>
+        <w:t>structs</w:t>
+      </w:r>
+      <w:proofErr w:type="spellEnd"/>
+      <w:r>
+        <w:t xml:space="preserve">, </w:t>
+      </w:r>
+      <w:r>
+        <w:rPr>
+          <w:i/>
+          <w:iCs/>
+        </w:rPr>
+        <w:t>global</w:t>
+      </w:r>
+      <w:r>
+        <w:t xml:space="preserve">, ou comentários, por exemplo, mas nunca poderão ser aceites instruções como condições </w:t>
+      </w:r>
+      <w:proofErr w:type="spellStart"/>
+      <w:r>
+        <w:rPr>
+          <w:i/>
+          <w:iCs/>
+        </w:rPr>
+        <w:t>i</w:t>
+      </w:r>
+      <w:r>
+        <w:rPr>
+          <w:i/>
+          <w:iCs/>
+        </w:rPr>
+        <w:t>f-else</w:t>
+      </w:r>
+      <w:proofErr w:type="spellEnd"/>
+      <w:r>
+        <w:t>, ou</w:t>
+      </w:r>
+      <w:r>
+        <w:t xml:space="preserve"> </w:t>
+      </w:r>
+      <w:r>
+        <w:rPr>
+          <w:i/>
+          <w:iCs/>
+        </w:rPr>
+        <w:t>w</w:t>
+      </w:r>
+      <w:proofErr w:type="spellStart"/>
+      <w:r>
+        <w:rPr>
+          <w:i/>
+          <w:iCs/>
+        </w:rPr>
+        <w:t>hile</w:t>
+      </w:r>
+      <w:proofErr w:type="spellEnd"/>
+      <w:r>
+        <w:t>, dado que estes apenas são válidos dentro de funções, como é possível visualizar no exemplo infra</w:t>
+      </w:r>
+      <w:r>
+        <w:t>.</w:t>
+      </w:r>
+    </w:p>
+    <w:p>
+      <w:pPr>
+        <w:spacing w:after="0"/>
+      </w:pPr>
+    </w:p>
+    <w:p>
+      <w:pPr>
+        <w:keepNext/>
+        <w:spacing w:after="0"/>
+        <w:jc w:val="center"/>
+      </w:pPr>
+      <w:r>
+        <w:rPr>
+          <w:noProof/>
+        </w:rPr>
+        <w:drawing>
+          <wp:inline distT="0" distB="0" distL="0" distR="0" wp14:anchorId="481D4B48" wp14:editId="123E6AF1">
+            <wp:extent cx="5394960" cy="1524000"/>
+            <wp:effectExtent l="0" t="0" r="0" b="0"/>
+            <wp:docPr id="272614982" name="Imagem 10"/>
+            <wp:cNvGraphicFramePr>
+              <a:graphicFrameLocks xmlns:a="http://schemas.openxmlformats.org/drawingml/2006/main" noChangeAspect="1"/>
+            </wp:cNvGraphicFramePr>
+            <a:graphic xmlns:a="http://schemas.openxmlformats.org/drawingml/2006/main">
+              <a:graphicData uri="http://schemas.openxmlformats.org/drawingml/2006/picture">
+                <pic:pic xmlns:pic="http://schemas.openxmlformats.org/drawingml/2006/picture">
+                  <pic:nvPicPr>
+                    <pic:cNvPr id="0" name="Picture 43"/>
+                    <pic:cNvPicPr>
+                      <a:picLocks noChangeAspect="1" noChangeArrowheads="1"/>
+                    </pic:cNvPicPr>
+                  </pic:nvPicPr>
+                  <pic:blipFill>
+                    <a:blip r:embed="rId9">
+                      <a:extLst>
+                        <a:ext uri="{28A0092B-C50C-407E-A947-70E740481C1C}">
+                          <a14:useLocalDpi xmlns:a14="http://schemas.microsoft.com/office/drawing/2010/main" val="0"/>
+                        </a:ext>
+                      </a:extLst>
+                    </a:blip>
+                    <a:srcRect/>
+                    <a:stretch>
+                      <a:fillRect/>
+                    </a:stretch>
+                  </pic:blipFill>
+                  <pic:spPr bwMode="auto">
+                    <a:xfrm>
+                      <a:off x="0" y="0"/>
+                      <a:ext cx="5394960" cy="1524000"/>
+                    </a:xfrm>
+                    <a:prstGeom prst="rect">
+                      <a:avLst/>
+                    </a:prstGeom>
+                    <a:noFill/>
+                    <a:ln>
+                      <a:noFill/>
+                    </a:ln>
+                  </pic:spPr>
+                </pic:pic>
+              </a:graphicData>
+            </a:graphic>
+          </wp:inline>
+        </w:drawing>
+      </w:r>
+    </w:p>
+    <w:p>
+      <w:pPr>
+        <w:pStyle w:val="Legenda"/>
+        <w:jc w:val="center"/>
+      </w:pPr>
+      <w:r>
+        <w:t xml:space="preserve">Figura </w:t>
+      </w:r>
+      <w:r>
+        <w:fldChar w:fldCharType="begin"/>
+      </w:r>
+      <w:r>
+        <w:instrText xml:space="preserve"> SEQ Figura \* ARABIC </w:instrText>
+      </w:r>
+      <w:r>
+        <w:fldChar w:fldCharType="separate"/>
+      </w:r>
+      <w:r>
+        <w:rPr>
+          <w:noProof/>
+        </w:rPr>
+        <w:t>1</w:t>
+      </w:r>
+      <w:r>
+        <w:fldChar w:fldCharType="end"/>
+      </w:r>
+      <w:r>
+        <w:t xml:space="preserve"> - Programa YAIL sem erros</w:t>
+      </w:r>
+    </w:p>
+    <w:p/>
+    <w:p/>
+    <w:p>
+      <w:pPr>
+        <w:keepNext/>
+        <w:jc w:val="center"/>
+      </w:pPr>
+      <w:r>
+        <w:rPr>
+          <w:noProof/>
+        </w:rPr>
+        <w:lastRenderedPageBreak/>
+        <w:drawing>
+          <wp:inline distT="0" distB="0" distL="0" distR="0" wp14:anchorId="14E7ECC5" wp14:editId="1DDC28EA">
+            <wp:extent cx="5400040" cy="1843405"/>
+            <wp:effectExtent l="0" t="0" r="0" b="4445"/>
+            <wp:docPr id="1628893764" name="Imagem 11"/>
+            <wp:cNvGraphicFramePr>
+              <a:graphicFrameLocks xmlns:a="http://schemas.openxmlformats.org/drawingml/2006/main" noChangeAspect="1"/>
+            </wp:cNvGraphicFramePr>
+            <a:graphic xmlns:a="http://schemas.openxmlformats.org/drawingml/2006/main">
+              <a:graphicData uri="http://schemas.openxmlformats.org/drawingml/2006/picture">
+                <pic:pic xmlns:pic="http://schemas.openxmlformats.org/drawingml/2006/picture">
+                  <pic:nvPicPr>
+                    <pic:cNvPr id="0" name="Picture 44"/>
+                    <pic:cNvPicPr>
+                      <a:picLocks noChangeAspect="1" noChangeArrowheads="1"/>
+                    </pic:cNvPicPr>
+                  </pic:nvPicPr>
+                  <pic:blipFill>
+                    <a:blip r:embed="rId10">
+                      <a:extLst>
+                        <a:ext uri="{28A0092B-C50C-407E-A947-70E740481C1C}">
+                          <a14:useLocalDpi xmlns:a14="http://schemas.microsoft.com/office/drawing/2010/main" val="0"/>
+                        </a:ext>
+                      </a:extLst>
+                    </a:blip>
+                    <a:srcRect/>
+                    <a:stretch>
+                      <a:fillRect/>
+                    </a:stretch>
+                  </pic:blipFill>
+                  <pic:spPr bwMode="auto">
+                    <a:xfrm>
+                      <a:off x="0" y="0"/>
+                      <a:ext cx="5400040" cy="1843405"/>
+                    </a:xfrm>
+                    <a:prstGeom prst="rect">
+                      <a:avLst/>
+                    </a:prstGeom>
+                    <a:noFill/>
+                    <a:ln>
+                      <a:noFill/>
+                    </a:ln>
+                  </pic:spPr>
+                </pic:pic>
+              </a:graphicData>
+            </a:graphic>
+          </wp:inline>
+        </w:drawing>
+      </w:r>
+    </w:p>
+    <w:p>
+      <w:pPr>
+        <w:pStyle w:val="Legenda"/>
+        <w:jc w:val="center"/>
+      </w:pPr>
+      <w:r>
+        <w:t xml:space="preserve">Figura </w:t>
+      </w:r>
+      <w:r>
+        <w:fldChar w:fldCharType="begin"/>
+      </w:r>
+      <w:r>
+        <w:instrText xml:space="preserve"> SEQ Figura \* ARABIC </w:instrText>
+      </w:r>
+      <w:r>
+        <w:fldChar w:fldCharType="separate"/>
+      </w:r>
+      <w:r>
+        <w:rPr>
+          <w:noProof/>
+        </w:rPr>
+        <w:t>2</w:t>
+      </w:r>
+      <w:r>
+        <w:fldChar w:fldCharType="end"/>
+      </w:r>
+      <w:r>
+        <w:t xml:space="preserve"> - Programa YAIL com erros</w:t>
+      </w:r>
+    </w:p>
+    <w:p/>
+    <w:p>
+      <w:pPr>
+        <w:spacing w:after="0"/>
+      </w:pPr>
+      <w:r>
+        <w:t xml:space="preserve">Para melhor compreensão do que se realiza durante a leitura do próprio, adaptaram-se as mensagens de alerta de erros, tais como identificação da linha e o tipo de </w:t>
+      </w:r>
+      <w:proofErr w:type="spellStart"/>
+      <w:r>
+        <w:rPr>
+          <w:i/>
+          <w:iCs/>
+        </w:rPr>
+        <w:t>token</w:t>
+      </w:r>
+      <w:proofErr w:type="spellEnd"/>
+      <w:r>
+        <w:t xml:space="preserve"> onde se encontra potencialmente um erro. Indicando também a quantidade de erros detetados.</w:t>
+      </w:r>
+    </w:p>
+    <w:p>
+      <w:pPr>
+        <w:spacing w:after="0"/>
+      </w:pPr>
+      <w:r>
+        <w:t xml:space="preserve">Adicionalmente, também optamos por incluir </w:t>
+      </w:r>
+      <w:proofErr w:type="spellStart"/>
+      <w:r>
+        <w:rPr>
+          <w:i/>
+          <w:iCs/>
+        </w:rPr>
+        <w:t>printf</w:t>
+      </w:r>
+      <w:r>
+        <w:rPr>
+          <w:i/>
+          <w:iCs/>
+        </w:rPr>
+        <w:t>’</w:t>
+      </w:r>
+      <w:r>
+        <w:rPr>
+          <w:i/>
+          <w:iCs/>
+        </w:rPr>
+        <w:t>s</w:t>
+      </w:r>
+      <w:proofErr w:type="spellEnd"/>
+      <w:r>
+        <w:t xml:space="preserve"> na consola com a gramática detetada, de modo a facilitar a visualização da interpretação do analisador.</w:t>
+      </w:r>
+    </w:p>
+    <w:p>
+      <w:pPr>
+        <w:spacing w:after="0"/>
+      </w:pPr>
+      <w:r>
+        <w:t xml:space="preserve">Para compilar o analisador sintático através do analisador lexical, criamos um ficheiro </w:t>
+      </w:r>
+      <w:proofErr w:type="spellStart"/>
+      <w:r>
+        <w:rPr>
+          <w:i/>
+          <w:iCs/>
+        </w:rPr>
+        <w:t>bash</w:t>
+      </w:r>
+      <w:proofErr w:type="spellEnd"/>
+      <w:r>
+        <w:t xml:space="preserve"> “</w:t>
+      </w:r>
+      <w:r>
+        <w:rPr>
+          <w:i/>
+          <w:iCs/>
+        </w:rPr>
+        <w:t>compileEfolioA.sh</w:t>
+      </w:r>
+      <w:r>
+        <w:t xml:space="preserve">” que agrupa os comandos necessários para gerar os analisadores e fazer a análise léxica a partir um ficheiro </w:t>
+      </w:r>
+      <w:r>
+        <w:rPr>
+          <w:i/>
+          <w:iCs/>
+        </w:rPr>
+        <w:t>.</w:t>
+      </w:r>
+      <w:proofErr w:type="spellStart"/>
+      <w:r>
+        <w:rPr>
+          <w:i/>
+          <w:iCs/>
+        </w:rPr>
+        <w:t>txt</w:t>
+      </w:r>
+      <w:proofErr w:type="spellEnd"/>
+      <w:r>
+        <w:t xml:space="preserve"> que contém o código da linguagem YAIL. Para os nossos testes, optamos por criar dois ficheiros, “</w:t>
+      </w:r>
+      <w:r>
+        <w:rPr>
+          <w:i/>
+          <w:iCs/>
+        </w:rPr>
+        <w:t>YAILComErros.txt</w:t>
+      </w:r>
+      <w:r>
         <w:t>” e “</w:t>
       </w:r>
       <w:r>
         <w:rPr>
-          <w:rFonts w:ascii="Times New Roman" w:hAnsi="Times New Roman"/>
-        </w:rPr>
-        <w:t>BISON</w:t>
-      </w:r>
-      <w:r>
-        <w:rPr>
-          <w:rFonts w:ascii="Times New Roman" w:hAnsi="Times New Roman"/>
-        </w:rPr>
-        <w:t>”, procedeu-se às seguintes etapas:</w:t>
-      </w:r>
-    </w:p>
-    <w:p>
-      <w:pPr>
-        <w:rPr>
-          <w:rFonts w:ascii="Times New Roman" w:hAnsi="Times New Roman"/>
-        </w:rPr>
-      </w:pPr>
-      <w:r>
-        <w:rPr>
-          <w:rFonts w:ascii="Times New Roman" w:hAnsi="Times New Roman"/>
-        </w:rPr>
-        <w:t>a)</w:t>
-      </w:r>
-    </w:p>
-    <w:p>
-      <w:pPr>
-        <w:rPr>
-          <w:rFonts w:ascii="Times New Roman" w:hAnsi="Times New Roman"/>
-        </w:rPr>
-      </w:pPr>
-      <w:r>
-        <w:rPr>
-          <w:rFonts w:ascii="Times New Roman" w:hAnsi="Times New Roman"/>
-        </w:rPr>
-        <w:t>b)</w:t>
-      </w:r>
-    </w:p>
-    <w:p>
-      <w:pPr>
-        <w:rPr>
-          <w:rFonts w:ascii="Times New Roman" w:hAnsi="Times New Roman"/>
-        </w:rPr>
-      </w:pPr>
-      <w:r>
-        <w:rPr>
-          <w:rFonts w:ascii="Times New Roman" w:hAnsi="Times New Roman"/>
-        </w:rPr>
-        <w:t>c)</w:t>
-      </w:r>
-    </w:p>
-    <w:p>
-      <w:pPr>
-        <w:rPr>
-          <w:rFonts w:ascii="Times New Roman" w:hAnsi="Times New Roman"/>
-        </w:rPr>
-      </w:pPr>
-    </w:p>
-    <w:p>
-      <w:pPr>
-        <w:rPr>
-          <w:rFonts w:ascii="Times New Roman" w:hAnsi="Times New Roman"/>
-        </w:rPr>
-      </w:pPr>
-      <w:r>
-        <w:rPr>
-          <w:rFonts w:ascii="Times New Roman" w:hAnsi="Times New Roman"/>
-        </w:rPr>
-        <w:t xml:space="preserve">Durante a sua construção, </w:t>
-      </w:r>
-      <w:r>
-        <w:rPr>
-          <w:rFonts w:ascii="Times New Roman" w:hAnsi="Times New Roman"/>
-        </w:rPr>
-        <w:t xml:space="preserve">a equipa deparou-se perante situações, face às quais teve </w:t>
-      </w:r>
-      <w:r>
-        <w:rPr>
-          <w:rFonts w:ascii="Times New Roman" w:hAnsi="Times New Roman"/>
-        </w:rPr>
-        <w:t>necessidade de resolver, tais como:</w:t>
-      </w:r>
-    </w:p>
-    <w:p>
-      <w:pPr>
-        <w:rPr>
-          <w:rFonts w:ascii="Times New Roman" w:hAnsi="Times New Roman"/>
-        </w:rPr>
-      </w:pPr>
-      <w:r>
-        <w:rPr>
-          <w:rFonts w:ascii="Times New Roman" w:hAnsi="Times New Roman"/>
-        </w:rPr>
-        <w:t xml:space="preserve">- Um analisador sintático </w:t>
-      </w:r>
-      <w:r>
-        <w:rPr>
-          <w:rFonts w:ascii="Times New Roman" w:hAnsi="Times New Roman"/>
-        </w:rPr>
-        <w:t xml:space="preserve">(BISON) </w:t>
-      </w:r>
-      <w:r>
-        <w:rPr>
-          <w:rFonts w:ascii="Times New Roman" w:hAnsi="Times New Roman"/>
-        </w:rPr>
-        <w:t>que funciona-se para C++</w:t>
-      </w:r>
-      <w:r>
-        <w:rPr>
-          <w:rFonts w:ascii="Times New Roman" w:hAnsi="Times New Roman"/>
-        </w:rPr>
-        <w:t xml:space="preserve"> adequadamente</w:t>
-      </w:r>
-      <w:r>
-        <w:rPr>
-          <w:rFonts w:ascii="Times New Roman" w:hAnsi="Times New Roman"/>
-        </w:rPr>
-        <w:t>, e dadas as dificuldades em instalar e usar algo que se ajustasse, alterou-se a linguagem para C, em consenso com todos os elementos do grupo.</w:t>
-      </w:r>
-    </w:p>
-    <w:p>
-      <w:pPr>
-        <w:rPr>
-          <w:rFonts w:ascii="Times New Roman" w:hAnsi="Times New Roman"/>
-        </w:rPr>
-      </w:pPr>
-      <w:r>
-        <w:rPr>
-          <w:rFonts w:ascii="Times New Roman" w:hAnsi="Times New Roman"/>
-        </w:rPr>
-        <w:t>Atualmente, encontram-se dois ficheiros adaptados para YAIL, que permitiram realizar testes e enquadrar os resultados esperados, face ao</w:t>
-      </w:r>
-      <w:r>
-        <w:rPr>
-          <w:rFonts w:ascii="Times New Roman" w:hAnsi="Times New Roman"/>
-        </w:rPr>
-        <w:t xml:space="preserve"> código com erros (YAILcomErros.txt), e face ao código sem erros (YAILsemErros.txt).</w:t>
-      </w:r>
-    </w:p>
-    <w:p>
-      <w:pPr>
-        <w:rPr>
-          <w:rFonts w:ascii="Times New Roman" w:hAnsi="Times New Roman"/>
-        </w:rPr>
-      </w:pPr>
-      <w:r>
-        <w:rPr>
-          <w:rFonts w:ascii="Times New Roman" w:hAnsi="Times New Roman"/>
-        </w:rPr>
-        <w:t xml:space="preserve">A percentagem de testes </w:t>
-      </w:r>
-      <w:r>
-        <w:rPr>
-          <w:rFonts w:ascii="Times New Roman" w:hAnsi="Times New Roman"/>
-        </w:rPr>
-        <w:t>realizados com sucesso para ambos os ficheiros é de %%%%</w:t>
-      </w:r>
-    </w:p>
-    <w:p>
-      <w:pPr>
-        <w:rPr>
-          <w:rFonts w:ascii="Times New Roman" w:hAnsi="Times New Roman"/>
-        </w:rPr>
-      </w:pPr>
-    </w:p>
-    <w:p>
-      <w:pPr>
-        <w:rPr>
-          <w:rFonts w:ascii="Times New Roman" w:hAnsi="Times New Roman"/>
-        </w:rPr>
-      </w:pPr>
-      <w:r>
-        <w:rPr>
-          <w:rFonts w:ascii="Times New Roman" w:hAnsi="Times New Roman"/>
-        </w:rPr>
-        <w:t xml:space="preserve">Para melhor compreensão do que se realiza durante a leitura do próprio, adaptaram-se as mensagens de alerta de erros, tais como identificação da linha </w:t>
-      </w:r>
-      <w:r>
-        <w:rPr>
-          <w:rFonts w:ascii="Times New Roman" w:hAnsi="Times New Roman"/>
-        </w:rPr>
-        <w:t>e o tipo de “</w:t>
-      </w:r>
-      <w:proofErr w:type="spellStart"/>
-      <w:r>
-        <w:rPr>
-          <w:rFonts w:ascii="Times New Roman" w:hAnsi="Times New Roman"/>
-        </w:rPr>
-        <w:t>token</w:t>
-      </w:r>
-      <w:proofErr w:type="spellEnd"/>
-      <w:r>
-        <w:rPr>
-          <w:rFonts w:ascii="Times New Roman" w:hAnsi="Times New Roman"/>
-        </w:rPr>
-        <w:t>” onde se encontra potencialmente um erro.</w:t>
-      </w:r>
-      <w:r>
-        <w:rPr>
-          <w:rFonts w:ascii="Times New Roman" w:hAnsi="Times New Roman"/>
-        </w:rPr>
-        <w:t xml:space="preserve"> Indicando também a quantidade de erros detetados.</w:t>
-      </w:r>
-    </w:p>
-    <w:p>
-      <w:pPr>
-        <w:shd w:val="clear" w:color="auto" w:fill="2B2B2B"/>
-        <w:spacing w:after="0" w:line="240" w:lineRule="auto"/>
-        <w:rPr>
-          <w:rFonts w:ascii="Courier New" w:eastAsia="Times New Roman" w:hAnsi="Courier New" w:cs="Courier New"/>
-          <w:color w:val="A9B7C6"/>
-          <w:szCs w:val="24"/>
-          <w:lang w:eastAsia="pt-PT"/>
-        </w:rPr>
-      </w:pPr>
-      <w:r>
-        <w:rPr>
-          <w:rFonts w:ascii="Courier New" w:eastAsia="Times New Roman" w:hAnsi="Courier New" w:cs="Courier New"/>
-          <w:color w:val="A9B7C6"/>
-          <w:szCs w:val="24"/>
-          <w:lang w:eastAsia="pt-PT"/>
-        </w:rPr>
-        <w:br/>
-        <w:t>|| + PARA RELATORIO ||</w:t>
-      </w:r>
-      <w:r>
-        <w:rPr>
-          <w:rFonts w:ascii="Courier New" w:eastAsia="Times New Roman" w:hAnsi="Courier New" w:cs="Courier New"/>
-          <w:color w:val="A9B7C6"/>
-          <w:szCs w:val="24"/>
-          <w:lang w:eastAsia="pt-PT"/>
-        </w:rPr>
-        <w:br/>
-        <w:t>+ explicar como se considerou o valor interno do vetor ? sem ou com letras?</w:t>
-      </w:r>
-      <w:r>
-        <w:rPr>
-          <w:rFonts w:ascii="Courier New" w:eastAsia="Times New Roman" w:hAnsi="Courier New" w:cs="Courier New"/>
-          <w:color w:val="A9B7C6"/>
-          <w:szCs w:val="24"/>
-          <w:lang w:eastAsia="pt-PT"/>
-        </w:rPr>
-        <w:br/>
-        <w:t xml:space="preserve">+ Parte de </w:t>
-      </w:r>
-      <w:proofErr w:type="spellStart"/>
-      <w:r>
-        <w:rPr>
-          <w:rFonts w:ascii="Courier New" w:eastAsia="Times New Roman" w:hAnsi="Courier New" w:cs="Courier New"/>
-          <w:color w:val="A9B7C6"/>
-          <w:szCs w:val="24"/>
-          <w:lang w:eastAsia="pt-PT"/>
-        </w:rPr>
-        <w:t>sintatica</w:t>
-      </w:r>
-      <w:proofErr w:type="spellEnd"/>
-      <w:r>
-        <w:rPr>
-          <w:rFonts w:ascii="Courier New" w:eastAsia="Times New Roman" w:hAnsi="Courier New" w:cs="Courier New"/>
-          <w:color w:val="A9B7C6"/>
-          <w:szCs w:val="24"/>
-          <w:lang w:eastAsia="pt-PT"/>
-        </w:rPr>
-        <w:t xml:space="preserve"> VS parte de Funcionamento (</w:t>
-      </w:r>
-      <w:proofErr w:type="spellStart"/>
-      <w:r>
-        <w:rPr>
-          <w:rFonts w:ascii="Courier New" w:eastAsia="Times New Roman" w:hAnsi="Courier New" w:cs="Courier New"/>
-          <w:color w:val="A9B7C6"/>
-          <w:szCs w:val="24"/>
-          <w:lang w:eastAsia="pt-PT"/>
-        </w:rPr>
-        <w:t>EfolioB</w:t>
-      </w:r>
-      <w:proofErr w:type="spellEnd"/>
-      <w:r>
-        <w:rPr>
-          <w:rFonts w:ascii="Courier New" w:eastAsia="Times New Roman" w:hAnsi="Courier New" w:cs="Courier New"/>
-          <w:color w:val="A9B7C6"/>
-          <w:szCs w:val="24"/>
-          <w:lang w:eastAsia="pt-PT"/>
-        </w:rPr>
-        <w:t>)</w:t>
-      </w:r>
-    </w:p>
-    <w:p>
-      <w:pPr>
-        <w:shd w:val="clear" w:color="auto" w:fill="2B2B2B"/>
-        <w:spacing w:after="0" w:line="240" w:lineRule="auto"/>
-        <w:rPr>
-          <w:rFonts w:ascii="Courier New" w:eastAsia="Times New Roman" w:hAnsi="Courier New" w:cs="Courier New"/>
-          <w:color w:val="A9B7C6"/>
-          <w:szCs w:val="24"/>
-          <w:lang w:eastAsia="pt-PT"/>
-        </w:rPr>
-      </w:pPr>
-    </w:p>
-    <w:p>
-      <w:pPr>
-        <w:shd w:val="clear" w:color="auto" w:fill="2B2B2B"/>
-        <w:spacing w:after="0" w:line="240" w:lineRule="auto"/>
-        <w:rPr>
-          <w:rFonts w:ascii="Courier New" w:eastAsia="Times New Roman" w:hAnsi="Courier New" w:cs="Courier New"/>
-          <w:color w:val="A9B7C6"/>
-          <w:szCs w:val="24"/>
-          <w:lang w:eastAsia="pt-PT"/>
-        </w:rPr>
-      </w:pPr>
-      <w:r>
-        <w:rPr>
-          <w:rFonts w:ascii="Courier New" w:eastAsia="Times New Roman" w:hAnsi="Courier New" w:cs="Courier New"/>
-          <w:color w:val="A9B7C6"/>
-          <w:szCs w:val="24"/>
-          <w:lang w:eastAsia="pt-PT"/>
-        </w:rPr>
-        <w:lastRenderedPageBreak/>
-        <w:t xml:space="preserve">Corrigir  ou confirmar o </w:t>
-      </w:r>
-      <w:r>
-        <w:rPr>
-          <w:rFonts w:ascii="Courier New" w:eastAsia="Times New Roman" w:hAnsi="Courier New" w:cs="Courier New"/>
-          <w:color w:val="A9B7C6"/>
-          <w:szCs w:val="24"/>
-          <w:u w:val="single"/>
-          <w:lang w:eastAsia="pt-PT"/>
-        </w:rPr>
-        <w:t>Inteiro</w:t>
-      </w:r>
-      <w:r>
-        <w:rPr>
-          <w:rFonts w:ascii="Courier New" w:eastAsia="Times New Roman" w:hAnsi="Courier New" w:cs="Courier New"/>
-          <w:color w:val="A9B7C6"/>
-          <w:szCs w:val="24"/>
-          <w:lang w:eastAsia="pt-PT"/>
-        </w:rPr>
-        <w:t xml:space="preserve"> e justificar</w:t>
-      </w:r>
-    </w:p>
-    <w:p>
-      <w:pPr>
-        <w:shd w:val="clear" w:color="auto" w:fill="2B2B2B"/>
-        <w:spacing w:after="0" w:line="240" w:lineRule="auto"/>
-        <w:rPr>
-          <w:rFonts w:ascii="Courier New" w:eastAsia="Times New Roman" w:hAnsi="Courier New" w:cs="Courier New"/>
-          <w:color w:val="A9B7C6"/>
-          <w:szCs w:val="24"/>
-          <w:lang w:eastAsia="pt-PT"/>
-        </w:rPr>
-      </w:pPr>
-    </w:p>
-    <w:p>
-      <w:pPr>
-        <w:shd w:val="clear" w:color="auto" w:fill="2B2B2B"/>
-        <w:spacing w:after="0" w:line="240" w:lineRule="auto"/>
-        <w:rPr>
-          <w:rFonts w:ascii="Courier New" w:eastAsia="Times New Roman" w:hAnsi="Courier New" w:cs="Courier New"/>
-          <w:color w:val="A9B7C6"/>
-          <w:szCs w:val="24"/>
-          <w:lang w:eastAsia="pt-PT"/>
-        </w:rPr>
-      </w:pPr>
-      <w:r>
-        <w:rPr>
-          <w:rFonts w:ascii="Courier New" w:eastAsia="Times New Roman" w:hAnsi="Courier New" w:cs="Courier New"/>
-          <w:color w:val="A9B7C6"/>
-          <w:szCs w:val="24"/>
-          <w:lang w:eastAsia="pt-PT"/>
-        </w:rPr>
-        <w:t>RESIZE ABREPARENT IDENT VIRGULA INTEIRO FECHAPARENT</w:t>
-      </w:r>
-    </w:p>
-    <w:p>
-      <w:pPr>
-        <w:shd w:val="clear" w:color="auto" w:fill="2B2B2B"/>
-        <w:spacing w:after="0" w:line="240" w:lineRule="auto"/>
-        <w:rPr>
-          <w:rFonts w:ascii="Courier New" w:eastAsia="Times New Roman" w:hAnsi="Courier New" w:cs="Courier New"/>
-          <w:color w:val="A9B7C6"/>
-          <w:szCs w:val="24"/>
-          <w:lang w:eastAsia="pt-PT"/>
-        </w:rPr>
-      </w:pPr>
-    </w:p>
-    <w:p>
-      <w:pPr>
-        <w:shd w:val="clear" w:color="auto" w:fill="2B2B2B"/>
-        <w:spacing w:after="0" w:line="240" w:lineRule="auto"/>
-        <w:rPr>
-          <w:rFonts w:ascii="Courier New" w:eastAsia="Times New Roman" w:hAnsi="Courier New" w:cs="Courier New"/>
-          <w:color w:val="A9B7C6"/>
-          <w:szCs w:val="24"/>
-          <w:lang w:eastAsia="pt-PT"/>
-        </w:rPr>
-      </w:pPr>
-      <w:proofErr w:type="spellStart"/>
-      <w:r>
-        <w:rPr>
-          <w:rFonts w:ascii="Courier New" w:eastAsia="Times New Roman" w:hAnsi="Courier New" w:cs="Courier New"/>
-          <w:color w:val="A9B7C6"/>
-          <w:szCs w:val="24"/>
-          <w:lang w:eastAsia="pt-PT"/>
-        </w:rPr>
-        <w:t>While</w:t>
-      </w:r>
-      <w:proofErr w:type="spellEnd"/>
-      <w:r>
-        <w:rPr>
-          <w:rFonts w:ascii="Courier New" w:eastAsia="Times New Roman" w:hAnsi="Courier New" w:cs="Courier New"/>
-          <w:color w:val="A9B7C6"/>
-          <w:szCs w:val="24"/>
-          <w:lang w:eastAsia="pt-PT"/>
-        </w:rPr>
-        <w:t xml:space="preserve">  Justificar o motivo como foi feito ( </w:t>
-      </w:r>
-      <w:proofErr w:type="spellStart"/>
-      <w:r>
-        <w:rPr>
-          <w:rFonts w:ascii="Courier New" w:eastAsia="Times New Roman" w:hAnsi="Courier New" w:cs="Courier New"/>
-          <w:color w:val="A9B7C6"/>
-          <w:szCs w:val="24"/>
-          <w:lang w:eastAsia="pt-PT"/>
-        </w:rPr>
-        <w:t>variaval</w:t>
-      </w:r>
-      <w:proofErr w:type="spellEnd"/>
-      <w:r>
-        <w:rPr>
-          <w:rFonts w:ascii="Courier New" w:eastAsia="Times New Roman" w:hAnsi="Courier New" w:cs="Courier New"/>
-          <w:color w:val="A9B7C6"/>
-          <w:szCs w:val="24"/>
-          <w:lang w:eastAsia="pt-PT"/>
-        </w:rPr>
-        <w:t xml:space="preserve"> condição valor)  {…}</w:t>
-      </w:r>
-    </w:p>
-    <w:p>
-      <w:pPr>
-        <w:spacing w:after="0" w:line="240" w:lineRule="auto"/>
-      </w:pPr>
-    </w:p>
-    <w:p>
-      <w:pPr>
-        <w:spacing w:after="0" w:line="240" w:lineRule="auto"/>
-      </w:pPr>
-    </w:p>
-    <w:p>
-      <w:pPr>
-        <w:spacing w:after="0" w:line="240" w:lineRule="auto"/>
-      </w:pPr>
-      <w:r>
-        <w:t xml:space="preserve">Em que nível está a ser colocadas as </w:t>
-      </w:r>
-      <w:proofErr w:type="spellStart"/>
-      <w:r>
-        <w:t>Funções_internas</w:t>
-      </w:r>
-      <w:proofErr w:type="spellEnd"/>
-      <w:r>
-        <w:t xml:space="preserve"> “especiais”? e PQ?</w:t>
-      </w:r>
-      <w:r>
-        <w:br/>
-        <w:t>para serem lidas em todos os níveis, fica em “primeira camada”</w:t>
-      </w:r>
-    </w:p>
-    <w:p>
-      <w:pPr>
-        <w:spacing w:after="0" w:line="240" w:lineRule="auto"/>
-      </w:pPr>
-    </w:p>
-    <w:p>
-      <w:pPr>
-        <w:spacing w:after="0" w:line="240" w:lineRule="auto"/>
-      </w:pPr>
-    </w:p>
-    <w:p>
-      <w:pPr>
-        <w:spacing w:after="0" w:line="240" w:lineRule="auto"/>
-      </w:pPr>
-    </w:p>
-    <w:p>
-      <w:pPr>
-        <w:spacing w:after="0" w:line="240" w:lineRule="auto"/>
-      </w:pPr>
-    </w:p>
-    <w:p>
-      <w:pPr>
-        <w:spacing w:after="0" w:line="240" w:lineRule="auto"/>
-      </w:pPr>
-    </w:p>
-    <w:p>
-      <w:pPr>
-        <w:spacing w:after="0" w:line="240" w:lineRule="auto"/>
-      </w:pPr>
-      <w:r>
-        <w:rPr>
-          <w:b/>
-          <w:sz w:val="22"/>
-          <w:u w:val="single"/>
-        </w:rPr>
-        <w:t xml:space="preserve">Analisador Léxico (ficheiro </w:t>
-      </w:r>
-      <w:proofErr w:type="spellStart"/>
-      <w:r>
-        <w:rPr>
-          <w:b/>
-          <w:sz w:val="22"/>
-          <w:u w:val="single"/>
-        </w:rPr>
-        <w:t>flex</w:t>
-      </w:r>
-      <w:proofErr w:type="spellEnd"/>
-      <w:r>
-        <w:rPr>
-          <w:b/>
-          <w:sz w:val="22"/>
-          <w:u w:val="single"/>
-        </w:rPr>
-        <w:t>):</w:t>
-      </w:r>
-    </w:p>
-    <w:p>
-      <w:pPr>
-        <w:jc w:val="both"/>
-        <w:rPr>
-          <w:sz w:val="22"/>
-          <w:u w:val="single"/>
-        </w:rPr>
-      </w:pPr>
-      <w:r>
-        <w:rPr>
-          <w:sz w:val="22"/>
-          <w:u w:val="single"/>
-        </w:rPr>
-        <w:t xml:space="preserve">Inclui </w:t>
-      </w:r>
-      <w:proofErr w:type="spellStart"/>
-      <w:r>
-        <w:rPr>
           <w:i/>
-          <w:sz w:val="22"/>
-          <w:u w:val="single"/>
-        </w:rPr>
-        <w:t>Token’s</w:t>
-      </w:r>
-      <w:proofErr w:type="spellEnd"/>
-      <w:r>
-        <w:rPr>
-          <w:sz w:val="22"/>
-          <w:u w:val="single"/>
-        </w:rPr>
-        <w:t xml:space="preserve"> que permitem a ligação entre o FLEX e o BISON. Expressa as unidades lexicais definidas pelas expressões regulares e define erro, através da função </w:t>
-      </w:r>
-      <w:proofErr w:type="spellStart"/>
-      <w:r>
-        <w:rPr>
-          <w:i/>
-          <w:sz w:val="22"/>
-          <w:u w:val="single"/>
-        </w:rPr>
-        <w:t>yyerror</w:t>
-      </w:r>
-      <w:proofErr w:type="spellEnd"/>
-      <w:r>
-        <w:rPr>
-          <w:sz w:val="22"/>
-          <w:u w:val="single"/>
-        </w:rPr>
-        <w:t>(), qualquer expressão ou unidade léxica que não corresponde às definidas.</w:t>
-      </w:r>
-    </w:p>
-    <w:p>
-      <w:pPr>
-        <w:rPr>
-          <w:b/>
-          <w:sz w:val="22"/>
-          <w:u w:val="single"/>
-        </w:rPr>
-      </w:pPr>
-      <w:r>
-        <w:rPr>
-          <w:b/>
-          <w:sz w:val="22"/>
-          <w:u w:val="single"/>
-        </w:rPr>
-        <w:t xml:space="preserve">Analisador Sintático (ficheiro </w:t>
-      </w:r>
-      <w:proofErr w:type="spellStart"/>
-      <w:r>
-        <w:rPr>
-          <w:b/>
-          <w:i/>
-          <w:sz w:val="22"/>
-          <w:u w:val="single"/>
-        </w:rPr>
-        <w:t>bison</w:t>
-      </w:r>
-      <w:proofErr w:type="spellEnd"/>
-      <w:r>
-        <w:rPr>
-          <w:b/>
-          <w:sz w:val="22"/>
-          <w:u w:val="single"/>
-        </w:rPr>
-        <w:t>):</w:t>
-      </w:r>
-    </w:p>
-    <w:p>
-      <w:pPr>
-        <w:jc w:val="both"/>
-        <w:rPr>
-          <w:sz w:val="22"/>
-          <w:u w:val="single"/>
-        </w:rPr>
-      </w:pPr>
-      <w:r>
-        <w:rPr>
-          <w:sz w:val="22"/>
-          <w:u w:val="single"/>
-        </w:rPr>
-        <w:t xml:space="preserve">Inclui função </w:t>
-      </w:r>
-      <w:proofErr w:type="spellStart"/>
-      <w:r>
-        <w:rPr>
-          <w:i/>
-          <w:sz w:val="22"/>
-          <w:u w:val="single"/>
-        </w:rPr>
-        <w:t>main</w:t>
-      </w:r>
-      <w:proofErr w:type="spellEnd"/>
-      <w:r>
-        <w:rPr>
-          <w:sz w:val="22"/>
-          <w:u w:val="single"/>
-        </w:rPr>
-        <w:t xml:space="preserve">() para lançar programa. Define os </w:t>
-      </w:r>
-      <w:proofErr w:type="spellStart"/>
-      <w:r>
-        <w:rPr>
-          <w:i/>
-          <w:sz w:val="22"/>
-          <w:u w:val="single"/>
-        </w:rPr>
-        <w:t>Token’s</w:t>
-      </w:r>
-      <w:proofErr w:type="spellEnd"/>
-      <w:r>
-        <w:rPr>
-          <w:sz w:val="22"/>
-          <w:u w:val="single"/>
-        </w:rPr>
-        <w:t xml:space="preserve">, como no ficheiro </w:t>
-      </w:r>
-      <w:proofErr w:type="spellStart"/>
-      <w:r>
-        <w:rPr>
-          <w:i/>
-          <w:sz w:val="22"/>
-          <w:u w:val="single"/>
-        </w:rPr>
-        <w:t>Flex</w:t>
-      </w:r>
-      <w:proofErr w:type="spellEnd"/>
-      <w:r>
-        <w:rPr>
-          <w:sz w:val="22"/>
-          <w:u w:val="single"/>
-        </w:rPr>
-        <w:t>, permitindo a recuperação destes. Define a ação de arranque com utilização do %</w:t>
-      </w:r>
-      <w:proofErr w:type="spellStart"/>
-      <w:r>
-        <w:rPr>
-          <w:i/>
-          <w:sz w:val="22"/>
-          <w:u w:val="single"/>
-        </w:rPr>
-        <w:t>start</w:t>
-      </w:r>
-      <w:proofErr w:type="spellEnd"/>
-      <w:r>
-        <w:rPr>
-          <w:sz w:val="22"/>
-          <w:u w:val="single"/>
-        </w:rPr>
-        <w:t xml:space="preserve">. Entre %% encontramos a definição da gramática, sem ambiguidades. Na parte final, após %%, o programa arranca através da função </w:t>
-      </w:r>
-      <w:proofErr w:type="spellStart"/>
-      <w:r>
-        <w:rPr>
-          <w:i/>
-          <w:sz w:val="22"/>
-          <w:u w:val="single"/>
-        </w:rPr>
-        <w:t>main</w:t>
-      </w:r>
-      <w:proofErr w:type="spellEnd"/>
-      <w:r>
-        <w:rPr>
-          <w:sz w:val="22"/>
-          <w:u w:val="single"/>
-        </w:rPr>
-        <w:t>() que lê o ficheiro externo e lança as analises léxica e sintática. Todo o código está comentado.</w:t>
-      </w:r>
-    </w:p>
-    <w:p>
-      <w:pPr>
-        <w:rPr>
-          <w:b/>
-          <w:sz w:val="22"/>
-          <w:u w:val="single"/>
-        </w:rPr>
-      </w:pPr>
-      <w:r>
-        <w:rPr>
-          <w:b/>
-          <w:sz w:val="22"/>
-          <w:u w:val="single"/>
-        </w:rPr>
-        <w:t>Opções Tomadas:</w:t>
-      </w:r>
-    </w:p>
-    <w:p>
-      <w:pPr>
-        <w:jc w:val="both"/>
-        <w:rPr>
-          <w:sz w:val="22"/>
-          <w:u w:val="single"/>
-        </w:rPr>
-      </w:pPr>
-      <w:r>
-        <w:rPr>
-          <w:sz w:val="22"/>
-          <w:u w:val="single"/>
-        </w:rPr>
-        <w:t xml:space="preserve">Comentadas na análise do enunciado, reforço contudo a opção pela estrutura para </w:t>
-      </w:r>
-      <w:proofErr w:type="spellStart"/>
-      <w:r>
-        <w:rPr>
-          <w:i/>
-          <w:sz w:val="22"/>
-          <w:u w:val="single"/>
-        </w:rPr>
-        <w:t>if</w:t>
-      </w:r>
-      <w:r>
-        <w:rPr>
-          <w:sz w:val="22"/>
-          <w:u w:val="single"/>
-        </w:rPr>
-        <w:t>-</w:t>
-      </w:r>
-      <w:r>
-        <w:rPr>
-          <w:i/>
-          <w:sz w:val="22"/>
-          <w:u w:val="single"/>
-        </w:rPr>
-        <w:t>else</w:t>
-      </w:r>
-      <w:proofErr w:type="spellEnd"/>
-      <w:r>
-        <w:rPr>
-          <w:sz w:val="22"/>
-          <w:u w:val="single"/>
-        </w:rPr>
-        <w:t xml:space="preserve"> ser sempre na forma </w:t>
-      </w:r>
-      <w:proofErr w:type="spellStart"/>
-      <w:r>
-        <w:rPr>
-          <w:sz w:val="22"/>
-          <w:u w:val="single"/>
-        </w:rPr>
-        <w:t>if</w:t>
-      </w:r>
-      <w:proofErr w:type="spellEnd"/>
-      <w:r>
-        <w:rPr>
-          <w:sz w:val="22"/>
-          <w:u w:val="single"/>
-        </w:rPr>
-        <w:t xml:space="preserve">(condição){bloco instruções} </w:t>
-      </w:r>
-      <w:proofErr w:type="spellStart"/>
-      <w:r>
-        <w:rPr>
-          <w:i/>
-          <w:sz w:val="22"/>
-          <w:u w:val="single"/>
-        </w:rPr>
-        <w:t>else</w:t>
-      </w:r>
-      <w:proofErr w:type="spellEnd"/>
-      <w:r>
-        <w:rPr>
-          <w:sz w:val="22"/>
-          <w:u w:val="single"/>
-        </w:rPr>
-        <w:t xml:space="preserve"> {bloco instruções}, mas o bloco de instruções pode estar vazio. Assim, como para o Output a utilização de sucesso ou erro como solicitado no enunciado, tendo acrescentado para controlo mais alguns prints, no caso dos erros não coloquei o número de linha, mas poderia ser feito com a opção </w:t>
-      </w:r>
-      <w:proofErr w:type="spellStart"/>
-      <w:r>
-        <w:rPr>
-          <w:i/>
-          <w:sz w:val="22"/>
-          <w:u w:val="single"/>
-        </w:rPr>
-        <w:t>yylineno</w:t>
-      </w:r>
-      <w:proofErr w:type="spellEnd"/>
-      <w:r>
-        <w:rPr>
-          <w:sz w:val="22"/>
-          <w:u w:val="single"/>
-        </w:rPr>
-        <w:t>.</w:t>
-      </w:r>
-    </w:p>
-    <w:p>
-      <w:pPr>
-        <w:spacing w:after="0" w:line="240" w:lineRule="auto"/>
-      </w:pPr>
-      <w:r>
-        <w:br w:type="page"/>
-      </w:r>
+          <w:iCs/>
+        </w:rPr>
+        <w:t>YAILSemErros.txt</w:t>
+      </w:r>
+      <w:r>
+        <w:t>” e fomos efetuando testes à medida que f</w:t>
+      </w:r>
+      <w:r>
+        <w:t>i</w:t>
+      </w:r>
+      <w:r>
+        <w:t>zemos o desenvolvimento.</w:t>
+      </w:r>
+    </w:p>
+    <w:p>
+      <w:pPr>
+        <w:spacing w:after="0"/>
+      </w:pPr>
     </w:p>
     <w:p>
       <w:pPr>
@@ -1337,49 +1214,71 @@
                 <w:pStyle w:val="Bibliografia"/>
                 <w:ind w:left="720" w:hanging="720"/>
                 <w:rPr>
-                  <w:rFonts w:ascii="Times New Roman" w:hAnsi="Times New Roman"/>
+                  <w:rFonts w:cs="Arial"/>
+                  <w:i/>
+                  <w:iCs/>
                   <w:noProof/>
-                  <w:szCs w:val="24"/>
+                  <w:lang w:val="en-US"/>
                 </w:rPr>
               </w:pPr>
               <w:r>
                 <w:rPr>
-                  <w:rFonts w:ascii="Times New Roman" w:hAnsi="Times New Roman"/>
+                  <w:rFonts w:cs="Arial"/>
                 </w:rPr>
                 <w:fldChar w:fldCharType="begin"/>
               </w:r>
               <w:r>
                 <w:rPr>
-                  <w:rFonts w:ascii="Times New Roman" w:hAnsi="Times New Roman"/>
+                  <w:rFonts w:cs="Arial"/>
                 </w:rPr>
                 <w:instrText>BIBLIOGRAPHY</w:instrText>
               </w:r>
               <w:r>
                 <w:rPr>
-                  <w:rFonts w:ascii="Times New Roman" w:hAnsi="Times New Roman"/>
+                  <w:rFonts w:cs="Arial"/>
                 </w:rPr>
                 <w:fldChar w:fldCharType="separate"/>
               </w:r>
               <w:r>
                 <w:rPr>
-                  <w:rFonts w:ascii="Times New Roman" w:hAnsi="Times New Roman"/>
+                  <w:rFonts w:cs="Arial"/>
                   <w:noProof/>
                 </w:rPr>
                 <w:t xml:space="preserve">Aho, A., S. Lam, M., Ravi , S., &amp; D. Ullman, J. (2008). </w:t>
               </w:r>
               <w:r>
                 <w:rPr>
-                  <w:rFonts w:ascii="Times New Roman" w:hAnsi="Times New Roman"/>
+                  <w:rFonts w:cs="Arial"/>
                   <w:i/>
                   <w:iCs/>
                   <w:noProof/>
                   <w:lang w:val="en-US"/>
                 </w:rPr>
-                <w:t>Compilers: principles, techniques and tools</w:t>
+                <w:t>Compilers: principles,</w:t>
               </w:r>
               <w:r>
                 <w:rPr>
-                  <w:rFonts w:ascii="Times New Roman" w:hAnsi="Times New Roman"/>
+                  <w:rFonts w:cs="Arial"/>
+                  <w:i/>
+                  <w:iCs/>
+                  <w:noProof/>
+                  <w:lang w:val="en-US"/>
+                </w:rPr>
+                <w:t xml:space="preserve"> </w:t>
+              </w:r>
+              <w:r>
+                <w:rPr>
+                  <w:rFonts w:cs="Arial"/>
+                  <w:i/>
+                  <w:iCs/>
+                  <w:noProof/>
+                  <w:lang w:val="en-US"/>
+                </w:rPr>
+                <w:t>techniques and tools</w:t>
+              </w:r>
+              <w:r>
+                <w:rPr>
+                  <w:rFonts w:cs="Arial"/>
                   <w:noProof/>
                   <w:lang w:val="en-US"/>
                 </w:rPr>
@@ -1387,7 +1286,7 @@
               </w:r>
               <w:r>
                 <w:rPr>
-                  <w:rFonts w:ascii="Times New Roman" w:hAnsi="Times New Roman"/>
+                  <w:rFonts w:cs="Arial"/>
                   <w:noProof/>
                 </w:rPr>
                 <w:t>Universidade Federal de Minas Gerais, Brasil: Pearson.</w:t>
@@ -1398,20 +1297,20 @@
                 <w:pStyle w:val="Bibliografia"/>
                 <w:ind w:left="720" w:hanging="720"/>
                 <w:rPr>
-                  <w:rFonts w:ascii="Times New Roman" w:hAnsi="Times New Roman"/>
+                  <w:rFonts w:cs="Arial"/>
                   <w:noProof/>
                 </w:rPr>
               </w:pPr>
               <w:r>
                 <w:rPr>
-                  <w:rFonts w:ascii="Times New Roman" w:hAnsi="Times New Roman"/>
+                  <w:rFonts w:cs="Arial"/>
                   <w:noProof/>
                 </w:rPr>
                 <w:t xml:space="preserve">Reis Santos, P., &amp; Thibault, L. (2015). </w:t>
               </w:r>
               <w:r>
                 <w:rPr>
-                  <w:rFonts w:ascii="Times New Roman" w:hAnsi="Times New Roman"/>
+                  <w:rFonts w:cs="Arial"/>
                   <w:i/>
                   <w:iCs/>
                   <w:noProof/>
@@ -1420,7 +1319,7 @@
               </w:r>
               <w:r>
                 <w:rPr>
-                  <w:rFonts w:ascii="Times New Roman" w:hAnsi="Times New Roman"/>
+                  <w:rFonts w:cs="Arial"/>
                   <w:noProof/>
                 </w:rPr>
                 <w:t xml:space="preserve"> FCA.</w:t>
@@ -1429,7 +1328,7 @@
             <w:p>
               <w:r>
                 <w:rPr>
-                  <w:rFonts w:ascii="Times New Roman" w:hAnsi="Times New Roman"/>
+                  <w:rFonts w:cs="Arial"/>
                   <w:b/>
                   <w:bCs/>
                 </w:rPr>
@@ -1440,10 +1339,9 @@
         </w:sdt>
       </w:sdtContent>
     </w:sdt>
-    <w:p/>
     <w:sectPr>
-      <w:footerReference w:type="default" r:id="rId9"/>
-      <w:footerReference w:type="first" r:id="rId10"/>
+      <w:footerReference w:type="default" r:id="rId11"/>
+      <w:footerReference w:type="first" r:id="rId12"/>
       <w:pgSz w:w="11906" w:h="16838"/>
       <w:pgMar w:top="1417" w:right="1701" w:bottom="1417" w:left="1701" w:header="708" w:footer="708" w:gutter="0"/>
       <w:cols w:space="708"/>
@@ -3341,6 +3239,25 @@
     <w:unhideWhenUsed/>
     <w:rsid w:val="00C70E85"/>
   </w:style>
+  <w:style w:type="paragraph" w:styleId="Legenda">
+    <w:name w:val="caption"/>
+    <w:basedOn w:val="Normal"/>
+    <w:next w:val="Normal"/>
+    <w:uiPriority w:val="35"/>
+    <w:unhideWhenUsed/>
+    <w:qFormat/>
+    <w:rsid w:val="00AD58B6"/>
+    <w:pPr>
+      <w:spacing w:after="200" w:line="240" w:lineRule="auto"/>
+    </w:pPr>
+    <w:rPr>
+      <w:i/>
+      <w:iCs/>
+      <w:color w:val="1F497D" w:themeColor="text2"/>
+      <w:sz w:val="18"/>
+      <w:szCs w:val="18"/>
+    </w:rPr>
+  </w:style>
 </w:styles>
 </file>
 
@@ -3709,10 +3626,250 @@
 </b:Sources>
 </file>
 
+<file path=customXml/item2.xml><?xml version="1.0" encoding="utf-8"?>
+<ct:contentTypeSchema xmlns:ct="http://schemas.microsoft.com/office/2006/metadata/contentType" xmlns:ma="http://schemas.microsoft.com/office/2006/metadata/properties/metaAttributes" ct:_="" ma:_="" ma:contentTypeName="Documento" ma:contentTypeID="0x01010099C467B8A33EF0458C4C971D5E95A612" ma:contentTypeVersion="13" ma:contentTypeDescription="Criar um novo documento." ma:contentTypeScope="" ma:versionID="c43ca48b6c3a5eb7e3b6baef67585d76">
+  <xsd:schema xmlns:xsd="http://www.w3.org/2001/XMLSchema" xmlns:xs="http://www.w3.org/2001/XMLSchema" xmlns:p="http://schemas.microsoft.com/office/2006/metadata/properties" xmlns:ns2="628b6340-57ea-4f26-8244-6ee65c557bed" xmlns:ns3="40ced0c0-c620-4d41-b88f-b274f597e856" targetNamespace="http://schemas.microsoft.com/office/2006/metadata/properties" ma:root="true" ma:fieldsID="b84d0488e4d5a69df2788de68af4bf88" ns2:_="" ns3:_="">
+    <xsd:import namespace="628b6340-57ea-4f26-8244-6ee65c557bed"/>
+    <xsd:import namespace="40ced0c0-c620-4d41-b88f-b274f597e856"/>
+    <xsd:element name="properties">
+      <xsd:complexType>
+        <xsd:sequence>
+          <xsd:element name="documentManagement">
+            <xsd:complexType>
+              <xsd:all>
+                <xsd:element ref="ns2:MediaServiceMetadata" minOccurs="0"/>
+                <xsd:element ref="ns2:MediaServiceFastMetadata" minOccurs="0"/>
+                <xsd:element ref="ns2:MediaLengthInSeconds" minOccurs="0"/>
+                <xsd:element ref="ns2:lcf76f155ced4ddcb4097134ff3c332f" minOccurs="0"/>
+                <xsd:element ref="ns3:TaxCatchAll" minOccurs="0"/>
+                <xsd:element ref="ns2:MediaServiceOCR" minOccurs="0"/>
+                <xsd:element ref="ns2:MediaServiceGenerationTime" minOccurs="0"/>
+                <xsd:element ref="ns2:MediaServiceEventHashCode" minOccurs="0"/>
+                <xsd:element ref="ns2:MediaServiceDateTaken" minOccurs="0"/>
+                <xsd:element ref="ns3:SharedWithUsers" minOccurs="0"/>
+                <xsd:element ref="ns3:SharedWithDetails" minOccurs="0"/>
+                <xsd:element ref="ns2:MediaServiceLocation" minOccurs="0"/>
+              </xsd:all>
+            </xsd:complexType>
+          </xsd:element>
+        </xsd:sequence>
+      </xsd:complexType>
+    </xsd:element>
+  </xsd:schema>
+  <xsd:schema xmlns:xsd="http://www.w3.org/2001/XMLSchema" xmlns:xs="http://www.w3.org/2001/XMLSchema" xmlns:dms="http://schemas.microsoft.com/office/2006/documentManagement/types" xmlns:pc="http://schemas.microsoft.com/office/infopath/2007/PartnerControls" targetNamespace="628b6340-57ea-4f26-8244-6ee65c557bed" elementFormDefault="qualified">
+    <xsd:import namespace="http://schemas.microsoft.com/office/2006/documentManagement/types"/>
+    <xsd:import namespace="http://schemas.microsoft.com/office/infopath/2007/PartnerControls"/>
+    <xsd:element name="MediaServiceMetadata" ma:index="8" nillable="true" ma:displayName="MediaServiceMetadata" ma:hidden="true" ma:internalName="MediaServiceMetadata" ma:readOnly="true">
+      <xsd:simpleType>
+        <xsd:restriction base="dms:Note"/>
+      </xsd:simpleType>
+    </xsd:element>
+    <xsd:element name="MediaServiceFastMetadata" ma:index="9" nillable="true" ma:displayName="MediaServiceFastMetadata" ma:hidden="true" ma:internalName="MediaServiceFastMetadata" ma:readOnly="true">
+      <xsd:simpleType>
+        <xsd:restriction base="dms:Note"/>
+      </xsd:simpleType>
+    </xsd:element>
+    <xsd:element name="MediaLengthInSeconds" ma:index="10" nillable="true" ma:displayName="MediaLengthInSeconds" ma:hidden="true" ma:internalName="MediaLengthInSeconds" ma:readOnly="true">
+      <xsd:simpleType>
+        <xsd:restriction base="dms:Unknown"/>
+      </xsd:simpleType>
+    </xsd:element>
+    <xsd:element name="lcf76f155ced4ddcb4097134ff3c332f" ma:index="12" nillable="true" ma:taxonomy="true" ma:internalName="lcf76f155ced4ddcb4097134ff3c332f" ma:taxonomyFieldName="MediaServiceImageTags" ma:displayName="Etiquetas de Imagem" ma:readOnly="false" ma:fieldId="{5cf76f15-5ced-4ddc-b409-7134ff3c332f}" ma:taxonomyMulti="true" ma:sspId="e8b24f13-02f2-4f08-bbac-539b383a6b06" ma:termSetId="09814cd3-568e-fe90-9814-8d621ff8fb84" ma:anchorId="fba54fb3-c3e1-fe81-a776-ca4b69148c4d" ma:open="true" ma:isKeyword="false">
+      <xsd:complexType>
+        <xsd:sequence>
+          <xsd:element ref="pc:Terms" minOccurs="0" maxOccurs="1"/>
+        </xsd:sequence>
+      </xsd:complexType>
+    </xsd:element>
+    <xsd:element name="MediaServiceOCR" ma:index="14" nillable="true" ma:displayName="Extracted Text" ma:internalName="MediaServiceOCR" ma:readOnly="true">
+      <xsd:simpleType>
+        <xsd:restriction base="dms:Note">
+          <xsd:maxLength value="255"/>
+        </xsd:restriction>
+      </xsd:simpleType>
+    </xsd:element>
+    <xsd:element name="MediaServiceGenerationTime" ma:index="15" nillable="true" ma:displayName="MediaServiceGenerationTime" ma:hidden="true" ma:internalName="MediaServiceGenerationTime" ma:readOnly="true">
+      <xsd:simpleType>
+        <xsd:restriction base="dms:Text"/>
+      </xsd:simpleType>
+    </xsd:element>
+    <xsd:element name="MediaServiceEventHashCode" ma:index="16" nillable="true" ma:displayName="MediaServiceEventHashCode" ma:hidden="true" ma:internalName="MediaServiceEventHashCode" ma:readOnly="true">
+      <xsd:simpleType>
+        <xsd:restriction base="dms:Text"/>
+      </xsd:simpleType>
+    </xsd:element>
+    <xsd:element name="MediaServiceDateTaken" ma:index="17" nillable="true" ma:displayName="MediaServiceDateTaken" ma:hidden="true" ma:indexed="true" ma:internalName="MediaServiceDateTaken" ma:readOnly="true">
+      <xsd:simpleType>
+        <xsd:restriction base="dms:Text"/>
+      </xsd:simpleType>
+    </xsd:element>
+    <xsd:element name="MediaServiceLocation" ma:index="20" nillable="true" ma:displayName="Location" ma:indexed="true" ma:internalName="MediaServiceLocation" ma:readOnly="true">
+      <xsd:simpleType>
+        <xsd:restriction base="dms:Text"/>
+      </xsd:simpleType>
+    </xsd:element>
+  </xsd:schema>
+  <xsd:schema xmlns:xsd="http://www.w3.org/2001/XMLSchema" xmlns:xs="http://www.w3.org/2001/XMLSchema" xmlns:dms="http://schemas.microsoft.com/office/2006/documentManagement/types" xmlns:pc="http://schemas.microsoft.com/office/infopath/2007/PartnerControls" targetNamespace="40ced0c0-c620-4d41-b88f-b274f597e856" elementFormDefault="qualified">
+    <xsd:import namespace="http://schemas.microsoft.com/office/2006/documentManagement/types"/>
+    <xsd:import namespace="http://schemas.microsoft.com/office/infopath/2007/PartnerControls"/>
+    <xsd:element name="TaxCatchAll" ma:index="13" nillable="true" ma:displayName="Taxonomy Catch All Column" ma:hidden="true" ma:list="{525643b0-8a33-45e5-83bf-78c93f651cc3}" ma:internalName="TaxCatchAll" ma:showField="CatchAllData" ma:web="40ced0c0-c620-4d41-b88f-b274f597e856">
+      <xsd:complexType>
+        <xsd:complexContent>
+          <xsd:extension base="dms:MultiChoiceLookup">
+            <xsd:sequence>
+              <xsd:element name="Value" type="dms:Lookup" maxOccurs="unbounded" minOccurs="0" nillable="true"/>
+            </xsd:sequence>
+          </xsd:extension>
+        </xsd:complexContent>
+      </xsd:complexType>
+    </xsd:element>
+    <xsd:element name="SharedWithUsers" ma:index="18" nillable="true" ma:displayName="Partilhado Com" ma:internalName="SharedWithUsers" ma:readOnly="true">
+      <xsd:complexType>
+        <xsd:complexContent>
+          <xsd:extension base="dms:UserMulti">
+            <xsd:sequence>
+              <xsd:element name="UserInfo" minOccurs="0" maxOccurs="unbounded">
+                <xsd:complexType>
+                  <xsd:sequence>
+                    <xsd:element name="DisplayName" type="xsd:string" minOccurs="0"/>
+                    <xsd:element name="AccountId" type="dms:UserId" minOccurs="0" nillable="true"/>
+                    <xsd:element name="AccountType" type="xsd:string" minOccurs="0"/>
+                  </xsd:sequence>
+                </xsd:complexType>
+              </xsd:element>
+            </xsd:sequence>
+          </xsd:extension>
+        </xsd:complexContent>
+      </xsd:complexType>
+    </xsd:element>
+    <xsd:element name="SharedWithDetails" ma:index="19" nillable="true" ma:displayName="Detalhes de Partilhado Com" ma:internalName="SharedWithDetails" ma:readOnly="true">
+      <xsd:simpleType>
+        <xsd:restriction base="dms:Note">
+          <xsd:maxLength value="255"/>
+        </xsd:restriction>
+      </xsd:simpleType>
+    </xsd:element>
+  </xsd:schema>
+  <xsd:schema xmlns="http://schemas.openxmlformats.org/package/2006/metadata/core-properties" xmlns:xsd="http://www.w3.org/2001/XMLSchema" xmlns:xsi="http://www.w3.org/2001/XMLSchema-instance" xmlns:dc="http://purl.org/dc/elements/1.1/" xmlns:dcterms="http://purl.org/dc/terms/" xmlns:odoc="http://schemas.microsoft.com/internal/obd" targetNamespace="http://schemas.openxmlformats.org/package/2006/metadata/core-properties" elementFormDefault="qualified" attributeFormDefault="unqualified" blockDefault="#all">
+    <xsd:import namespace="http://purl.org/dc/elements/1.1/" schemaLocation="http://dublincore.org/schemas/xmls/qdc/2003/04/02/dc.xsd"/>
+    <xsd:import namespace="http://purl.org/dc/terms/" schemaLocation="http://dublincore.org/schemas/xmls/qdc/2003/04/02/dcterms.xsd"/>
+    <xsd:element name="coreProperties" type="CT_coreProperties"/>
+    <xsd:complexType name="CT_coreProperties">
+      <xsd:all>
+        <xsd:element ref="dc:creator" minOccurs="0" maxOccurs="1"/>
+        <xsd:element ref="dcterms:created" minOccurs="0" maxOccurs="1"/>
+        <xsd:element ref="dc:identifier" minOccurs="0" maxOccurs="1"/>
+        <xsd:element name="contentType" minOccurs="0" maxOccurs="1" type="xsd:string" ma:index="0" ma:displayName="Tipo de Conteúdo"/>
+        <xsd:element ref="dc:title" minOccurs="0" maxOccurs="1" ma:index="4" ma:displayName="Título"/>
+        <xsd:element ref="dc:subject" minOccurs="0" maxOccurs="1"/>
+        <xsd:element ref="dc:description" minOccurs="0" maxOccurs="1"/>
+        <xsd:element name="keywords" minOccurs="0" maxOccurs="1" type="xsd:string"/>
+        <xsd:element ref="dc:language" minOccurs="0" maxOccurs="1"/>
+        <xsd:element name="category" minOccurs="0" maxOccurs="1" type="xsd:string"/>
+        <xsd:element name="version" minOccurs="0" maxOccurs="1" type="xsd:string"/>
+        <xsd:element name="revision" minOccurs="0" maxOccurs="1" type="xsd:string">
+          <xsd:annotation>
+            <xsd:documentation>
+                        This value indicates the number of saves or revisions. The application is responsible for updating this value after each revision.
+                    </xsd:documentation>
+          </xsd:annotation>
+        </xsd:element>
+        <xsd:element name="lastModifiedBy" minOccurs="0" maxOccurs="1" type="xsd:string"/>
+        <xsd:element ref="dcterms:modified" minOccurs="0" maxOccurs="1"/>
+        <xsd:element name="contentStatus" minOccurs="0" maxOccurs="1" type="xsd:string"/>
+      </xsd:all>
+    </xsd:complexType>
+  </xsd:schema>
+  <xs:schema xmlns:pc="http://schemas.microsoft.com/office/infopath/2007/PartnerControls" xmlns:xs="http://www.w3.org/2001/XMLSchema" targetNamespace="http://schemas.microsoft.com/office/infopath/2007/PartnerControls" elementFormDefault="qualified" attributeFormDefault="unqualified">
+    <xs:element name="Person">
+      <xs:complexType>
+        <xs:sequence>
+          <xs:element ref="pc:DisplayName" minOccurs="0"/>
+          <xs:element ref="pc:AccountId" minOccurs="0"/>
+          <xs:element ref="pc:AccountType" minOccurs="0"/>
+        </xs:sequence>
+      </xs:complexType>
+    </xs:element>
+    <xs:element name="DisplayName" type="xs:string"/>
+    <xs:element name="AccountId" type="xs:string"/>
+    <xs:element name="AccountType" type="xs:string"/>
+    <xs:element name="BDCAssociatedEntity">
+      <xs:complexType>
+        <xs:sequence>
+          <xs:element ref="pc:BDCEntity" minOccurs="0" maxOccurs="unbounded"/>
+        </xs:sequence>
+        <xs:attribute ref="pc:EntityNamespace"/>
+        <xs:attribute ref="pc:EntityName"/>
+        <xs:attribute ref="pc:SystemInstanceName"/>
+        <xs:attribute ref="pc:AssociationName"/>
+      </xs:complexType>
+    </xs:element>
+    <xs:attribute name="EntityNamespace" type="xs:string"/>
+    <xs:attribute name="EntityName" type="xs:string"/>
+    <xs:attribute name="SystemInstanceName" type="xs:string"/>
+    <xs:attribute name="AssociationName" type="xs:string"/>
+    <xs:element name="BDCEntity">
+      <xs:complexType>
+        <xs:sequence>
+          <xs:element ref="pc:EntityDisplayName" minOccurs="0"/>
+          <xs:element ref="pc:EntityInstanceReference" minOccurs="0"/>
+          <xs:element ref="pc:EntityId1" minOccurs="0"/>
+          <xs:element ref="pc:EntityId2" minOccurs="0"/>
+          <xs:element ref="pc:EntityId3" minOccurs="0"/>
+          <xs:element ref="pc:EntityId4" minOccurs="0"/>
+          <xs:element ref="pc:EntityId5" minOccurs="0"/>
+        </xs:sequence>
+      </xs:complexType>
+    </xs:element>
+    <xs:element name="EntityDisplayName" type="xs:string"/>
+    <xs:element name="EntityInstanceReference" type="xs:string"/>
+    <xs:element name="EntityId1" type="xs:string"/>
+    <xs:element name="EntityId2" type="xs:string"/>
+    <xs:element name="EntityId3" type="xs:string"/>
+    <xs:element name="EntityId4" type="xs:string"/>
+    <xs:element name="EntityId5" type="xs:string"/>
+    <xs:element name="Terms">
+      <xs:complexType>
+        <xs:sequence>
+          <xs:element ref="pc:TermInfo" minOccurs="0" maxOccurs="unbounded"/>
+        </xs:sequence>
+      </xs:complexType>
+    </xs:element>
+    <xs:element name="TermInfo">
+      <xs:complexType>
+        <xs:sequence>
+          <xs:element ref="pc:TermName" minOccurs="0"/>
+          <xs:element ref="pc:TermId" minOccurs="0"/>
+        </xs:sequence>
+      </xs:complexType>
+    </xs:element>
+    <xs:element name="TermName" type="xs:string"/>
+    <xs:element name="TermId" type="xs:string"/>
+  </xs:schema>
+</ct:contentTypeSchema>
+</file>
+
+<file path=customXml/item3.xml><?xml version="1.0" encoding="utf-8"?>
+<?mso-contentType ?>
+<FormTemplates xmlns="http://schemas.microsoft.com/sharepoint/v3/contenttype/forms">
+  <Display>DocumentLibraryForm</Display>
+  <Edit>DocumentLibraryForm</Edit>
+  <New>DocumentLibraryForm</New>
+</FormTemplates>
+</file>
+
 <file path=customXml/itemProps1.xml><?xml version="1.0" encoding="utf-8"?>
 <ds:datastoreItem xmlns:ds="http://schemas.openxmlformats.org/officeDocument/2006/customXml" ds:itemID="{7CB3A7ED-8021-41FE-AA5E-54114150C99C}">
   <ds:schemaRefs>
     <ds:schemaRef ds:uri="http://schemas.openxmlformats.org/officeDocument/2006/bibliography"/>
   </ds:schemaRefs>
 </ds:datastoreItem>
+</file>
+
+<file path=customXml/itemProps2.xml><?xml version="1.0" encoding="utf-8"?>
+<ds:datastoreItem xmlns:ds="http://schemas.openxmlformats.org/officeDocument/2006/customXml" ds:itemID="{31B16114-0BE0-4232-B845-A77E7BA37FCF}"/>
+</file>
+
+<file path=customXml/itemProps3.xml><?xml version="1.0" encoding="utf-8"?>
+<ds:datastoreItem xmlns:ds="http://schemas.openxmlformats.org/officeDocument/2006/customXml" ds:itemID="{6515AAC6-18D6-4E1D-B7F7-9EAA3B47A1C7}"/>
 </file>
</xml_diff>

<commit_message>
teste YAILsemErros.txt com sucesso para Structs, Global, Main
</commit_message>
<xml_diff>
--- a/Uab.EFolioA/RelatórioEquipa.docx
+++ b/Uab.EFolioA/RelatórioEquipa.docx
@@ -24,7 +24,7 @@
                     <pic:cNvPicPr/>
                   </pic:nvPicPr>
                   <pic:blipFill>
-                    <a:blip r:embed="rId8" cstate="print">
+                    <a:blip r:embed="rId10" cstate="print">
                       <a:extLst>
                         <a:ext uri="{28A0092B-C50C-407E-A947-70E740481C1C}">
                           <a14:useLocalDpi xmlns:a14="http://schemas.microsoft.com/office/drawing/2010/main" val="0"/>
@@ -182,51 +182,25 @@
       </w:r>
     </w:p>
     <w:p>
-      <w:pPr>
-        <w:rPr>
-          <w:lang w:val="en-US"/>
-        </w:rPr>
-      </w:pPr>
-      <w:r>
-        <w:rPr>
-          <w:lang w:val="en-US"/>
-        </w:rPr>
+      <w:r>
         <w:t xml:space="preserve">- </w:t>
       </w:r>
       <w:r>
-        <w:rPr>
-          <w:lang w:val="en-US"/>
-        </w:rPr>
         <w:t xml:space="preserve">Inês </w:t>
       </w:r>
       <w:r>
-        <w:rPr>
-          <w:lang w:val="en-US"/>
-        </w:rPr>
         <w:t>Oliveira, 2001090</w:t>
       </w:r>
       <w:r>
-        <w:rPr>
-          <w:lang w:val="en-US"/>
-        </w:rPr>
         <w:t xml:space="preserve"> </w:t>
       </w:r>
       <w:r>
-        <w:rPr>
-          <w:lang w:val="en-US"/>
-        </w:rPr>
         <w:t>(</w:t>
       </w:r>
       <w:r>
-        <w:rPr>
-          <w:lang w:val="en-US"/>
-        </w:rPr>
         <w:t>Alt + C ++ Elite</w:t>
       </w:r>
       <w:r>
-        <w:rPr>
-          <w:lang w:val="en-US"/>
-        </w:rPr>
         <w:t>)</w:t>
       </w:r>
     </w:p>
@@ -415,6 +389,7 @@
     <w:p>
       <w:pPr>
         <w:spacing w:after="0"/>
+        <w:jc w:val="both"/>
       </w:pPr>
       <w:r>
         <w:t>De acordo com o enunciado, pretende-se, em grupo, construir um compilador para a linguagem YAIL, apresentando as análises léxica e sintática correspondentes.</w:t>
@@ -423,6 +398,7 @@
     <w:p>
       <w:pPr>
         <w:spacing w:after="0"/>
+        <w:jc w:val="both"/>
       </w:pPr>
       <w:r>
         <w:t>Numa primeira fase escolhemos realizar um compilador em C++, mas ao longo do percurso, surgiram dificuldades de funcionalidade e devido às diversas incompatibilidades, alterou-se a linguagem para C, em consenso com todos os elementos do grupo.</w:t>
@@ -431,6 +407,7 @@
     <w:p>
       <w:pPr>
         <w:spacing w:after="0"/>
+        <w:jc w:val="both"/>
       </w:pPr>
       <w:r>
         <w:t>Juntos, na nossa opinião, C, FLEX e BISON formam um conjunto de ferramentas poderosas e flexíveis para o desenvolvimento de um compilador, pois automatizam muitas das tarefas necessárias nesse processo, além disso, podem aumentar a eficiência e a precisão, embora num primeiro contacto a relação entre ambos apresentou dificuldades e exigiu empenho. Em suma, percebemos que a combinação dessas tecnologias permite que o compilador seja criado de forma mais rápida e eficiente, sem sacrificar o desempenho ou a qualidade do código.</w:t>
@@ -439,6 +416,7 @@
     <w:p>
       <w:pPr>
         <w:spacing w:after="0"/>
+        <w:jc w:val="both"/>
       </w:pPr>
       <w:r>
         <w:t xml:space="preserve">No entanto, apesar de acreditarmos que a nossa escolha foi a mais adequada, o uso do FLEX e BISON apresentou algumas dificuldades. Foi necessário, conhecimento sólido em teoria da linguagem e gramática formal, para a estruturação e criação de gramáticas corretas e sem ambiguidade. Entender a correta diferença entre análise léxica e sintática, além de compreender a sintaxe dessas ferramentas. </w:t>
@@ -447,6 +425,7 @@
     <w:p>
       <w:pPr>
         <w:spacing w:after="0"/>
+        <w:jc w:val="both"/>
       </w:pPr>
       <w:r>
         <w:t>Outra dificuldade foi o processo de depuração; identificar e corrigir erros no código, nem sempre foi tarefa fácil, no entanto, com dedicação, esforço e pesquisa, conseguimos ultrapassar essas dificuldades e aproveitar os benefícios destas ferramentas na construção do nosso compilador.</w:t>
@@ -458,6 +437,7 @@
     <w:p>
       <w:pPr>
         <w:spacing w:after="0" w:line="240" w:lineRule="auto"/>
+        <w:jc w:val="both"/>
         <w:rPr>
           <w:b/>
           <w:bCs/>
@@ -475,6 +455,7 @@
     <w:p>
       <w:pPr>
         <w:spacing w:after="0" w:line="240" w:lineRule="auto"/>
+        <w:jc w:val="both"/>
         <w:rPr>
           <w:b/>
           <w:bCs/>
@@ -484,6 +465,7 @@
     <w:p>
       <w:pPr>
         <w:spacing w:after="0"/>
+        <w:jc w:val="both"/>
       </w:pPr>
       <w:r>
         <w:t xml:space="preserve">Depois de optarmos pela escolha do FLEX, procedemos à criação da gramática necessária para a linguagem YAIL. Através do ficheiro </w:t>
@@ -623,6 +605,7 @@
     <w:p>
       <w:pPr>
         <w:spacing w:after="0"/>
+        <w:jc w:val="both"/>
       </w:pPr>
       <w:r>
         <w:t xml:space="preserve">Além disso, neste ficheiro também estão presentes </w:t>
@@ -651,6 +634,7 @@
     <w:p>
       <w:pPr>
         <w:spacing w:after="0"/>
+        <w:jc w:val="both"/>
       </w:pPr>
       <w:r>
         <w:t>Através do comando “</w:t>
@@ -713,6 +697,7 @@
     <w:p>
       <w:pPr>
         <w:spacing w:after="0"/>
+        <w:jc w:val="both"/>
       </w:pPr>
       <w:r>
         <w:t>No ficheiro “</w:t>
@@ -799,39 +784,25 @@
           <w:i/>
           <w:iCs/>
         </w:rPr>
-        <w:t>i</w:t>
-      </w:r>
+        <w:t>if-else</w:t>
+      </w:r>
+      <w:proofErr w:type="spellEnd"/>
+      <w:r>
+        <w:t>, ou</w:t>
+      </w:r>
+      <w:r>
+        <w:t xml:space="preserve"> </w:t>
+      </w:r>
+      <w:proofErr w:type="spellStart"/>
       <w:r>
         <w:rPr>
           <w:i/>
           <w:iCs/>
         </w:rPr>
-        <w:t>f-else</w:t>
+        <w:t>while</w:t>
       </w:r>
       <w:proofErr w:type="spellEnd"/>
       <w:r>
-        <w:t>, ou</w:t>
-      </w:r>
-      <w:r>
-        <w:t xml:space="preserve"> </w:t>
-      </w:r>
-      <w:r>
-        <w:rPr>
-          <w:i/>
-          <w:iCs/>
-        </w:rPr>
-        <w:t>w</w:t>
-      </w:r>
-      <w:proofErr w:type="spellStart"/>
-      <w:r>
-        <w:rPr>
-          <w:i/>
-          <w:iCs/>
-        </w:rPr>
-        <w:t>hile</w:t>
-      </w:r>
-      <w:proofErr w:type="spellEnd"/>
-      <w:r>
         <w:t>, dado que estes apenas são válidos dentro de funções, como é possível visualizar no exemplo infra</w:t>
       </w:r>
       <w:r>
@@ -841,13 +812,14 @@
     <w:p>
       <w:pPr>
         <w:spacing w:after="0"/>
+        <w:jc w:val="both"/>
       </w:pPr>
     </w:p>
     <w:p>
       <w:pPr>
         <w:keepNext/>
         <w:spacing w:after="0"/>
-        <w:jc w:val="center"/>
+        <w:jc w:val="both"/>
       </w:pPr>
       <w:r>
         <w:rPr>
@@ -871,7 +843,7 @@
                     </pic:cNvPicPr>
                   </pic:nvPicPr>
                   <pic:blipFill>
-                    <a:blip r:embed="rId9">
+                    <a:blip r:embed="rId11">
                       <a:extLst>
                         <a:ext uri="{28A0092B-C50C-407E-A947-70E740481C1C}">
                           <a14:useLocalDpi xmlns:a14="http://schemas.microsoft.com/office/drawing/2010/main" val="0"/>
@@ -911,34 +883,32 @@
       <w:r>
         <w:t xml:space="preserve">Figura </w:t>
       </w:r>
-      <w:r>
-        <w:fldChar w:fldCharType="begin"/>
-      </w:r>
-      <w:r>
-        <w:instrText xml:space="preserve"> SEQ Figura \* ARABIC </w:instrText>
-      </w:r>
-      <w:r>
-        <w:fldChar w:fldCharType="separate"/>
-      </w:r>
-      <w:r>
-        <w:rPr>
-          <w:noProof/>
-        </w:rPr>
-        <w:t>1</w:t>
-      </w:r>
-      <w:r>
-        <w:fldChar w:fldCharType="end"/>
-      </w:r>
+      <w:fldSimple w:instr=" SEQ Figura \* ARABIC ">
+        <w:r>
+          <w:rPr>
+            <w:noProof/>
+          </w:rPr>
+          <w:t>1</w:t>
+        </w:r>
+      </w:fldSimple>
       <w:r>
         <w:t xml:space="preserve"> - Programa YAIL sem erros</w:t>
       </w:r>
     </w:p>
-    <w:p/>
-    <w:p/>
+    <w:p>
+      <w:pPr>
+        <w:jc w:val="both"/>
+      </w:pPr>
+    </w:p>
+    <w:p>
+      <w:pPr>
+        <w:jc w:val="both"/>
+      </w:pPr>
+    </w:p>
     <w:p>
       <w:pPr>
         <w:keepNext/>
-        <w:jc w:val="center"/>
+        <w:jc w:val="both"/>
       </w:pPr>
       <w:r>
         <w:rPr>
@@ -963,7 +933,7 @@
                     </pic:cNvPicPr>
                   </pic:nvPicPr>
                   <pic:blipFill>
-                    <a:blip r:embed="rId10">
+                    <a:blip r:embed="rId12">
                       <a:extLst>
                         <a:ext uri="{28A0092B-C50C-407E-A947-70E740481C1C}">
                           <a14:useLocalDpi xmlns:a14="http://schemas.microsoft.com/office/drawing/2010/main" val="0"/>
@@ -1003,32 +973,27 @@
       <w:r>
         <w:t xml:space="preserve">Figura </w:t>
       </w:r>
-      <w:r>
-        <w:fldChar w:fldCharType="begin"/>
-      </w:r>
-      <w:r>
-        <w:instrText xml:space="preserve"> SEQ Figura \* ARABIC </w:instrText>
-      </w:r>
-      <w:r>
-        <w:fldChar w:fldCharType="separate"/>
-      </w:r>
-      <w:r>
-        <w:rPr>
-          <w:noProof/>
-        </w:rPr>
-        <w:t>2</w:t>
-      </w:r>
-      <w:r>
-        <w:fldChar w:fldCharType="end"/>
-      </w:r>
+      <w:fldSimple w:instr=" SEQ Figura \* ARABIC ">
+        <w:r>
+          <w:rPr>
+            <w:noProof/>
+          </w:rPr>
+          <w:t>2</w:t>
+        </w:r>
+      </w:fldSimple>
       <w:r>
         <w:t xml:space="preserve"> - Programa YAIL com erros</w:t>
       </w:r>
     </w:p>
-    <w:p/>
+    <w:p>
+      <w:pPr>
+        <w:jc w:val="both"/>
+      </w:pPr>
+    </w:p>
     <w:p>
       <w:pPr>
         <w:spacing w:after="0"/>
+        <w:jc w:val="both"/>
       </w:pPr>
       <w:r>
         <w:t xml:space="preserve">Para melhor compreensão do que se realiza durante a leitura do próprio, adaptaram-se as mensagens de alerta de erros, tais como identificação da linha e o tipo de </w:t>
@@ -1049,6 +1014,7 @@
     <w:p>
       <w:pPr>
         <w:spacing w:after="0"/>
+        <w:jc w:val="both"/>
       </w:pPr>
       <w:r>
         <w:t xml:space="preserve">Adicionalmente, também optamos por incluir </w:t>
@@ -1083,6 +1049,7 @@
     <w:p>
       <w:pPr>
         <w:spacing w:after="0"/>
+        <w:jc w:val="both"/>
       </w:pPr>
       <w:r>
         <w:t xml:space="preserve">Para compilar o analisador sintático através do analisador lexical, criamos um ficheiro </w:t>
@@ -1218,7 +1185,6 @@
                   <w:i/>
                   <w:iCs/>
                   <w:noProof/>
-                  <w:lang w:val="en-US"/>
                 </w:rPr>
               </w:pPr>
               <w:r>
@@ -1340,8 +1306,8 @@
       </w:sdtContent>
     </w:sdt>
     <w:sectPr>
-      <w:footerReference w:type="default" r:id="rId11"/>
-      <w:footerReference w:type="first" r:id="rId12"/>
+      <w:footerReference w:type="default" r:id="rId13"/>
+      <w:footerReference w:type="first" r:id="rId14"/>
       <w:pgSz w:w="11906" w:h="16838"/>
       <w:pgMar w:top="1417" w:right="1701" w:bottom="1417" w:left="1701" w:header="708" w:footer="708" w:gutter="0"/>
       <w:cols w:space="708"/>
@@ -3547,6 +3513,15 @@
 </file>
 
 <file path=customXml/item1.xml><?xml version="1.0" encoding="utf-8"?>
+<?mso-contentType ?>
+<FormTemplates xmlns="http://schemas.microsoft.com/sharepoint/v3/contenttype/forms">
+  <Display>DocumentLibraryForm</Display>
+  <Edit>DocumentLibraryForm</Edit>
+  <New>DocumentLibraryForm</New>
+</FormTemplates>
+</file>
+
+<file path=customXml/item2.xml><?xml version="1.0" encoding="utf-8"?>
 <b:Sources xmlns:b="http://schemas.openxmlformats.org/officeDocument/2006/bibliography" xmlns="http://schemas.openxmlformats.org/officeDocument/2006/bibliography" SelectedStyle="\APASixthEditionOfficeOnline.xsl" StyleName="APA" Version="6">
   <b:Source>
     <b:Tag>Rei15</b:Tag>
@@ -3626,7 +3601,7 @@
 </b:Sources>
 </file>
 
-<file path=customXml/item2.xml><?xml version="1.0" encoding="utf-8"?>
+<file path=customXml/item3.xml><?xml version="1.0" encoding="utf-8"?>
 <ct:contentTypeSchema xmlns:ct="http://schemas.microsoft.com/office/2006/metadata/contentType" xmlns:ma="http://schemas.microsoft.com/office/2006/metadata/properties/metaAttributes" ct:_="" ma:_="" ma:contentTypeName="Documento" ma:contentTypeID="0x01010099C467B8A33EF0458C4C971D5E95A612" ma:contentTypeVersion="13" ma:contentTypeDescription="Criar um novo documento." ma:contentTypeScope="" ma:versionID="c43ca48b6c3a5eb7e3b6baef67585d76">
   <xsd:schema xmlns:xsd="http://www.w3.org/2001/XMLSchema" xmlns:xs="http://www.w3.org/2001/XMLSchema" xmlns:p="http://schemas.microsoft.com/office/2006/metadata/properties" xmlns:ns2="628b6340-57ea-4f26-8244-6ee65c557bed" xmlns:ns3="40ced0c0-c620-4d41-b88f-b274f597e856" targetNamespace="http://schemas.microsoft.com/office/2006/metadata/properties" ma:root="true" ma:fieldsID="b84d0488e4d5a69df2788de68af4bf88" ns2:_="" ns3:_="">
     <xsd:import namespace="628b6340-57ea-4f26-8244-6ee65c557bed"/>
@@ -3849,16 +3824,15 @@
 </ct:contentTypeSchema>
 </file>
 
-<file path=customXml/item3.xml><?xml version="1.0" encoding="utf-8"?>
-<?mso-contentType ?>
-<FormTemplates xmlns="http://schemas.microsoft.com/sharepoint/v3/contenttype/forms">
-  <Display>DocumentLibraryForm</Display>
-  <Edit>DocumentLibraryForm</Edit>
-  <New>DocumentLibraryForm</New>
-</FormTemplates>
+<file path=customXml/itemProps1.xml><?xml version="1.0" encoding="utf-8"?>
+<ds:datastoreItem xmlns:ds="http://schemas.openxmlformats.org/officeDocument/2006/customXml" ds:itemID="{6515AAC6-18D6-4E1D-B7F7-9EAA3B47A1C7}">
+  <ds:schemaRefs>
+    <ds:schemaRef ds:uri="http://schemas.microsoft.com/sharepoint/v3/contenttype/forms"/>
+  </ds:schemaRefs>
+</ds:datastoreItem>
 </file>
 
-<file path=customXml/itemProps1.xml><?xml version="1.0" encoding="utf-8"?>
+<file path=customXml/itemProps2.xml><?xml version="1.0" encoding="utf-8"?>
 <ds:datastoreItem xmlns:ds="http://schemas.openxmlformats.org/officeDocument/2006/customXml" ds:itemID="{7CB3A7ED-8021-41FE-AA5E-54114150C99C}">
   <ds:schemaRefs>
     <ds:schemaRef ds:uri="http://schemas.openxmlformats.org/officeDocument/2006/bibliography"/>
@@ -3866,10 +3840,21 @@
 </ds:datastoreItem>
 </file>
 
-<file path=customXml/itemProps2.xml><?xml version="1.0" encoding="utf-8"?>
-<ds:datastoreItem xmlns:ds="http://schemas.openxmlformats.org/officeDocument/2006/customXml" ds:itemID="{31B16114-0BE0-4232-B845-A77E7BA37FCF}"/>
-</file>
-
 <file path=customXml/itemProps3.xml><?xml version="1.0" encoding="utf-8"?>
-<ds:datastoreItem xmlns:ds="http://schemas.openxmlformats.org/officeDocument/2006/customXml" ds:itemID="{6515AAC6-18D6-4E1D-B7F7-9EAA3B47A1C7}"/>
+<ds:datastoreItem xmlns:ds="http://schemas.openxmlformats.org/officeDocument/2006/customXml" ds:itemID="{31B16114-0BE0-4232-B845-A77E7BA37FCF}">
+  <ds:schemaRefs>
+    <ds:schemaRef ds:uri="http://schemas.microsoft.com/office/2006/metadata/contentType"/>
+    <ds:schemaRef ds:uri="http://schemas.microsoft.com/office/2006/metadata/properties/metaAttributes"/>
+    <ds:schemaRef ds:uri="http://www.w3.org/2001/XMLSchema"/>
+    <ds:schemaRef ds:uri="http://schemas.microsoft.com/office/2006/metadata/properties"/>
+    <ds:schemaRef ds:uri="628b6340-57ea-4f26-8244-6ee65c557bed"/>
+    <ds:schemaRef ds:uri="40ced0c0-c620-4d41-b88f-b274f597e856"/>
+    <ds:schemaRef ds:uri="http://schemas.microsoft.com/office/2006/documentManagement/types"/>
+    <ds:schemaRef ds:uri="http://schemas.microsoft.com/office/infopath/2007/PartnerControls"/>
+    <ds:schemaRef ds:uri="http://schemas.openxmlformats.org/package/2006/metadata/core-properties"/>
+    <ds:schemaRef ds:uri="http://purl.org/dc/elements/1.1/"/>
+    <ds:schemaRef ds:uri="http://purl.org/dc/terms/"/>
+    <ds:schemaRef ds:uri="http://schemas.microsoft.com/internal/obd"/>
+  </ds:schemaRefs>
+</ds:datastoreItem>
 </file>
</xml_diff>

<commit_message>
Testes Structs, Global, Local, Main e Funções: 266 Linhas validadas 174 Linhas com erros propositados Testes para corrigir no futuro em MelhoriasFuturas.txt RelatórioEquipa.docx em PDF
</commit_message>
<xml_diff>
--- a/Uab.EFolioA/RelatórioEquipa.docx
+++ b/Uab.EFolioA/RelatórioEquipa.docx
@@ -182,6 +182,11 @@
       </w:r>
     </w:p>
     <w:p>
+      <w:pPr>
+        <w:rPr>
+          <w:u w:val="single"/>
+        </w:rPr>
+      </w:pPr>
       <w:r>
         <w:t xml:space="preserve">- </w:t>
       </w:r>
@@ -197,8 +202,13 @@
       <w:r>
         <w:t>(</w:t>
       </w:r>
-      <w:r>
-        <w:t>Alt + C ++ Elite</w:t>
+      <w:proofErr w:type="spellStart"/>
+      <w:r>
+        <w:t>Alt</w:t>
+      </w:r>
+      <w:proofErr w:type="spellEnd"/>
+      <w:r>
+        <w:t xml:space="preserve"> + C ++ Elite</w:t>
       </w:r>
       <w:r>
         <w:t>)</w:t>
@@ -284,7 +294,13 @@
       </w:r>
       <w:proofErr w:type="spellEnd"/>
       <w:r>
-        <w:t xml:space="preserve"> + C ++ Elite)</w:t>
+        <w:t xml:space="preserve"> + C ++ </w:t>
+      </w:r>
+      <w:r>
+        <w:t>Elite</w:t>
+      </w:r>
+      <w:r>
+        <w:t>)</w:t>
       </w:r>
     </w:p>
     <w:p>
@@ -324,7 +340,13 @@
         <w:t xml:space="preserve"> </w:t>
       </w:r>
       <w:r>
-        <w:t>01 de maio de</w:t>
+        <w:t>0</w:t>
+      </w:r>
+      <w:r>
+        <w:t>2</w:t>
+      </w:r>
+      <w:r>
+        <w:t xml:space="preserve"> de maio de</w:t>
       </w:r>
       <w:r>
         <w:t xml:space="preserve"> 2023</w:t>
@@ -410,7 +432,31 @@
         <w:jc w:val="both"/>
       </w:pPr>
       <w:r>
-        <w:t>Juntos, na nossa opinião, C, FLEX e BISON formam um conjunto de ferramentas poderosas e flexíveis para o desenvolvimento de um compilador, pois automatizam muitas das tarefas necessárias nesse processo, além disso, podem aumentar a eficiência e a precisão, embora num primeiro contacto a relação entre ambos apresentou dificuldades e exigiu empenho. Em suma, percebemos que a combinação dessas tecnologias permite que o compilador seja criado de forma mais rápida e eficiente, sem sacrificar o desempenho ou a qualidade do código.</w:t>
+        <w:t>Juntos, na nossa opinião, C, FLEX e BISON formam um conjunto de ferramentas poderosas e flexíveis para o desenvolvimento de um compilador, pois automatizam muitas das tarefas necessárias nesse processo, além disso, podem aumentar a eficiência e a precisão, embora num primeiro contacto a relação entre ambos apresentou dificuldades e exigiu empenho. Em suma, percebe</w:t>
+      </w:r>
+      <w:r>
+        <w:t>u-</w:t>
+      </w:r>
+      <w:r>
+        <w:t>s</w:t>
+      </w:r>
+      <w:r>
+        <w:t>e</w:t>
+      </w:r>
+      <w:r>
+        <w:t xml:space="preserve"> que a combinação dessas tecnologias permit</w:t>
+      </w:r>
+      <w:r>
+        <w:t>ia</w:t>
+      </w:r>
+      <w:r>
+        <w:t xml:space="preserve"> que o compilador </w:t>
+      </w:r>
+      <w:r>
+        <w:t xml:space="preserve">fosse </w:t>
+      </w:r>
+      <w:r>
+        <w:t>criado de forma mais rápida e eficiente, sem sacrificar o desempenho ou a qualidade do código.</w:t>
       </w:r>
     </w:p>
     <w:p>
@@ -428,7 +474,13 @@
         <w:jc w:val="both"/>
       </w:pPr>
       <w:r>
-        <w:t>Outra dificuldade foi o processo de depuração; identificar e corrigir erros no código, nem sempre foi tarefa fácil, no entanto, com dedicação, esforço e pesquisa, conseguimos ultrapassar essas dificuldades e aproveitar os benefícios destas ferramentas na construção do nosso compilador.</w:t>
+        <w:t>Outra dificuldade foi o processo de depuração</w:t>
+      </w:r>
+      <w:r>
+        <w:t>,</w:t>
+      </w:r>
+      <w:r>
+        <w:t xml:space="preserve"> identificar e corrigir erros no código, nem sempre foi tarefa fácil, no entanto, com dedicação, esforço e pesquisa, conseguimos ultrapassar essas dificuldades e aproveitar os benefícios destas ferramentas na construção do nosso compilador.</w:t>
       </w:r>
       <w:r>
         <w:br w:type="page"/>
@@ -470,14 +522,24 @@
       <w:r>
         <w:t xml:space="preserve">Depois de optarmos pela escolha do FLEX, procedemos à criação da gramática necessária para a linguagem YAIL. Através do ficheiro </w:t>
       </w:r>
+      <w:r>
+        <w:t>“</w:t>
+      </w:r>
       <w:proofErr w:type="spellStart"/>
       <w:proofErr w:type="gramStart"/>
       <w:r>
+        <w:rPr>
+          <w:i/>
+          <w:iCs/>
+        </w:rPr>
         <w:t>lex.l</w:t>
       </w:r>
       <w:proofErr w:type="spellEnd"/>
       <w:proofErr w:type="gramEnd"/>
       <w:r>
+        <w:t>”</w:t>
+      </w:r>
+      <w:r>
         <w:t>, foram especificados os</w:t>
       </w:r>
       <w:r>
@@ -567,14 +629,36 @@
       </w:r>
       <w:proofErr w:type="spellEnd"/>
       <w:r>
+        <w:rPr>
+          <w:i/>
+          <w:iCs/>
+        </w:rPr>
+        <w:t>()</w:t>
+      </w:r>
+      <w:r>
+        <w:rPr>
+          <w:i/>
+          <w:iCs/>
+        </w:rPr>
         <w:t xml:space="preserve">, </w:t>
       </w:r>
       <w:proofErr w:type="spellStart"/>
       <w:r>
+        <w:rPr>
+          <w:i/>
+          <w:iCs/>
+        </w:rPr>
         <w:t>write_all</w:t>
       </w:r>
       <w:proofErr w:type="spellEnd"/>
       <w:r>
+        <w:rPr>
+          <w:i/>
+          <w:iCs/>
+        </w:rPr>
+        <w:t>()</w:t>
+      </w:r>
+      <w:r>
         <w:t xml:space="preserve">, </w:t>
       </w:r>
       <w:proofErr w:type="spellStart"/>
@@ -586,6 +670,13 @@
         <w:t>write_string</w:t>
       </w:r>
       <w:proofErr w:type="spellEnd"/>
+      <w:r>
+        <w:rPr>
+          <w:i/>
+          <w:iCs/>
+        </w:rPr>
+        <w:t>()</w:t>
+      </w:r>
       <w:r>
         <w:t xml:space="preserve">, </w:t>
       </w:r>
@@ -628,7 +719,13 @@
       </w:r>
       <w:proofErr w:type="spellEnd"/>
       <w:r>
-        <w:t>, para que seja possível o compilador interpretar parágrafos, ou até mesmo aceitar os caracteres definidos para os nomes das variáveis (identificadores).</w:t>
+        <w:t xml:space="preserve">, para que seja </w:t>
+      </w:r>
+      <w:r>
+        <w:t>possível</w:t>
+      </w:r>
+      <w:r>
+        <w:t xml:space="preserve"> o compilador interpretar parágrafos, ou até mesmo aceitar os caracteres definidos para os nomes das variáveis (identificadores).</w:t>
       </w:r>
     </w:p>
     <w:p>
@@ -765,6 +862,13 @@
         <w:t>structs</w:t>
       </w:r>
       <w:proofErr w:type="spellEnd"/>
+      <w:r>
+        <w:rPr>
+          <w:i/>
+          <w:iCs/>
+        </w:rPr>
+        <w:t>{}</w:t>
+      </w:r>
       <w:r>
         <w:t xml:space="preserve">, </w:t>
       </w:r>
@@ -894,11 +998,6 @@
       <w:r>
         <w:t xml:space="preserve"> - Programa YAIL sem erros</w:t>
       </w:r>
-    </w:p>
-    <w:p>
-      <w:pPr>
-        <w:jc w:val="both"/>
-      </w:pPr>
     </w:p>
     <w:p>
       <w:pPr>
@@ -987,11 +1086,6 @@
     </w:p>
     <w:p>
       <w:pPr>
-        <w:jc w:val="both"/>
-      </w:pPr>
-    </w:p>
-    <w:p>
-      <w:pPr>
         <w:spacing w:after="0"/>
         <w:jc w:val="both"/>
       </w:pPr>
@@ -1050,6 +1144,9 @@
       <w:pPr>
         <w:spacing w:after="0"/>
         <w:jc w:val="both"/>
+        <w:rPr>
+          <w:u w:val="single"/>
+        </w:rPr>
       </w:pPr>
       <w:r>
         <w:t xml:space="preserve">Para compilar o analisador sintático através do analisador lexical, criamos um ficheiro </w:t>
@@ -1119,12 +1216,407 @@
         <w:t>i</w:t>
       </w:r>
       <w:r>
-        <w:t>zemos o desenvolvimento.</w:t>
+        <w:t>zemos o desenvolvimento</w:t>
+      </w:r>
+      <w:r>
+        <w:t xml:space="preserve">, com 100% de sucesso para os exemplos de </w:t>
+      </w:r>
+      <w:r>
+        <w:t>“</w:t>
+      </w:r>
+      <w:r>
+        <w:rPr>
+          <w:i/>
+          <w:iCs/>
+        </w:rPr>
+        <w:t>YAIL</w:t>
+      </w:r>
+      <w:r>
+        <w:rPr>
+          <w:i/>
+          <w:iCs/>
+        </w:rPr>
+        <w:t>se</w:t>
+      </w:r>
+      <w:r>
+        <w:rPr>
+          <w:i/>
+          <w:iCs/>
+        </w:rPr>
+        <w:t>mErros.txt</w:t>
+      </w:r>
+      <w:r>
+        <w:t>”</w:t>
+      </w:r>
+      <w:r>
+        <w:t xml:space="preserve">. </w:t>
+      </w:r>
+      <w:r>
+        <w:t>Foram realizados testes para todos os exemplos encontrados ao longo do enunciado, para abranger uma maior análise sobre todos os casos possíveis.</w:t>
       </w:r>
     </w:p>
     <w:p>
       <w:pPr>
         <w:spacing w:after="0"/>
+        <w:jc w:val="both"/>
+      </w:pPr>
+      <w:r>
+        <w:t xml:space="preserve">Embora esteja </w:t>
+      </w:r>
+      <w:r>
+        <w:t xml:space="preserve">quase </w:t>
+      </w:r>
+      <w:r>
+        <w:t xml:space="preserve">completo, </w:t>
+      </w:r>
+      <w:r>
+        <w:t xml:space="preserve">avalia-se </w:t>
+      </w:r>
+      <w:r>
+        <w:t xml:space="preserve">com </w:t>
+      </w:r>
+      <w:r>
+        <w:t xml:space="preserve">satisfação </w:t>
+      </w:r>
+      <w:r>
+        <w:t xml:space="preserve">a </w:t>
+      </w:r>
+      <w:r>
+        <w:t>global</w:t>
+      </w:r>
+      <w:r>
+        <w:t>idade</w:t>
+      </w:r>
+      <w:r>
+        <w:t xml:space="preserve"> do resultado </w:t>
+      </w:r>
+      <w:r>
+        <w:t>obtido</w:t>
+      </w:r>
+      <w:r>
+        <w:t xml:space="preserve"> e com grande contentamento </w:t>
+      </w:r>
+      <w:r>
+        <w:t>por se ter ultrapassado</w:t>
+      </w:r>
+      <w:r>
+        <w:t xml:space="preserve"> o </w:t>
+      </w:r>
+      <w:r>
+        <w:t xml:space="preserve">desafio </w:t>
+      </w:r>
+      <w:r>
+        <w:t>de</w:t>
+      </w:r>
+      <w:r>
+        <w:t xml:space="preserve"> </w:t>
+      </w:r>
+      <w:r>
+        <w:t xml:space="preserve">incluir funções e cálculos mais complexos </w:t>
+      </w:r>
+      <w:r>
+        <w:t>tais como, pot</w:t>
+      </w:r>
+      <w:r>
+        <w:t>ê</w:t>
+      </w:r>
+      <w:r>
+        <w:t>ncias dentro</w:t>
+      </w:r>
+      <w:r>
+        <w:t xml:space="preserve"> de</w:t>
+      </w:r>
+      <w:r>
+        <w:t xml:space="preserve"> raízes pertencente</w:t>
+      </w:r>
+      <w:r>
+        <w:t>s</w:t>
+      </w:r>
+      <w:r>
+        <w:t xml:space="preserve"> às </w:t>
+      </w:r>
+      <w:r>
+        <w:t xml:space="preserve">funções </w:t>
+      </w:r>
+      <w:r>
+        <w:t>“</w:t>
+      </w:r>
+      <w:proofErr w:type="spellStart"/>
+      <w:r>
+        <w:rPr>
+          <w:i/>
+          <w:iCs/>
+        </w:rPr>
+        <w:t>defaults</w:t>
+      </w:r>
+      <w:proofErr w:type="spellEnd"/>
+      <w:r>
+        <w:rPr>
+          <w:i/>
+          <w:iCs/>
+        </w:rPr>
+        <w:t>”</w:t>
+      </w:r>
+      <w:r>
+        <w:t xml:space="preserve"> </w:t>
+      </w:r>
+      <w:r>
+        <w:t xml:space="preserve">de </w:t>
+      </w:r>
+      <w:r>
+        <w:t>YAIL,</w:t>
+      </w:r>
+      <w:r>
+        <w:t xml:space="preserve"> tais como:</w:t>
+      </w:r>
+    </w:p>
+    <w:p>
+      <w:pPr>
+        <w:spacing w:after="0"/>
+        <w:jc w:val="both"/>
+      </w:pPr>
+      <w:r>
+        <w:drawing>
+          <wp:inline distT="0" distB="0" distL="0" distR="0" wp14:anchorId="7F5A4662" wp14:editId="454B096C">
+            <wp:extent cx="5229955" cy="1247949"/>
+            <wp:effectExtent l="0" t="0" r="8890" b="9525"/>
+            <wp:docPr id="3" name="Imagem 3" descr="Uma imagem com texto&#10;&#10;Descrição gerada automaticamente"/>
+            <wp:cNvGraphicFramePr>
+              <a:graphicFrameLocks xmlns:a="http://schemas.openxmlformats.org/drawingml/2006/main" noChangeAspect="1"/>
+            </wp:cNvGraphicFramePr>
+            <a:graphic xmlns:a="http://schemas.openxmlformats.org/drawingml/2006/main">
+              <a:graphicData uri="http://schemas.openxmlformats.org/drawingml/2006/picture">
+                <pic:pic xmlns:pic="http://schemas.openxmlformats.org/drawingml/2006/picture">
+                  <pic:nvPicPr>
+                    <pic:cNvPr id="3" name="Imagem 3" descr="Uma imagem com texto&#10;&#10;Descrição gerada automaticamente"/>
+                    <pic:cNvPicPr/>
+                  </pic:nvPicPr>
+                  <pic:blipFill>
+                    <a:blip r:embed="rId13"/>
+                    <a:stretch>
+                      <a:fillRect/>
+                    </a:stretch>
+                  </pic:blipFill>
+                  <pic:spPr>
+                    <a:xfrm>
+                      <a:off x="0" y="0"/>
+                      <a:ext cx="5229955" cy="1247949"/>
+                    </a:xfrm>
+                    <a:prstGeom prst="rect">
+                      <a:avLst/>
+                    </a:prstGeom>
+                  </pic:spPr>
+                </pic:pic>
+              </a:graphicData>
+            </a:graphic>
+          </wp:inline>
+        </w:drawing>
+      </w:r>
+    </w:p>
+    <w:p>
+      <w:pPr>
+        <w:pStyle w:val="Legenda"/>
+        <w:jc w:val="center"/>
+      </w:pPr>
+      <w:r>
+        <w:t xml:space="preserve">Figura </w:t>
+      </w:r>
+      <w:r>
+        <w:t>3</w:t>
+      </w:r>
+      <w:r>
+        <w:t xml:space="preserve"> - Programa YAIL </w:t>
+      </w:r>
+      <w:r>
+        <w:t>se</w:t>
+      </w:r>
+      <w:r>
+        <w:t>m erros</w:t>
+      </w:r>
+      <w:r>
+        <w:t xml:space="preserve"> para </w:t>
+      </w:r>
+      <w:r>
+        <w:t>“</w:t>
+      </w:r>
+      <w:proofErr w:type="spellStart"/>
+      <w:r>
+        <w:t>ge</w:t>
+      </w:r>
+      <w:r>
+        <w:t>n</w:t>
+      </w:r>
+      <w:proofErr w:type="spellEnd"/>
+      <w:r>
+        <w:t>”</w:t>
+      </w:r>
+    </w:p>
+    <w:p>
+      <w:pPr>
+        <w:spacing w:after="0"/>
+        <w:jc w:val="both"/>
+      </w:pPr>
+    </w:p>
+    <w:p>
+      <w:pPr>
+        <w:spacing w:after="0" w:line="240" w:lineRule="auto"/>
+        <w:jc w:val="both"/>
+      </w:pPr>
+      <w:r>
+        <w:drawing>
+          <wp:inline distT="0" distB="0" distL="0" distR="0" wp14:anchorId="3FA2F496" wp14:editId="358F8EEF">
+            <wp:extent cx="5400040" cy="1333500"/>
+            <wp:effectExtent l="0" t="0" r="0" b="0"/>
+            <wp:docPr id="1" name="Imagem 1" descr="Uma imagem com texto&#10;&#10;Descrição gerada automaticamente"/>
+            <wp:cNvGraphicFramePr>
+              <a:graphicFrameLocks xmlns:a="http://schemas.openxmlformats.org/drawingml/2006/main" noChangeAspect="1"/>
+            </wp:cNvGraphicFramePr>
+            <a:graphic xmlns:a="http://schemas.openxmlformats.org/drawingml/2006/main">
+              <a:graphicData uri="http://schemas.openxmlformats.org/drawingml/2006/picture">
+                <pic:pic xmlns:pic="http://schemas.openxmlformats.org/drawingml/2006/picture">
+                  <pic:nvPicPr>
+                    <pic:cNvPr id="1" name="Imagem 1" descr="Uma imagem com texto&#10;&#10;Descrição gerada automaticamente"/>
+                    <pic:cNvPicPr/>
+                  </pic:nvPicPr>
+                  <pic:blipFill>
+                    <a:blip r:embed="rId14"/>
+                    <a:stretch>
+                      <a:fillRect/>
+                    </a:stretch>
+                  </pic:blipFill>
+                  <pic:spPr>
+                    <a:xfrm>
+                      <a:off x="0" y="0"/>
+                      <a:ext cx="5400040" cy="1333500"/>
+                    </a:xfrm>
+                    <a:prstGeom prst="rect">
+                      <a:avLst/>
+                    </a:prstGeom>
+                  </pic:spPr>
+                </pic:pic>
+              </a:graphicData>
+            </a:graphic>
+          </wp:inline>
+        </w:drawing>
+      </w:r>
+    </w:p>
+    <w:p>
+      <w:pPr>
+        <w:pStyle w:val="Legenda"/>
+        <w:jc w:val="center"/>
+      </w:pPr>
+      <w:r>
+        <w:br/>
+      </w:r>
+      <w:r>
+        <w:t xml:space="preserve">Figura </w:t>
+      </w:r>
+      <w:r>
+        <w:t>4</w:t>
+      </w:r>
+      <w:r>
+        <w:t xml:space="preserve"> - Programa YAIL sem erros para “</w:t>
+      </w:r>
+      <w:r>
+        <w:t>global</w:t>
+      </w:r>
+      <w:r>
+        <w:t>”</w:t>
+      </w:r>
+      <w:r>
+        <w:t xml:space="preserve"> com métodos especiais e operações </w:t>
+      </w:r>
+      <w:r>
+        <w:t>matemáticas</w:t>
+      </w:r>
+    </w:p>
+    <w:p>
+      <w:pPr>
+        <w:spacing w:after="0" w:line="240" w:lineRule="auto"/>
+        <w:jc w:val="both"/>
+        <w:rPr>
+          <w:b/>
+          <w:bCs/>
+        </w:rPr>
+      </w:pPr>
+    </w:p>
+    <w:p>
+      <w:pPr>
+        <w:spacing w:after="0" w:line="240" w:lineRule="auto"/>
+        <w:jc w:val="both"/>
+        <w:rPr>
+          <w:b/>
+          <w:bCs/>
+        </w:rPr>
+      </w:pPr>
+    </w:p>
+    <w:p>
+      <w:pPr>
+        <w:spacing w:after="0" w:line="240" w:lineRule="auto"/>
+        <w:jc w:val="both"/>
+        <w:rPr>
+          <w:b/>
+          <w:bCs/>
+        </w:rPr>
+      </w:pPr>
+      <w:r>
+        <w:rPr>
+          <w:b/>
+          <w:bCs/>
+        </w:rPr>
+        <w:t>MELHORIAS FUTURAS</w:t>
+      </w:r>
+    </w:p>
+    <w:p>
+      <w:pPr>
+        <w:spacing w:after="0"/>
+        <w:jc w:val="both"/>
+      </w:pPr>
+    </w:p>
+    <w:p>
+      <w:pPr>
+        <w:spacing w:after="0"/>
+        <w:jc w:val="both"/>
+      </w:pPr>
+      <w:r>
+        <w:t xml:space="preserve">Como melhorias futuras pretendemos remover </w:t>
+      </w:r>
+      <w:r>
+        <w:t>os “</w:t>
+      </w:r>
+      <w:proofErr w:type="spellStart"/>
+      <w:r>
+        <w:t>warnings</w:t>
+      </w:r>
+      <w:proofErr w:type="spellEnd"/>
+      <w:r>
+        <w:t xml:space="preserve">” </w:t>
+      </w:r>
+      <w:r>
+        <w:t>do código implementado,</w:t>
+      </w:r>
+      <w:r>
+        <w:t xml:space="preserve"> </w:t>
+      </w:r>
+      <w:r>
+        <w:t>assim como código redundante.</w:t>
+      </w:r>
+    </w:p>
+    <w:p>
+      <w:pPr>
+        <w:spacing w:after="0"/>
+        <w:jc w:val="both"/>
+      </w:pPr>
+      <w:r>
+        <w:t xml:space="preserve">Além disso, pretendemos corrigir </w:t>
+      </w:r>
+      <w:r>
+        <w:t>a problemática dos operadores aritméticos invertidos (Exemplo: “+=” em vez de “=+”).</w:t>
+      </w:r>
+    </w:p>
+    <w:p>
+      <w:pPr>
+        <w:spacing w:after="0" w:line="240" w:lineRule="auto"/>
       </w:pPr>
     </w:p>
     <w:p>
@@ -1306,8 +1798,8 @@
       </w:sdtContent>
     </w:sdt>
     <w:sectPr>
-      <w:footerReference w:type="default" r:id="rId13"/>
-      <w:footerReference w:type="first" r:id="rId14"/>
+      <w:footerReference w:type="default" r:id="rId15"/>
+      <w:footerReference w:type="first" r:id="rId16"/>
       <w:pgSz w:w="11906" w:h="16838"/>
       <w:pgMar w:top="1417" w:right="1701" w:bottom="1417" w:left="1701" w:header="708" w:footer="708" w:gutter="0"/>
       <w:cols w:space="708"/>

</xml_diff>